<commit_message>
updated spinn k.li speaker
</commit_message>
<xml_diff>
--- a/assets/documents/cv (29.12.21).docx
+++ b/assets/documents/cv (29.12.21).docx
@@ -103,7 +103,7 @@
               </wp:anchor>
             </w:drawing>
           </mc:Choice>
-          <mc:Fallback xmlns:mv="urn:schemas-microsoft-com:mac:vml" xmlns:mo="http://schemas.microsoft.com/office/mac/office/2008/main">
+          <mc:Fallback xmlns:mo="http://schemas.microsoft.com/office/mac/office/2008/main" xmlns:mv="urn:schemas-microsoft-com:mac:vml">
             <w:pict>
               <v:line w14:anchorId="5C3206F7" id="Straight Connector 1" o:spid="_x0000_s1026" style="position:absolute;z-index:251659264;visibility:visible;mso-wrap-style:square;mso-wrap-distance-left:9pt;mso-wrap-distance-top:0;mso-wrap-distance-right:9pt;mso-wrap-distance-bottom:0;mso-position-horizontal:absolute;mso-position-horizontal-relative:text;mso-position-vertical:absolute;mso-position-vertical-relative:text" from="-4.95pt,10pt" to="454.05pt,10pt" o:gfxdata="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" strokecolor="#5a5a5a [2109]" strokeweight=".25pt">
                 <v:stroke joinstyle="miter"/>
@@ -2338,28 +2338,6 @@
           <w:szCs w:val="20"/>
         </w:rPr>
       </w:pPr>
-      <w:r>
-        <w:rPr>
-          <w:rFonts w:ascii="Helvetica" w:hAnsi="Helvetica" w:cs="Arial"/>
-          <w:b/>
-          <w:bCs/>
-          <w:color w:val="000000" w:themeColor="text1"/>
-          <w:sz w:val="20"/>
-          <w:szCs w:val="20"/>
-        </w:rPr>
-        <w:t>Frontiers</w:t>
-      </w:r>
-      <w:r>
-        <w:rPr>
-          <w:rFonts w:ascii="Helvetica" w:hAnsi="Helvetica" w:cs="Arial"/>
-          <w:b/>
-          <w:bCs/>
-          <w:color w:val="000000" w:themeColor="text1"/>
-          <w:sz w:val="20"/>
-          <w:szCs w:val="20"/>
-        </w:rPr>
-        <w:t xml:space="preserve">, </w:t>
-      </w:r>
       <w:proofErr w:type="spellStart"/>
       <w:r>
         <w:rPr>
@@ -2397,12 +2375,170 @@
       </w:pPr>
       <w:r>
         <w:rPr>
-          <w:rFonts w:ascii="Helvetica" w:hAnsi="Helvetica" w:cs="Arial"/>
-          <w:color w:val="000000" w:themeColor="text1"/>
-          <w:sz w:val="20"/>
-          <w:szCs w:val="20"/>
-        </w:rPr>
-        <w:t>Sim, J. H. &amp; Post, B. (submitted). Bilingual phonological acquisition in a multi(</w:t>
+          <w:rFonts w:ascii="Helvetica" w:hAnsi="Helvetica"/>
+          <w:bCs/>
+          <w:color w:val="000000" w:themeColor="text1"/>
+          <w:sz w:val="20"/>
+          <w:szCs w:val="20"/>
+        </w:rPr>
+        <w:t xml:space="preserve">Schwarz, J., Li, K., </w:t>
+      </w:r>
+      <w:r>
+        <w:rPr>
+          <w:rFonts w:ascii="Helvetica" w:hAnsi="Helvetica"/>
+          <w:b/>
+          <w:color w:val="000000" w:themeColor="text1"/>
+          <w:sz w:val="20"/>
+          <w:szCs w:val="20"/>
+        </w:rPr>
+        <w:t>Sim, J. H.</w:t>
+      </w:r>
+      <w:r>
+        <w:rPr>
+          <w:rFonts w:ascii="Helvetica" w:hAnsi="Helvetica"/>
+          <w:bCs/>
+          <w:color w:val="000000" w:themeColor="text1"/>
+          <w:sz w:val="20"/>
+          <w:szCs w:val="20"/>
+        </w:rPr>
+        <w:t>, Zhang, Y., Buchanan-</w:t>
+      </w:r>
+      <w:proofErr w:type="spellStart"/>
+      <w:r>
+        <w:rPr>
+          <w:rFonts w:ascii="Helvetica" w:hAnsi="Helvetica"/>
+          <w:bCs/>
+          <w:color w:val="000000" w:themeColor="text1"/>
+          <w:sz w:val="20"/>
+          <w:szCs w:val="20"/>
+        </w:rPr>
+        <w:t>Worster</w:t>
+      </w:r>
+      <w:proofErr w:type="spellEnd"/>
+      <w:r>
+        <w:rPr>
+          <w:rFonts w:ascii="Helvetica" w:hAnsi="Helvetica"/>
+          <w:bCs/>
+          <w:color w:val="000000" w:themeColor="text1"/>
+          <w:sz w:val="20"/>
+          <w:szCs w:val="20"/>
+        </w:rPr>
+        <w:t xml:space="preserve">, E., Post, B., </w:t>
+      </w:r>
+      <w:r>
+        <w:rPr>
+          <w:rFonts w:ascii="Helvetica" w:hAnsi="Helvetica"/>
+          <w:bCs/>
+          <w:color w:val="000000" w:themeColor="text1"/>
+          <w:sz w:val="20"/>
+          <w:szCs w:val="20"/>
+        </w:rPr>
+        <w:t xml:space="preserve">Gibson, J., &amp; </w:t>
+      </w:r>
+      <w:r>
+        <w:rPr>
+          <w:rFonts w:ascii="Helvetica" w:hAnsi="Helvetica"/>
+          <w:bCs/>
+          <w:color w:val="000000" w:themeColor="text1"/>
+          <w:sz w:val="20"/>
+          <w:szCs w:val="20"/>
+        </w:rPr>
+        <w:t>McDougall, K.</w:t>
+      </w:r>
+      <w:r>
+        <w:rPr>
+          <w:rFonts w:ascii="Helvetica" w:hAnsi="Helvetica"/>
+          <w:bCs/>
+          <w:color w:val="000000" w:themeColor="text1"/>
+          <w:sz w:val="20"/>
+          <w:szCs w:val="20"/>
+        </w:rPr>
+        <w:t xml:space="preserve"> </w:t>
+      </w:r>
+      <w:r>
+        <w:rPr>
+          <w:rFonts w:ascii="Helvetica" w:hAnsi="Helvetica" w:cs="Arial"/>
+          <w:bCs/>
+          <w:color w:val="000000" w:themeColor="text1"/>
+          <w:sz w:val="20"/>
+          <w:szCs w:val="20"/>
+        </w:rPr>
+        <w:t>(</w:t>
+      </w:r>
+      <w:r>
+        <w:rPr>
+          <w:rFonts w:ascii="Helvetica" w:hAnsi="Helvetica" w:cs="Arial"/>
+          <w:bCs/>
+          <w:color w:val="000000" w:themeColor="text1"/>
+          <w:sz w:val="20"/>
+          <w:szCs w:val="20"/>
+        </w:rPr>
+        <w:t>in preparation)</w:t>
+      </w:r>
+      <w:r>
+        <w:t xml:space="preserve"> </w:t>
+      </w:r>
+      <w:r>
+        <w:rPr>
+          <w:rFonts w:ascii="Helvetica" w:hAnsi="Helvetica" w:cs="Arial"/>
+          <w:bCs/>
+          <w:color w:val="000000" w:themeColor="text1"/>
+          <w:sz w:val="20"/>
+          <w:szCs w:val="20"/>
+        </w:rPr>
+        <w:t>Children and adults compensate audio-visual face mask speech with semantic cues</w:t>
+      </w:r>
+      <w:r>
+        <w:rPr>
+          <w:rFonts w:ascii="Helvetica" w:hAnsi="Helvetica" w:cs="Arial"/>
+          <w:bCs/>
+          <w:color w:val="000000" w:themeColor="text1"/>
+          <w:sz w:val="20"/>
+          <w:szCs w:val="20"/>
+        </w:rPr>
+        <w:t>.</w:t>
+      </w:r>
+    </w:p>
+    <w:p>
+      <w:pPr>
+        <w:ind w:left="709" w:hanging="709"/>
+        <w:rPr>
+          <w:rFonts w:ascii="Helvetica" w:hAnsi="Helvetica" w:cs="Arial"/>
+          <w:color w:val="000000" w:themeColor="text1"/>
+          <w:sz w:val="20"/>
+          <w:szCs w:val="20"/>
+        </w:rPr>
+      </w:pPr>
+    </w:p>
+    <w:p>
+      <w:pPr>
+        <w:ind w:left="709" w:hanging="709"/>
+        <w:rPr>
+          <w:rFonts w:ascii="Helvetica" w:hAnsi="Helvetica" w:cs="Arial"/>
+          <w:color w:val="000000" w:themeColor="text1"/>
+          <w:sz w:val="20"/>
+          <w:szCs w:val="20"/>
+        </w:rPr>
+      </w:pPr>
+      <w:r>
+        <w:rPr>
+          <w:rFonts w:ascii="Helvetica" w:hAnsi="Helvetica" w:cs="Arial"/>
+          <w:b/>
+          <w:bCs/>
+          <w:color w:val="000000" w:themeColor="text1"/>
+          <w:sz w:val="20"/>
+          <w:szCs w:val="20"/>
+        </w:rPr>
+        <w:t>Sim, J. H.</w:t>
+      </w:r>
+      <w:r>
+        <w:rPr>
+          <w:rFonts w:ascii="Helvetica" w:hAnsi="Helvetica" w:cs="Arial"/>
+          <w:color w:val="000000" w:themeColor="text1"/>
+          <w:sz w:val="20"/>
+          <w:szCs w:val="20"/>
+        </w:rPr>
+        <w:t xml:space="preserve"> &amp; Post, B. (submitted). Bilingual phonological acquisition in a multi(</w:t>
       </w:r>
       <w:proofErr w:type="spellStart"/>
       <w:r>
@@ -2481,10 +2617,20 @@
       <w:r>
         <w:rPr>
           <w:rFonts w:ascii="Helvetica" w:hAnsi="Helvetica" w:cs="Arial"/>
-          <w:sz w:val="20"/>
-          <w:szCs w:val="20"/>
-        </w:rPr>
-        <w:t xml:space="preserve">Sim, J. H. (in press). Negotiating social meanings in a plural society: social perceptions of variants of </w:t>
+          <w:b/>
+          <w:bCs/>
+          <w:sz w:val="20"/>
+          <w:szCs w:val="20"/>
+        </w:rPr>
+        <w:t>Sim, J. H.</w:t>
+      </w:r>
+      <w:r>
+        <w:rPr>
+          <w:rFonts w:ascii="Helvetica" w:hAnsi="Helvetica" w:cs="Arial"/>
+          <w:sz w:val="20"/>
+          <w:szCs w:val="20"/>
+        </w:rPr>
+        <w:t xml:space="preserve"> (in press). Negotiating social meanings in a plural society: social perceptions of variants of </w:t>
       </w:r>
       <w:r>
         <w:rPr>
@@ -2540,11 +2686,22 @@
       <w:r>
         <w:rPr>
           <w:rFonts w:ascii="Helvetica" w:hAnsi="Helvetica" w:cs="Arial"/>
-          <w:color w:val="000000" w:themeColor="text1"/>
-          <w:sz w:val="20"/>
-          <w:szCs w:val="20"/>
-        </w:rPr>
-        <w:t>Sim, J. H. &amp; Post, B. (2021). Variation in quality of maternal input and development of coda stops in English-speaking children in Singapore. </w:t>
+          <w:b/>
+          <w:bCs/>
+          <w:color w:val="000000" w:themeColor="text1"/>
+          <w:sz w:val="20"/>
+          <w:szCs w:val="20"/>
+        </w:rPr>
+        <w:t>Sim, J. H.</w:t>
+      </w:r>
+      <w:r>
+        <w:rPr>
+          <w:rFonts w:ascii="Helvetica" w:hAnsi="Helvetica" w:cs="Arial"/>
+          <w:color w:val="000000" w:themeColor="text1"/>
+          <w:sz w:val="20"/>
+          <w:szCs w:val="20"/>
+        </w:rPr>
+        <w:t xml:space="preserve"> &amp; Post, B. (2021). Variation in quality of maternal input and development of coda stops in English-speaking children in Singapore. </w:t>
       </w:r>
       <w:r>
         <w:rPr>
@@ -2604,11 +2761,22 @@
       <w:r>
         <w:rPr>
           <w:rFonts w:ascii="Helvetica" w:hAnsi="Helvetica" w:cs="Arial"/>
-          <w:color w:val="000000" w:themeColor="text1"/>
-          <w:sz w:val="20"/>
-          <w:szCs w:val="20"/>
-        </w:rPr>
-        <w:t>Sim, J. H. (2021). Sociophonetic variation in English /l/ in the child-directed speech of English-Malay bilinguals. </w:t>
+          <w:b/>
+          <w:bCs/>
+          <w:color w:val="000000" w:themeColor="text1"/>
+          <w:sz w:val="20"/>
+          <w:szCs w:val="20"/>
+        </w:rPr>
+        <w:t>Sim, J. H.</w:t>
+      </w:r>
+      <w:r>
+        <w:rPr>
+          <w:rFonts w:ascii="Helvetica" w:hAnsi="Helvetica" w:cs="Arial"/>
+          <w:color w:val="000000" w:themeColor="text1"/>
+          <w:sz w:val="20"/>
+          <w:szCs w:val="20"/>
+        </w:rPr>
+        <w:t xml:space="preserve"> (2021). Sociophonetic variation in English /l/ in the child-directed speech of English-Malay bilinguals. </w:t>
       </w:r>
       <w:r>
         <w:rPr>
@@ -2697,11 +2865,22 @@
       <w:r>
         <w:rPr>
           <w:rFonts w:ascii="Helvetica" w:hAnsi="Helvetica" w:cs="Arial"/>
-          <w:color w:val="000000" w:themeColor="text1"/>
-          <w:sz w:val="20"/>
-          <w:szCs w:val="20"/>
-        </w:rPr>
-        <w:t xml:space="preserve">Sim, J. H. (2019). “But you don’t sound Malay!” Language dominance and variation in the accents of English-Malay bilinguals in Singapore. </w:t>
+          <w:b/>
+          <w:bCs/>
+          <w:color w:val="000000" w:themeColor="text1"/>
+          <w:sz w:val="20"/>
+          <w:szCs w:val="20"/>
+        </w:rPr>
+        <w:t>Sim, J. H.</w:t>
+      </w:r>
+      <w:r>
+        <w:rPr>
+          <w:rFonts w:ascii="Helvetica" w:hAnsi="Helvetica" w:cs="Arial"/>
+          <w:color w:val="000000" w:themeColor="text1"/>
+          <w:sz w:val="20"/>
+          <w:szCs w:val="20"/>
+        </w:rPr>
+        <w:t xml:space="preserve"> (2019). “But you don’t sound Malay!” Language dominance and variation in the accents of English-Malay bilinguals in Singapore. </w:t>
       </w:r>
       <w:r>
         <w:rPr>
@@ -2780,11 +2959,22 @@
       <w:r>
         <w:rPr>
           <w:rFonts w:ascii="Helvetica" w:hAnsi="Helvetica" w:cs="Arial"/>
-          <w:color w:val="000000" w:themeColor="text1"/>
-          <w:sz w:val="20"/>
-          <w:szCs w:val="20"/>
-        </w:rPr>
-        <w:t xml:space="preserve">Sim, J. H. (2014). A Feature-based Study of English Trainee Teachers' Treatment of Singapore English. </w:t>
+          <w:b/>
+          <w:bCs/>
+          <w:color w:val="000000" w:themeColor="text1"/>
+          <w:sz w:val="20"/>
+          <w:szCs w:val="20"/>
+        </w:rPr>
+        <w:t>Sim, J. H.</w:t>
+      </w:r>
+      <w:r>
+        <w:rPr>
+          <w:rFonts w:ascii="Helvetica" w:hAnsi="Helvetica" w:cs="Arial"/>
+          <w:color w:val="000000" w:themeColor="text1"/>
+          <w:sz w:val="20"/>
+          <w:szCs w:val="20"/>
+        </w:rPr>
+        <w:t xml:space="preserve"> (2014). A Feature-based Study of English Trainee Teachers' Treatment of Singapore English. </w:t>
       </w:r>
       <w:r>
         <w:rPr>
@@ -3456,27 +3646,7 @@
           <w:sz w:val="20"/>
           <w:szCs w:val="20"/>
         </w:rPr>
-        <w:t>[P</w:t>
-      </w:r>
-      <w:r>
-        <w:rPr>
-          <w:rFonts w:ascii="Helvetica" w:hAnsi="Helvetica" w:cs="Arial"/>
-          <w:bCs/>
-          <w:color w:val="000000" w:themeColor="text1"/>
-          <w:sz w:val="20"/>
-          <w:szCs w:val="20"/>
-        </w:rPr>
-        <w:t>aper presentation</w:t>
-      </w:r>
-      <w:r>
-        <w:rPr>
-          <w:rFonts w:ascii="Helvetica" w:hAnsi="Helvetica" w:cs="Arial"/>
-          <w:bCs/>
-          <w:color w:val="000000" w:themeColor="text1"/>
-          <w:sz w:val="20"/>
-          <w:szCs w:val="20"/>
-        </w:rPr>
-        <w:t>]</w:t>
+        <w:t>[Paper presentation]</w:t>
       </w:r>
       <w:r>
         <w:rPr>
@@ -3603,11 +3773,159 @@
           <w:sz w:val="20"/>
           <w:szCs w:val="20"/>
         </w:rPr>
-        <w:t>Acquiring /l/ in a multidialectal context by English-Malay bilingual children in Singapore</w:t>
-      </w:r>
-      <w:r>
-        <w:rPr>
-          <w:rFonts w:ascii="Helvetica" w:hAnsi="Helvetica" w:cs="Arial"/>
+        <w:t xml:space="preserve">Acquiring /l/ in a multidialectal context by English-Malay bilingual children in Singapore </w:t>
+      </w:r>
+      <w:r>
+        <w:rPr>
+          <w:rFonts w:ascii="Helvetica" w:hAnsi="Helvetica" w:cs="Arial"/>
+          <w:bCs/>
+          <w:color w:val="000000" w:themeColor="text1"/>
+          <w:sz w:val="20"/>
+          <w:szCs w:val="20"/>
+        </w:rPr>
+        <w:t>[Poster session]</w:t>
+      </w:r>
+      <w:r>
+        <w:rPr>
+          <w:rFonts w:ascii="Helvetica" w:hAnsi="Helvetica" w:cs="Arial"/>
+          <w:bCs/>
+          <w:color w:val="000000" w:themeColor="text1"/>
+          <w:sz w:val="20"/>
+          <w:szCs w:val="20"/>
+        </w:rPr>
+        <w:t>. British Association of Academic Phoneticians Colloquium</w:t>
+      </w:r>
+      <w:r>
+        <w:rPr>
+          <w:rFonts w:ascii="Helvetica" w:hAnsi="Helvetica" w:cs="Arial"/>
+          <w:bCs/>
+          <w:color w:val="000000" w:themeColor="text1"/>
+          <w:sz w:val="20"/>
+          <w:szCs w:val="20"/>
+        </w:rPr>
+        <w:t xml:space="preserve"> 2022</w:t>
+      </w:r>
+      <w:r>
+        <w:rPr>
+          <w:rFonts w:ascii="Helvetica" w:hAnsi="Helvetica" w:cs="Arial"/>
+          <w:bCs/>
+          <w:color w:val="000000" w:themeColor="text1"/>
+          <w:sz w:val="20"/>
+          <w:szCs w:val="20"/>
+        </w:rPr>
+        <w:t>, York, United Kingdom.</w:t>
+      </w:r>
+    </w:p>
+    <w:p>
+      <w:pPr>
+        <w:ind w:left="709" w:hanging="709"/>
+        <w:rPr>
+          <w:rFonts w:ascii="Helvetica" w:hAnsi="Helvetica"/>
+          <w:b/>
+          <w:bCs/>
+          <w:color w:val="000000" w:themeColor="text1"/>
+          <w:sz w:val="20"/>
+          <w:szCs w:val="20"/>
+        </w:rPr>
+      </w:pPr>
+    </w:p>
+    <w:p>
+      <w:pPr>
+        <w:ind w:left="709" w:hanging="709"/>
+        <w:rPr>
+          <w:rFonts w:ascii="Helvetica" w:hAnsi="Helvetica"/>
+          <w:b/>
+          <w:color w:val="000000" w:themeColor="text1"/>
+          <w:sz w:val="20"/>
+          <w:szCs w:val="20"/>
+        </w:rPr>
+      </w:pPr>
+      <w:r>
+        <w:rPr>
+          <w:rFonts w:ascii="Helvetica" w:hAnsi="Helvetica"/>
+          <w:bCs/>
+          <w:color w:val="000000" w:themeColor="text1"/>
+          <w:sz w:val="20"/>
+          <w:szCs w:val="20"/>
+        </w:rPr>
+        <w:lastRenderedPageBreak/>
+        <w:t>Schwarz, J.</w:t>
+      </w:r>
+      <w:r>
+        <w:rPr>
+          <w:rFonts w:ascii="Helvetica" w:hAnsi="Helvetica"/>
+          <w:bCs/>
+          <w:color w:val="000000" w:themeColor="text1"/>
+          <w:sz w:val="20"/>
+          <w:szCs w:val="20"/>
+        </w:rPr>
+        <w:t>*</w:t>
+      </w:r>
+      <w:r>
+        <w:rPr>
+          <w:rFonts w:ascii="Helvetica" w:hAnsi="Helvetica"/>
+          <w:bCs/>
+          <w:color w:val="000000" w:themeColor="text1"/>
+          <w:sz w:val="20"/>
+          <w:szCs w:val="20"/>
+        </w:rPr>
+        <w:t xml:space="preserve">, Li, K., </w:t>
+      </w:r>
+      <w:r>
+        <w:rPr>
+          <w:rFonts w:ascii="Helvetica" w:hAnsi="Helvetica"/>
+          <w:b/>
+          <w:color w:val="000000" w:themeColor="text1"/>
+          <w:sz w:val="20"/>
+          <w:szCs w:val="20"/>
+        </w:rPr>
+        <w:t>Sim, J. H.</w:t>
+      </w:r>
+      <w:r>
+        <w:rPr>
+          <w:rFonts w:ascii="Helvetica" w:hAnsi="Helvetica"/>
+          <w:bCs/>
+          <w:color w:val="000000" w:themeColor="text1"/>
+          <w:sz w:val="20"/>
+          <w:szCs w:val="20"/>
+        </w:rPr>
+        <w:t>, Zhang, Y., Buchanan-</w:t>
+      </w:r>
+      <w:proofErr w:type="spellStart"/>
+      <w:r>
+        <w:rPr>
+          <w:rFonts w:ascii="Helvetica" w:hAnsi="Helvetica"/>
+          <w:bCs/>
+          <w:color w:val="000000" w:themeColor="text1"/>
+          <w:sz w:val="20"/>
+          <w:szCs w:val="20"/>
+        </w:rPr>
+        <w:t>Worster</w:t>
+      </w:r>
+      <w:proofErr w:type="spellEnd"/>
+      <w:r>
+        <w:rPr>
+          <w:rFonts w:ascii="Helvetica" w:hAnsi="Helvetica"/>
+          <w:bCs/>
+          <w:color w:val="000000" w:themeColor="text1"/>
+          <w:sz w:val="20"/>
+          <w:szCs w:val="20"/>
+        </w:rPr>
+        <w:t>, E., Post, B., . . . McDougall, K. (2022, Jan 20-21).</w:t>
+      </w:r>
+      <w:r>
+        <w:rPr>
+          <w:rFonts w:ascii="Helvetica" w:hAnsi="Helvetica"/>
+          <w:bCs/>
+          <w:color w:val="000000" w:themeColor="text1"/>
+          <w:sz w:val="20"/>
+          <w:szCs w:val="20"/>
+        </w:rPr>
+        <w:t xml:space="preserve"> </w:t>
+      </w:r>
+      <w:r>
+        <w:rPr>
+          <w:rFonts w:ascii="Helvetica" w:hAnsi="Helvetica"/>
           <w:bCs/>
           <w:i/>
           <w:iCs/>
@@ -3615,154 +3933,7 @@
           <w:sz w:val="20"/>
           <w:szCs w:val="20"/>
         </w:rPr>
-        <w:t xml:space="preserve"> </w:t>
-      </w:r>
-      <w:r>
-        <w:rPr>
-          <w:rFonts w:ascii="Helvetica" w:hAnsi="Helvetica" w:cs="Arial"/>
-          <w:bCs/>
-          <w:color w:val="000000" w:themeColor="text1"/>
-          <w:sz w:val="20"/>
-          <w:szCs w:val="20"/>
-        </w:rPr>
-        <w:t>[Poster session]</w:t>
-      </w:r>
-      <w:r>
-        <w:rPr>
-          <w:rFonts w:ascii="Helvetica" w:hAnsi="Helvetica" w:cs="Arial"/>
-          <w:bCs/>
-          <w:color w:val="000000" w:themeColor="text1"/>
-          <w:sz w:val="20"/>
-          <w:szCs w:val="20"/>
-        </w:rPr>
-        <w:t>. British Association of Academic Phoneticians Colloquium</w:t>
-      </w:r>
-      <w:r>
-        <w:rPr>
-          <w:rFonts w:ascii="Helvetica" w:hAnsi="Helvetica" w:cs="Arial"/>
-          <w:bCs/>
-          <w:color w:val="000000" w:themeColor="text1"/>
-          <w:sz w:val="20"/>
-          <w:szCs w:val="20"/>
-        </w:rPr>
-        <w:t xml:space="preserve"> 2022</w:t>
-      </w:r>
-      <w:r>
-        <w:rPr>
-          <w:rFonts w:ascii="Helvetica" w:hAnsi="Helvetica" w:cs="Arial"/>
-          <w:bCs/>
-          <w:color w:val="000000" w:themeColor="text1"/>
-          <w:sz w:val="20"/>
-          <w:szCs w:val="20"/>
-        </w:rPr>
-        <w:t>, York, United Kingdom.</w:t>
-      </w:r>
-    </w:p>
-    <w:p>
-      <w:pPr>
-        <w:ind w:left="709" w:hanging="709"/>
-        <w:rPr>
-          <w:rFonts w:ascii="Helvetica" w:hAnsi="Helvetica"/>
-          <w:b/>
-          <w:bCs/>
-          <w:color w:val="000000" w:themeColor="text1"/>
-          <w:sz w:val="20"/>
-          <w:szCs w:val="20"/>
-        </w:rPr>
-      </w:pPr>
-    </w:p>
-    <w:p>
-      <w:pPr>
-        <w:ind w:left="709" w:hanging="709"/>
-        <w:rPr>
-          <w:rFonts w:ascii="Helvetica" w:hAnsi="Helvetica"/>
-          <w:b/>
-          <w:color w:val="000000" w:themeColor="text1"/>
-          <w:sz w:val="20"/>
-          <w:szCs w:val="20"/>
-        </w:rPr>
-      </w:pPr>
-      <w:r>
-        <w:rPr>
-          <w:rFonts w:ascii="Helvetica" w:hAnsi="Helvetica"/>
-          <w:bCs/>
-          <w:color w:val="000000" w:themeColor="text1"/>
-          <w:sz w:val="20"/>
-          <w:szCs w:val="20"/>
-        </w:rPr>
-        <w:t>Schwarz, J.</w:t>
-      </w:r>
-      <w:r>
-        <w:rPr>
-          <w:rFonts w:ascii="Helvetica" w:hAnsi="Helvetica"/>
-          <w:bCs/>
-          <w:color w:val="000000" w:themeColor="text1"/>
-          <w:sz w:val="20"/>
-          <w:szCs w:val="20"/>
-        </w:rPr>
-        <w:t>*</w:t>
-      </w:r>
-      <w:r>
-        <w:rPr>
-          <w:rFonts w:ascii="Helvetica" w:hAnsi="Helvetica"/>
-          <w:bCs/>
-          <w:color w:val="000000" w:themeColor="text1"/>
-          <w:sz w:val="20"/>
-          <w:szCs w:val="20"/>
-        </w:rPr>
-        <w:t xml:space="preserve">, Li, K., </w:t>
-      </w:r>
-      <w:r>
-        <w:rPr>
-          <w:rFonts w:ascii="Helvetica" w:hAnsi="Helvetica"/>
-          <w:b/>
-          <w:color w:val="000000" w:themeColor="text1"/>
-          <w:sz w:val="20"/>
-          <w:szCs w:val="20"/>
-        </w:rPr>
-        <w:t>Sim, J. H.</w:t>
-      </w:r>
-      <w:r>
-        <w:rPr>
-          <w:rFonts w:ascii="Helvetica" w:hAnsi="Helvetica"/>
-          <w:bCs/>
-          <w:color w:val="000000" w:themeColor="text1"/>
-          <w:sz w:val="20"/>
-          <w:szCs w:val="20"/>
-        </w:rPr>
-        <w:t>, Zhang, Y., Buchanan-</w:t>
-      </w:r>
-      <w:proofErr w:type="spellStart"/>
-      <w:r>
-        <w:rPr>
-          <w:rFonts w:ascii="Helvetica" w:hAnsi="Helvetica"/>
-          <w:bCs/>
-          <w:color w:val="000000" w:themeColor="text1"/>
-          <w:sz w:val="20"/>
-          <w:szCs w:val="20"/>
-        </w:rPr>
-        <w:t>Worster</w:t>
-      </w:r>
-      <w:proofErr w:type="spellEnd"/>
-      <w:r>
-        <w:rPr>
-          <w:rFonts w:ascii="Helvetica" w:hAnsi="Helvetica"/>
-          <w:bCs/>
-          <w:color w:val="000000" w:themeColor="text1"/>
-          <w:sz w:val="20"/>
-          <w:szCs w:val="20"/>
-        </w:rPr>
-        <w:t>, E., Post, B., . . . McDougall, K. (2022, Jan 20-21).</w:t>
-      </w:r>
-      <w:r>
-        <w:rPr>
-          <w:rFonts w:ascii="Helvetica" w:hAnsi="Helvetica"/>
-          <w:bCs/>
-          <w:color w:val="000000" w:themeColor="text1"/>
-          <w:sz w:val="20"/>
-          <w:szCs w:val="20"/>
-        </w:rPr>
-        <w:t xml:space="preserve"> </w:t>
+        <w:t xml:space="preserve">The impact of visual, </w:t>
       </w:r>
       <w:r>
         <w:rPr>
@@ -3774,7 +3945,7 @@
           <w:sz w:val="20"/>
           <w:szCs w:val="20"/>
         </w:rPr>
-        <w:t xml:space="preserve">The impact of visual, </w:t>
+        <w:t>acoustic,</w:t>
       </w:r>
       <w:r>
         <w:rPr>
@@ -3786,7 +3957,173 @@
           <w:sz w:val="20"/>
           <w:szCs w:val="20"/>
         </w:rPr>
-        <w:t>acoustic,</w:t>
+        <w:t xml:space="preserve"> and semantic cues on processing of face mask speech by children and adults</w:t>
+      </w:r>
+      <w:r>
+        <w:rPr>
+          <w:rFonts w:ascii="Helvetica" w:hAnsi="Helvetica"/>
+          <w:bCs/>
+          <w:color w:val="000000" w:themeColor="text1"/>
+          <w:sz w:val="20"/>
+          <w:szCs w:val="20"/>
+        </w:rPr>
+        <w:t xml:space="preserve"> [Poster session]</w:t>
+      </w:r>
+      <w:r>
+        <w:rPr>
+          <w:rFonts w:ascii="Helvetica" w:hAnsi="Helvetica"/>
+          <w:bCs/>
+          <w:color w:val="000000" w:themeColor="text1"/>
+          <w:sz w:val="20"/>
+          <w:szCs w:val="20"/>
+        </w:rPr>
+        <w:t>.13th Speech in Noise Workshop</w:t>
+      </w:r>
+      <w:r>
+        <w:rPr>
+          <w:rFonts w:ascii="Helvetica" w:hAnsi="Helvetica"/>
+          <w:bCs/>
+          <w:color w:val="000000" w:themeColor="text1"/>
+          <w:sz w:val="20"/>
+          <w:szCs w:val="20"/>
+        </w:rPr>
+        <w:t>.</w:t>
+      </w:r>
+    </w:p>
+    <w:p>
+      <w:pPr>
+        <w:ind w:left="709" w:hanging="709"/>
+        <w:rPr>
+          <w:rFonts w:ascii="Helvetica" w:hAnsi="Helvetica"/>
+          <w:b/>
+          <w:color w:val="000000" w:themeColor="text1"/>
+          <w:sz w:val="20"/>
+          <w:szCs w:val="20"/>
+        </w:rPr>
+      </w:pPr>
+    </w:p>
+    <w:p>
+      <w:pPr>
+        <w:ind w:left="709" w:hanging="709"/>
+        <w:rPr>
+          <w:rFonts w:ascii="Helvetica" w:hAnsi="Helvetica"/>
+          <w:bCs/>
+          <w:color w:val="000000" w:themeColor="text1"/>
+          <w:sz w:val="20"/>
+          <w:szCs w:val="20"/>
+        </w:rPr>
+      </w:pPr>
+      <w:r>
+        <w:rPr>
+          <w:rFonts w:ascii="Helvetica" w:hAnsi="Helvetica"/>
+          <w:bCs/>
+          <w:color w:val="000000" w:themeColor="text1"/>
+          <w:sz w:val="20"/>
+          <w:szCs w:val="20"/>
+        </w:rPr>
+        <w:t>Schwarz, J.</w:t>
+      </w:r>
+      <w:r>
+        <w:rPr>
+          <w:rFonts w:ascii="Helvetica" w:hAnsi="Helvetica"/>
+          <w:bCs/>
+          <w:color w:val="000000" w:themeColor="text1"/>
+          <w:sz w:val="20"/>
+          <w:szCs w:val="20"/>
+        </w:rPr>
+        <w:t>*</w:t>
+      </w:r>
+      <w:r>
+        <w:rPr>
+          <w:rFonts w:ascii="Helvetica" w:hAnsi="Helvetica"/>
+          <w:bCs/>
+          <w:color w:val="000000" w:themeColor="text1"/>
+          <w:sz w:val="20"/>
+          <w:szCs w:val="20"/>
+        </w:rPr>
+        <w:t>, Li, K.,</w:t>
+      </w:r>
+      <w:r>
+        <w:rPr>
+          <w:rFonts w:ascii="Helvetica" w:hAnsi="Helvetica"/>
+          <w:bCs/>
+          <w:color w:val="000000" w:themeColor="text1"/>
+          <w:sz w:val="20"/>
+          <w:szCs w:val="20"/>
+        </w:rPr>
+        <w:t xml:space="preserve"> </w:t>
+      </w:r>
+      <w:r>
+        <w:rPr>
+          <w:rFonts w:ascii="Helvetica" w:hAnsi="Helvetica"/>
+          <w:b/>
+          <w:color w:val="000000" w:themeColor="text1"/>
+          <w:sz w:val="20"/>
+          <w:szCs w:val="20"/>
+        </w:rPr>
+        <w:t>Sim, J.</w:t>
+      </w:r>
+      <w:r>
+        <w:rPr>
+          <w:rFonts w:ascii="Helvetica" w:hAnsi="Helvetica"/>
+          <w:b/>
+          <w:color w:val="000000" w:themeColor="text1"/>
+          <w:sz w:val="20"/>
+          <w:szCs w:val="20"/>
+        </w:rPr>
+        <w:t xml:space="preserve"> H.</w:t>
+      </w:r>
+      <w:r>
+        <w:rPr>
+          <w:rFonts w:ascii="Helvetica" w:hAnsi="Helvetica"/>
+          <w:bCs/>
+          <w:color w:val="000000" w:themeColor="text1"/>
+          <w:sz w:val="20"/>
+          <w:szCs w:val="20"/>
+        </w:rPr>
+        <w:t>, Zhang, Y., Buchanan-</w:t>
+      </w:r>
+      <w:proofErr w:type="spellStart"/>
+      <w:r>
+        <w:rPr>
+          <w:rFonts w:ascii="Helvetica" w:hAnsi="Helvetica"/>
+          <w:bCs/>
+          <w:color w:val="000000" w:themeColor="text1"/>
+          <w:sz w:val="20"/>
+          <w:szCs w:val="20"/>
+        </w:rPr>
+        <w:t>Worster</w:t>
+      </w:r>
+      <w:proofErr w:type="spellEnd"/>
+      <w:r>
+        <w:rPr>
+          <w:rFonts w:ascii="Helvetica" w:hAnsi="Helvetica"/>
+          <w:bCs/>
+          <w:color w:val="000000" w:themeColor="text1"/>
+          <w:sz w:val="20"/>
+          <w:szCs w:val="20"/>
+        </w:rPr>
+        <w:t>, E., Post, B., . . . McDougall, K. (2021</w:t>
+      </w:r>
+      <w:r>
+        <w:rPr>
+          <w:rFonts w:ascii="Helvetica" w:hAnsi="Helvetica"/>
+          <w:bCs/>
+          <w:color w:val="000000" w:themeColor="text1"/>
+          <w:sz w:val="20"/>
+          <w:szCs w:val="20"/>
+        </w:rPr>
+        <w:t>, Nov 23</w:t>
+      </w:r>
+      <w:r>
+        <w:rPr>
+          <w:rFonts w:ascii="Helvetica" w:hAnsi="Helvetica"/>
+          <w:bCs/>
+          <w:color w:val="000000" w:themeColor="text1"/>
+          <w:sz w:val="20"/>
+          <w:szCs w:val="20"/>
+        </w:rPr>
+        <w:t xml:space="preserve">). </w:t>
       </w:r>
       <w:r>
         <w:rPr>
@@ -3798,7 +4135,7 @@
           <w:sz w:val="20"/>
           <w:szCs w:val="20"/>
         </w:rPr>
-        <w:t xml:space="preserve"> and semantic cues on processing of face mask speech by children and adults</w:t>
+        <w:t>Speech Perception through Face Masks by Children and Adults</w:t>
       </w:r>
       <w:r>
         <w:rPr>
@@ -3818,154 +4155,7 @@
           <w:sz w:val="20"/>
           <w:szCs w:val="20"/>
         </w:rPr>
-        <w:t>.13th Speech in Noise Workshop</w:t>
-      </w:r>
-      <w:r>
-        <w:rPr>
-          <w:rFonts w:ascii="Helvetica" w:hAnsi="Helvetica"/>
-          <w:bCs/>
-          <w:color w:val="000000" w:themeColor="text1"/>
-          <w:sz w:val="20"/>
-          <w:szCs w:val="20"/>
-        </w:rPr>
-        <w:t>.</w:t>
-      </w:r>
-    </w:p>
-    <w:p>
-      <w:pPr>
-        <w:ind w:left="709" w:hanging="709"/>
-        <w:rPr>
-          <w:rFonts w:ascii="Helvetica" w:hAnsi="Helvetica"/>
-          <w:b/>
-          <w:color w:val="000000" w:themeColor="text1"/>
-          <w:sz w:val="20"/>
-          <w:szCs w:val="20"/>
-        </w:rPr>
-      </w:pPr>
-    </w:p>
-    <w:p>
-      <w:pPr>
-        <w:ind w:left="709" w:hanging="709"/>
-        <w:rPr>
-          <w:rFonts w:ascii="Helvetica" w:hAnsi="Helvetica"/>
-          <w:bCs/>
-          <w:color w:val="000000" w:themeColor="text1"/>
-          <w:sz w:val="20"/>
-          <w:szCs w:val="20"/>
-        </w:rPr>
-      </w:pPr>
-      <w:r>
-        <w:rPr>
-          <w:rFonts w:ascii="Helvetica" w:hAnsi="Helvetica"/>
-          <w:bCs/>
-          <w:color w:val="000000" w:themeColor="text1"/>
-          <w:sz w:val="20"/>
-          <w:szCs w:val="20"/>
-        </w:rPr>
-        <w:lastRenderedPageBreak/>
-        <w:t>Schwarz, J.</w:t>
-      </w:r>
-      <w:r>
-        <w:rPr>
-          <w:rFonts w:ascii="Helvetica" w:hAnsi="Helvetica"/>
-          <w:bCs/>
-          <w:color w:val="000000" w:themeColor="text1"/>
-          <w:sz w:val="20"/>
-          <w:szCs w:val="20"/>
-        </w:rPr>
-        <w:t>*</w:t>
-      </w:r>
-      <w:r>
-        <w:rPr>
-          <w:rFonts w:ascii="Helvetica" w:hAnsi="Helvetica"/>
-          <w:bCs/>
-          <w:color w:val="000000" w:themeColor="text1"/>
-          <w:sz w:val="20"/>
-          <w:szCs w:val="20"/>
-        </w:rPr>
-        <w:t>, Li, K.,</w:t>
-      </w:r>
-      <w:r>
-        <w:rPr>
-          <w:rFonts w:ascii="Helvetica" w:hAnsi="Helvetica"/>
-          <w:bCs/>
-          <w:color w:val="000000" w:themeColor="text1"/>
-          <w:sz w:val="20"/>
-          <w:szCs w:val="20"/>
-        </w:rPr>
-        <w:t xml:space="preserve"> </w:t>
-      </w:r>
-      <w:r>
-        <w:rPr>
-          <w:rFonts w:ascii="Helvetica" w:hAnsi="Helvetica"/>
-          <w:b/>
-          <w:color w:val="000000" w:themeColor="text1"/>
-          <w:sz w:val="20"/>
-          <w:szCs w:val="20"/>
-        </w:rPr>
-        <w:t>Sim, J.</w:t>
-      </w:r>
-      <w:r>
-        <w:rPr>
-          <w:rFonts w:ascii="Helvetica" w:hAnsi="Helvetica"/>
-          <w:b/>
-          <w:color w:val="000000" w:themeColor="text1"/>
-          <w:sz w:val="20"/>
-          <w:szCs w:val="20"/>
-        </w:rPr>
-        <w:t xml:space="preserve"> H.</w:t>
-      </w:r>
-      <w:r>
-        <w:rPr>
-          <w:rFonts w:ascii="Helvetica" w:hAnsi="Helvetica"/>
-          <w:bCs/>
-          <w:color w:val="000000" w:themeColor="text1"/>
-          <w:sz w:val="20"/>
-          <w:szCs w:val="20"/>
-        </w:rPr>
-        <w:t>, Zhang, Y., Buchanan-</w:t>
-      </w:r>
-      <w:proofErr w:type="spellStart"/>
-      <w:r>
-        <w:rPr>
-          <w:rFonts w:ascii="Helvetica" w:hAnsi="Helvetica"/>
-          <w:bCs/>
-          <w:color w:val="000000" w:themeColor="text1"/>
-          <w:sz w:val="20"/>
-          <w:szCs w:val="20"/>
-        </w:rPr>
-        <w:t>Worster</w:t>
-      </w:r>
-      <w:proofErr w:type="spellEnd"/>
-      <w:r>
-        <w:rPr>
-          <w:rFonts w:ascii="Helvetica" w:hAnsi="Helvetica"/>
-          <w:bCs/>
-          <w:color w:val="000000" w:themeColor="text1"/>
-          <w:sz w:val="20"/>
-          <w:szCs w:val="20"/>
-        </w:rPr>
-        <w:t>, E., Post, B., . . . McDougall, K. (2021</w:t>
-      </w:r>
-      <w:r>
-        <w:rPr>
-          <w:rFonts w:ascii="Helvetica" w:hAnsi="Helvetica"/>
-          <w:bCs/>
-          <w:color w:val="000000" w:themeColor="text1"/>
-          <w:sz w:val="20"/>
-          <w:szCs w:val="20"/>
-        </w:rPr>
-        <w:t>, Nov 23</w:t>
-      </w:r>
-      <w:r>
-        <w:rPr>
-          <w:rFonts w:ascii="Helvetica" w:hAnsi="Helvetica"/>
-          <w:bCs/>
-          <w:color w:val="000000" w:themeColor="text1"/>
-          <w:sz w:val="20"/>
-          <w:szCs w:val="20"/>
-        </w:rPr>
-        <w:t xml:space="preserve">). </w:t>
+        <w:t>. Cambridge</w:t>
       </w:r>
       <w:r>
         <w:rPr>
@@ -3977,107 +4167,87 @@
           <w:sz w:val="20"/>
           <w:szCs w:val="20"/>
         </w:rPr>
-        <w:t>Speech Perception through Face Masks by Children and Adults</w:t>
-      </w:r>
-      <w:r>
-        <w:rPr>
-          <w:rFonts w:ascii="Helvetica" w:hAnsi="Helvetica"/>
-          <w:bCs/>
-          <w:color w:val="000000" w:themeColor="text1"/>
-          <w:sz w:val="20"/>
-          <w:szCs w:val="20"/>
-        </w:rPr>
-        <w:t xml:space="preserve"> [Poster session]</w:t>
-      </w:r>
-      <w:r>
-        <w:rPr>
-          <w:rFonts w:ascii="Helvetica" w:hAnsi="Helvetica"/>
-          <w:bCs/>
-          <w:color w:val="000000" w:themeColor="text1"/>
-          <w:sz w:val="20"/>
-          <w:szCs w:val="20"/>
-        </w:rPr>
-        <w:t>. Cambridge</w:t>
-      </w:r>
-      <w:r>
-        <w:rPr>
-          <w:rFonts w:ascii="Helvetica" w:hAnsi="Helvetica"/>
-          <w:bCs/>
+        <w:t xml:space="preserve"> </w:t>
+      </w:r>
+      <w:r>
+        <w:rPr>
+          <w:rFonts w:ascii="Helvetica" w:hAnsi="Helvetica"/>
+          <w:bCs/>
+          <w:color w:val="000000" w:themeColor="text1"/>
+          <w:sz w:val="20"/>
+          <w:szCs w:val="20"/>
+        </w:rPr>
+        <w:t>Language Sciences Annual Symposium 2021: Language and Inclusion. doi:10.33774/coe-2021-l88qk.</w:t>
+      </w:r>
+    </w:p>
+    <w:p>
+      <w:pPr>
+        <w:ind w:left="709" w:hanging="709"/>
+        <w:rPr>
+          <w:rFonts w:ascii="Helvetica" w:hAnsi="Helvetica"/>
+          <w:b/>
+          <w:color w:val="000000" w:themeColor="text1"/>
+          <w:sz w:val="20"/>
+          <w:szCs w:val="20"/>
+        </w:rPr>
+      </w:pPr>
+    </w:p>
+    <w:p>
+      <w:pPr>
+        <w:ind w:left="709" w:hanging="709"/>
+        <w:rPr>
+          <w:rFonts w:ascii="Helvetica" w:hAnsi="Helvetica" w:cs="Arial"/>
+          <w:color w:val="000000" w:themeColor="text1"/>
+          <w:sz w:val="20"/>
+          <w:szCs w:val="20"/>
+          <w:lang w:val="en-SG"/>
+        </w:rPr>
+      </w:pPr>
+      <w:r>
+        <w:rPr>
+          <w:rFonts w:ascii="Helvetica" w:hAnsi="Helvetica" w:cs="Arial"/>
+          <w:b/>
+          <w:bCs/>
+          <w:color w:val="000000" w:themeColor="text1"/>
+          <w:sz w:val="20"/>
+          <w:szCs w:val="20"/>
+          <w:lang w:val="en-SG"/>
+        </w:rPr>
+        <w:t>Sim, J. H.</w:t>
+      </w:r>
+      <w:r>
+        <w:rPr>
+          <w:rFonts w:ascii="Helvetica" w:hAnsi="Helvetica" w:cs="Arial"/>
+          <w:b/>
+          <w:bCs/>
+          <w:color w:val="000000" w:themeColor="text1"/>
+          <w:sz w:val="20"/>
+          <w:szCs w:val="20"/>
+          <w:lang w:val="en-SG"/>
+        </w:rPr>
+        <w:t>*</w:t>
+      </w:r>
+      <w:r>
+        <w:rPr>
+          <w:rFonts w:ascii="Helvetica" w:hAnsi="Helvetica" w:cs="Arial"/>
+          <w:color w:val="000000" w:themeColor="text1"/>
+          <w:sz w:val="20"/>
+          <w:szCs w:val="20"/>
+          <w:lang w:val="en-SG"/>
+        </w:rPr>
+        <w:t xml:space="preserve"> &amp; Post, B. (2021, Sept 8-10). </w:t>
+      </w:r>
+      <w:r>
+        <w:rPr>
+          <w:rFonts w:ascii="Helvetica" w:hAnsi="Helvetica" w:cs="Arial"/>
           <w:i/>
           <w:iCs/>
           <w:color w:val="000000" w:themeColor="text1"/>
           <w:sz w:val="20"/>
           <w:szCs w:val="20"/>
-        </w:rPr>
-        <w:t xml:space="preserve"> </w:t>
-      </w:r>
-      <w:r>
-        <w:rPr>
-          <w:rFonts w:ascii="Helvetica" w:hAnsi="Helvetica"/>
-          <w:bCs/>
-          <w:color w:val="000000" w:themeColor="text1"/>
-          <w:sz w:val="20"/>
-          <w:szCs w:val="20"/>
-        </w:rPr>
-        <w:t>Language Sciences Annual Symposium 2021: Language and Inclusion. doi:10.33774/coe-2021-l88qk.</w:t>
-      </w:r>
-    </w:p>
-    <w:p>
-      <w:pPr>
-        <w:ind w:left="709" w:hanging="709"/>
-        <w:rPr>
-          <w:rFonts w:ascii="Helvetica" w:hAnsi="Helvetica"/>
-          <w:b/>
-          <w:color w:val="000000" w:themeColor="text1"/>
-          <w:sz w:val="20"/>
-          <w:szCs w:val="20"/>
-        </w:rPr>
-      </w:pPr>
-    </w:p>
-    <w:p>
-      <w:pPr>
-        <w:ind w:left="709" w:hanging="709"/>
-        <w:rPr>
-          <w:rFonts w:ascii="Helvetica" w:hAnsi="Helvetica" w:cs="Arial"/>
-          <w:color w:val="000000" w:themeColor="text1"/>
-          <w:sz w:val="20"/>
-          <w:szCs w:val="20"/>
           <w:lang w:val="en-SG"/>
         </w:rPr>
-      </w:pPr>
-      <w:r>
-        <w:rPr>
-          <w:rFonts w:ascii="Helvetica" w:hAnsi="Helvetica" w:cs="Arial"/>
-          <w:b/>
-          <w:bCs/>
-          <w:color w:val="000000" w:themeColor="text1"/>
-          <w:sz w:val="20"/>
-          <w:szCs w:val="20"/>
-          <w:lang w:val="en-SG"/>
-        </w:rPr>
-        <w:t>Sim, J. H.</w:t>
-      </w:r>
-      <w:r>
-        <w:rPr>
-          <w:rFonts w:ascii="Helvetica" w:hAnsi="Helvetica" w:cs="Arial"/>
-          <w:b/>
-          <w:bCs/>
-          <w:color w:val="000000" w:themeColor="text1"/>
-          <w:sz w:val="20"/>
-          <w:szCs w:val="20"/>
-          <w:lang w:val="en-SG"/>
-        </w:rPr>
-        <w:t>*</w:t>
-      </w:r>
-      <w:r>
-        <w:rPr>
-          <w:rFonts w:ascii="Helvetica" w:hAnsi="Helvetica" w:cs="Arial"/>
-          <w:color w:val="000000" w:themeColor="text1"/>
-          <w:sz w:val="20"/>
-          <w:szCs w:val="20"/>
-          <w:lang w:val="en-SG"/>
-        </w:rPr>
-        <w:t xml:space="preserve"> &amp; Post, B. (2021, Sept 8-10). </w:t>
+        <w:t>Clear /l/ and the Malays in Singapore: origin, social meanings, and ethnic identity</w:t>
       </w:r>
       <w:r>
         <w:rPr>
@@ -4089,126 +4259,107 @@
           <w:szCs w:val="20"/>
           <w:lang w:val="en-SG"/>
         </w:rPr>
-        <w:t>Clear /l/ and the Malays in Singapore: origin, social meanings, and ethnic identity</w:t>
-      </w:r>
-      <w:r>
-        <w:rPr>
-          <w:rFonts w:ascii="Helvetica" w:hAnsi="Helvetica" w:cs="Arial"/>
+        <w:t xml:space="preserve"> </w:t>
+      </w:r>
+      <w:r>
+        <w:rPr>
+          <w:rFonts w:ascii="Helvetica" w:hAnsi="Helvetica" w:cs="Arial"/>
+          <w:color w:val="000000" w:themeColor="text1"/>
+          <w:sz w:val="20"/>
+          <w:szCs w:val="20"/>
+          <w:lang w:val="en-SG"/>
+        </w:rPr>
+        <w:t>[Paper presentation]</w:t>
+      </w:r>
+      <w:r>
+        <w:rPr>
+          <w:rFonts w:ascii="Helvetica" w:hAnsi="Helvetica" w:cs="Arial"/>
+          <w:color w:val="000000" w:themeColor="text1"/>
+          <w:sz w:val="20"/>
+          <w:szCs w:val="20"/>
+          <w:lang w:val="en-SG"/>
+        </w:rPr>
+        <w:t>. UK Language Variation and Change 13. University of Glasgow. </w:t>
+      </w:r>
+      <w:hyperlink r:id="rId8" w:history="1">
+        <w:r>
+          <w:rPr>
+            <w:rStyle w:val="Hyperlink"/>
+            <w:rFonts w:ascii="Helvetica" w:hAnsi="Helvetica" w:cs="Arial"/>
+            <w:color w:val="000000" w:themeColor="text1"/>
+            <w:sz w:val="20"/>
+            <w:szCs w:val="20"/>
+            <w:u w:val="none"/>
+            <w:lang w:val="en-SG"/>
+          </w:rPr>
+          <w:t>https://https://uklvc13.com/</w:t>
+        </w:r>
+      </w:hyperlink>
+    </w:p>
+    <w:p>
+      <w:pPr>
+        <w:ind w:left="709" w:hanging="709"/>
+        <w:rPr>
+          <w:rFonts w:ascii="Helvetica" w:hAnsi="Helvetica"/>
+          <w:b/>
+          <w:color w:val="000000" w:themeColor="text1"/>
+          <w:sz w:val="20"/>
+          <w:szCs w:val="20"/>
+        </w:rPr>
+      </w:pPr>
+    </w:p>
+    <w:p>
+      <w:pPr>
+        <w:ind w:left="709" w:hanging="709"/>
+        <w:rPr>
+          <w:rFonts w:ascii="Helvetica" w:hAnsi="Helvetica" w:cs="Arial"/>
+          <w:bCs/>
+          <w:color w:val="000000" w:themeColor="text1"/>
+          <w:sz w:val="20"/>
+          <w:szCs w:val="20"/>
+        </w:rPr>
+      </w:pPr>
+      <w:r>
+        <w:rPr>
+          <w:rFonts w:ascii="Helvetica" w:hAnsi="Helvetica" w:cs="Arial"/>
+          <w:b/>
+          <w:color w:val="000000" w:themeColor="text1"/>
+          <w:sz w:val="20"/>
+          <w:szCs w:val="20"/>
+        </w:rPr>
+        <w:t>Sim, J. H.</w:t>
+      </w:r>
+      <w:r>
+        <w:rPr>
+          <w:rFonts w:ascii="Helvetica" w:hAnsi="Helvetica" w:cs="Arial"/>
+          <w:b/>
+          <w:color w:val="000000" w:themeColor="text1"/>
+          <w:sz w:val="20"/>
+          <w:szCs w:val="20"/>
+        </w:rPr>
+        <w:t>*</w:t>
+      </w:r>
+      <w:r>
+        <w:rPr>
+          <w:rFonts w:ascii="Helvetica" w:hAnsi="Helvetica" w:cs="Arial"/>
+          <w:bCs/>
+          <w:color w:val="000000" w:themeColor="text1"/>
+          <w:sz w:val="20"/>
+          <w:szCs w:val="20"/>
+        </w:rPr>
+        <w:t xml:space="preserve"> &amp; Post, B. (2021, Jun 21-23). </w:t>
+      </w:r>
+      <w:r>
+        <w:rPr>
+          <w:rFonts w:ascii="Helvetica" w:hAnsi="Helvetica" w:cs="Arial"/>
+          <w:bCs/>
           <w:i/>
           <w:iCs/>
           <w:color w:val="000000" w:themeColor="text1"/>
           <w:sz w:val="20"/>
           <w:szCs w:val="20"/>
-          <w:lang w:val="en-SG"/>
-        </w:rPr>
-        <w:t xml:space="preserve"> </w:t>
-      </w:r>
-      <w:r>
-        <w:rPr>
-          <w:rFonts w:ascii="Helvetica" w:hAnsi="Helvetica" w:cs="Arial"/>
-          <w:color w:val="000000" w:themeColor="text1"/>
-          <w:sz w:val="20"/>
-          <w:szCs w:val="20"/>
-          <w:lang w:val="en-SG"/>
-        </w:rPr>
-        <w:t>[Paper presentation]</w:t>
-      </w:r>
-      <w:r>
-        <w:rPr>
-          <w:rFonts w:ascii="Helvetica" w:hAnsi="Helvetica" w:cs="Arial"/>
-          <w:color w:val="000000" w:themeColor="text1"/>
-          <w:sz w:val="20"/>
-          <w:szCs w:val="20"/>
-          <w:lang w:val="en-SG"/>
-        </w:rPr>
-        <w:t>. UK Language Variation and Change 13. University of Glasgow. </w:t>
-      </w:r>
-      <w:r>
-        <w:fldChar w:fldCharType="begin"/>
-      </w:r>
-      <w:r>
-        <w:instrText xml:space="preserve"> HYPERLINK "https://https/uklvc13.com/" </w:instrText>
-      </w:r>
-      <w:r>
-        <w:fldChar w:fldCharType="separate"/>
-      </w:r>
-      <w:r>
-        <w:rPr>
-          <w:rStyle w:val="Hyperlink"/>
-          <w:rFonts w:ascii="Helvetica" w:hAnsi="Helvetica" w:cs="Arial"/>
-          <w:color w:val="000000" w:themeColor="text1"/>
-          <w:sz w:val="20"/>
-          <w:szCs w:val="20"/>
-          <w:u w:val="none"/>
-          <w:lang w:val="en-SG"/>
-        </w:rPr>
-        <w:t>https://https://uklvc13.com/</w:t>
-      </w:r>
-      <w:r>
-        <w:rPr>
-          <w:rStyle w:val="Hyperlink"/>
-          <w:rFonts w:ascii="Helvetica" w:hAnsi="Helvetica" w:cs="Arial"/>
-          <w:color w:val="000000" w:themeColor="text1"/>
-          <w:sz w:val="20"/>
-          <w:szCs w:val="20"/>
-          <w:u w:val="none"/>
-          <w:lang w:val="en-SG"/>
-        </w:rPr>
-        <w:fldChar w:fldCharType="end"/>
-      </w:r>
-    </w:p>
-    <w:p>
-      <w:pPr>
-        <w:ind w:left="709" w:hanging="709"/>
-        <w:rPr>
-          <w:rFonts w:ascii="Helvetica" w:hAnsi="Helvetica"/>
-          <w:b/>
-          <w:color w:val="000000" w:themeColor="text1"/>
-          <w:sz w:val="20"/>
-          <w:szCs w:val="20"/>
-        </w:rPr>
-      </w:pPr>
-    </w:p>
-    <w:p>
-      <w:pPr>
-        <w:ind w:left="709" w:hanging="709"/>
-        <w:rPr>
-          <w:rFonts w:ascii="Helvetica" w:hAnsi="Helvetica" w:cs="Arial"/>
-          <w:bCs/>
-          <w:color w:val="000000" w:themeColor="text1"/>
-          <w:sz w:val="20"/>
-          <w:szCs w:val="20"/>
-        </w:rPr>
-      </w:pPr>
-      <w:r>
-        <w:rPr>
-          <w:rFonts w:ascii="Helvetica" w:hAnsi="Helvetica" w:cs="Arial"/>
-          <w:b/>
-          <w:color w:val="000000" w:themeColor="text1"/>
-          <w:sz w:val="20"/>
-          <w:szCs w:val="20"/>
-        </w:rPr>
-        <w:t>Sim, J. H.</w:t>
-      </w:r>
-      <w:r>
-        <w:rPr>
-          <w:rFonts w:ascii="Helvetica" w:hAnsi="Helvetica" w:cs="Arial"/>
-          <w:b/>
-          <w:color w:val="000000" w:themeColor="text1"/>
-          <w:sz w:val="20"/>
-          <w:szCs w:val="20"/>
-        </w:rPr>
-        <w:t>*</w:t>
-      </w:r>
-      <w:r>
-        <w:rPr>
-          <w:rFonts w:ascii="Helvetica" w:hAnsi="Helvetica" w:cs="Arial"/>
-          <w:bCs/>
-          <w:color w:val="000000" w:themeColor="text1"/>
-          <w:sz w:val="20"/>
-          <w:szCs w:val="20"/>
-        </w:rPr>
-        <w:t xml:space="preserve"> &amp; Post, B. (2021, Jun 21-23). </w:t>
+        </w:rPr>
+        <w:t>Variation in pitch scaling in English of young simultaneous bilinguals in Singapore</w:t>
       </w:r>
       <w:r>
         <w:rPr>
@@ -4220,7 +4371,101 @@
           <w:sz w:val="20"/>
           <w:szCs w:val="20"/>
         </w:rPr>
-        <w:t>Variation in pitch scaling in English of young simultaneous bilinguals in Singapore</w:t>
+        <w:t xml:space="preserve"> </w:t>
+      </w:r>
+      <w:r>
+        <w:rPr>
+          <w:rFonts w:ascii="Helvetica" w:hAnsi="Helvetica" w:cs="Arial"/>
+          <w:color w:val="000000" w:themeColor="text1"/>
+          <w:sz w:val="20"/>
+          <w:szCs w:val="20"/>
+          <w:lang w:val="en-SG"/>
+        </w:rPr>
+        <w:t>[P</w:t>
+      </w:r>
+      <w:r>
+        <w:rPr>
+          <w:rFonts w:ascii="Helvetica" w:hAnsi="Helvetica" w:cs="Arial"/>
+          <w:color w:val="000000" w:themeColor="text1"/>
+          <w:sz w:val="20"/>
+          <w:szCs w:val="20"/>
+          <w:lang w:val="en-SG"/>
+        </w:rPr>
+        <w:t>oster</w:t>
+      </w:r>
+      <w:r>
+        <w:rPr>
+          <w:rFonts w:ascii="Helvetica" w:hAnsi="Helvetica" w:cs="Arial"/>
+          <w:color w:val="000000" w:themeColor="text1"/>
+          <w:sz w:val="20"/>
+          <w:szCs w:val="20"/>
+          <w:lang w:val="en-SG"/>
+        </w:rPr>
+        <w:t xml:space="preserve"> presentation]</w:t>
+      </w:r>
+      <w:r>
+        <w:rPr>
+          <w:rFonts w:ascii="Helvetica" w:hAnsi="Helvetica" w:cs="Arial"/>
+          <w:bCs/>
+          <w:color w:val="000000" w:themeColor="text1"/>
+          <w:sz w:val="20"/>
+          <w:szCs w:val="20"/>
+        </w:rPr>
+        <w:t>. Phonetics and Phonology in Europe 2021, Barcelona. https://pape2021.upf.edu/</w:t>
+      </w:r>
+    </w:p>
+    <w:p>
+      <w:pPr>
+        <w:ind w:left="709" w:hanging="709"/>
+        <w:rPr>
+          <w:rFonts w:ascii="Helvetica" w:hAnsi="Helvetica" w:cs="Arial"/>
+          <w:bCs/>
+          <w:color w:val="000000" w:themeColor="text1"/>
+          <w:sz w:val="20"/>
+          <w:szCs w:val="20"/>
+        </w:rPr>
+      </w:pPr>
+    </w:p>
+    <w:p>
+      <w:pPr>
+        <w:ind w:left="709" w:hanging="709"/>
+        <w:rPr>
+          <w:rFonts w:ascii="Helvetica" w:hAnsi="Helvetica" w:cs="Arial"/>
+          <w:bCs/>
+          <w:color w:val="000000" w:themeColor="text1"/>
+          <w:sz w:val="20"/>
+          <w:szCs w:val="20"/>
+        </w:rPr>
+      </w:pPr>
+      <w:r>
+        <w:rPr>
+          <w:rFonts w:ascii="Helvetica" w:hAnsi="Helvetica" w:cs="Arial"/>
+          <w:b/>
+          <w:color w:val="000000" w:themeColor="text1"/>
+          <w:sz w:val="20"/>
+          <w:szCs w:val="20"/>
+        </w:rPr>
+        <w:t>Sim, J. H.</w:t>
+      </w:r>
+      <w:r>
+        <w:rPr>
+          <w:rFonts w:ascii="Helvetica" w:hAnsi="Helvetica" w:cs="Arial"/>
+          <w:b/>
+          <w:color w:val="000000" w:themeColor="text1"/>
+          <w:sz w:val="20"/>
+          <w:szCs w:val="20"/>
+        </w:rPr>
+        <w:t>*</w:t>
+      </w:r>
+      <w:r>
+        <w:rPr>
+          <w:rFonts w:ascii="Helvetica" w:hAnsi="Helvetica" w:cs="Arial"/>
+          <w:bCs/>
+          <w:color w:val="000000" w:themeColor="text1"/>
+          <w:sz w:val="20"/>
+          <w:szCs w:val="20"/>
+        </w:rPr>
+        <w:t xml:space="preserve"> (2021, Jun 7–10). </w:t>
       </w:r>
       <w:r>
         <w:rPr>
@@ -4232,101 +4477,7 @@
           <w:sz w:val="20"/>
           <w:szCs w:val="20"/>
         </w:rPr>
-        <w:t xml:space="preserve"> </w:t>
-      </w:r>
-      <w:r>
-        <w:rPr>
-          <w:rFonts w:ascii="Helvetica" w:hAnsi="Helvetica" w:cs="Arial"/>
-          <w:color w:val="000000" w:themeColor="text1"/>
-          <w:sz w:val="20"/>
-          <w:szCs w:val="20"/>
-          <w:lang w:val="en-SG"/>
-        </w:rPr>
-        <w:t>[P</w:t>
-      </w:r>
-      <w:r>
-        <w:rPr>
-          <w:rFonts w:ascii="Helvetica" w:hAnsi="Helvetica" w:cs="Arial"/>
-          <w:color w:val="000000" w:themeColor="text1"/>
-          <w:sz w:val="20"/>
-          <w:szCs w:val="20"/>
-          <w:lang w:val="en-SG"/>
-        </w:rPr>
-        <w:t>oster</w:t>
-      </w:r>
-      <w:r>
-        <w:rPr>
-          <w:rFonts w:ascii="Helvetica" w:hAnsi="Helvetica" w:cs="Arial"/>
-          <w:color w:val="000000" w:themeColor="text1"/>
-          <w:sz w:val="20"/>
-          <w:szCs w:val="20"/>
-          <w:lang w:val="en-SG"/>
-        </w:rPr>
-        <w:t xml:space="preserve"> presentation]</w:t>
-      </w:r>
-      <w:r>
-        <w:rPr>
-          <w:rFonts w:ascii="Helvetica" w:hAnsi="Helvetica" w:cs="Arial"/>
-          <w:bCs/>
-          <w:color w:val="000000" w:themeColor="text1"/>
-          <w:sz w:val="20"/>
-          <w:szCs w:val="20"/>
-        </w:rPr>
-        <w:t>. Phonetics and Phonology in Europe 2021, Barcelona. https://pape2021.upf.edu/</w:t>
-      </w:r>
-    </w:p>
-    <w:p>
-      <w:pPr>
-        <w:ind w:left="709" w:hanging="709"/>
-        <w:rPr>
-          <w:rFonts w:ascii="Helvetica" w:hAnsi="Helvetica" w:cs="Arial"/>
-          <w:bCs/>
-          <w:color w:val="000000" w:themeColor="text1"/>
-          <w:sz w:val="20"/>
-          <w:szCs w:val="20"/>
-        </w:rPr>
-      </w:pPr>
-    </w:p>
-    <w:p>
-      <w:pPr>
-        <w:ind w:left="709" w:hanging="709"/>
-        <w:rPr>
-          <w:rFonts w:ascii="Helvetica" w:hAnsi="Helvetica" w:cs="Arial"/>
-          <w:bCs/>
-          <w:color w:val="000000" w:themeColor="text1"/>
-          <w:sz w:val="20"/>
-          <w:szCs w:val="20"/>
-        </w:rPr>
-      </w:pPr>
-      <w:r>
-        <w:rPr>
-          <w:rFonts w:ascii="Helvetica" w:hAnsi="Helvetica" w:cs="Arial"/>
-          <w:b/>
-          <w:color w:val="000000" w:themeColor="text1"/>
-          <w:sz w:val="20"/>
-          <w:szCs w:val="20"/>
-        </w:rPr>
-        <w:t>Sim, J. H.</w:t>
-      </w:r>
-      <w:r>
-        <w:rPr>
-          <w:rFonts w:ascii="Helvetica" w:hAnsi="Helvetica" w:cs="Arial"/>
-          <w:b/>
-          <w:color w:val="000000" w:themeColor="text1"/>
-          <w:sz w:val="20"/>
-          <w:szCs w:val="20"/>
-        </w:rPr>
-        <w:t>*</w:t>
-      </w:r>
-      <w:r>
-        <w:rPr>
-          <w:rFonts w:ascii="Helvetica" w:hAnsi="Helvetica" w:cs="Arial"/>
-          <w:bCs/>
-          <w:color w:val="000000" w:themeColor="text1"/>
-          <w:sz w:val="20"/>
-          <w:szCs w:val="20"/>
-        </w:rPr>
-        <w:t xml:space="preserve"> (2021, Jun 7–10). </w:t>
+        <w:t>Indexical properties of syllable-final /l/ in Singapore English</w:t>
       </w:r>
       <w:r>
         <w:rPr>
@@ -4338,7 +4489,111 @@
           <w:sz w:val="20"/>
           <w:szCs w:val="20"/>
         </w:rPr>
-        <w:t>Indexical properties of syllable-final /l/ in Singapore English</w:t>
+        <w:t xml:space="preserve"> </w:t>
+      </w:r>
+      <w:r>
+        <w:rPr>
+          <w:rFonts w:ascii="Helvetica" w:hAnsi="Helvetica" w:cs="Arial"/>
+          <w:color w:val="000000" w:themeColor="text1"/>
+          <w:sz w:val="20"/>
+          <w:szCs w:val="20"/>
+          <w:lang w:val="en-SG"/>
+        </w:rPr>
+        <w:t>[Paper presentation]</w:t>
+      </w:r>
+      <w:r>
+        <w:rPr>
+          <w:rFonts w:ascii="Helvetica" w:hAnsi="Helvetica" w:cs="Arial"/>
+          <w:bCs/>
+          <w:color w:val="000000" w:themeColor="text1"/>
+          <w:sz w:val="20"/>
+          <w:szCs w:val="20"/>
+        </w:rPr>
+        <w:t xml:space="preserve">. </w:t>
+      </w:r>
+      <w:r>
+        <w:rPr>
+          <w:rFonts w:ascii="Helvetica" w:hAnsi="Helvetica" w:cs="Arial"/>
+          <w:bCs/>
+          <w:color w:val="000000" w:themeColor="text1"/>
+          <w:sz w:val="20"/>
+          <w:szCs w:val="20"/>
+        </w:rPr>
+        <w:t xml:space="preserve">Sociolinguistics Symposium </w:t>
+      </w:r>
+      <w:r>
+        <w:rPr>
+          <w:rFonts w:ascii="Helvetica" w:hAnsi="Helvetica" w:cs="Arial"/>
+          <w:bCs/>
+          <w:color w:val="000000" w:themeColor="text1"/>
+          <w:sz w:val="20"/>
+          <w:szCs w:val="20"/>
+        </w:rPr>
+        <w:t>23</w:t>
+      </w:r>
+      <w:r>
+        <w:rPr>
+          <w:rFonts w:ascii="Helvetica" w:hAnsi="Helvetica" w:cs="Arial"/>
+          <w:bCs/>
+          <w:color w:val="000000" w:themeColor="text1"/>
+          <w:sz w:val="20"/>
+          <w:szCs w:val="20"/>
+        </w:rPr>
+        <w:t>, Hong Kong. https://www.ss23hk.com/</w:t>
+      </w:r>
+    </w:p>
+    <w:p>
+      <w:pPr>
+        <w:ind w:left="709" w:hanging="709"/>
+        <w:rPr>
+          <w:rFonts w:ascii="Helvetica" w:hAnsi="Helvetica" w:cs="Arial"/>
+          <w:bCs/>
+          <w:color w:val="000000" w:themeColor="text1"/>
+          <w:sz w:val="20"/>
+          <w:szCs w:val="20"/>
+        </w:rPr>
+      </w:pPr>
+    </w:p>
+    <w:p>
+      <w:pPr>
+        <w:ind w:left="709" w:hanging="709"/>
+        <w:rPr>
+          <w:rFonts w:ascii="Helvetica" w:hAnsi="Helvetica" w:cs="Arial"/>
+          <w:bCs/>
+          <w:color w:val="000000" w:themeColor="text1"/>
+          <w:sz w:val="20"/>
+          <w:szCs w:val="20"/>
+        </w:rPr>
+      </w:pPr>
+      <w:r>
+        <w:rPr>
+          <w:rFonts w:ascii="Helvetica" w:hAnsi="Helvetica" w:cs="Arial"/>
+          <w:b/>
+          <w:color w:val="000000" w:themeColor="text1"/>
+          <w:sz w:val="20"/>
+          <w:szCs w:val="20"/>
+        </w:rPr>
+        <w:t>Sim, J. H.</w:t>
+      </w:r>
+      <w:r>
+        <w:rPr>
+          <w:rFonts w:ascii="Helvetica" w:hAnsi="Helvetica" w:cs="Arial"/>
+          <w:b/>
+          <w:color w:val="000000" w:themeColor="text1"/>
+          <w:sz w:val="20"/>
+          <w:szCs w:val="20"/>
+        </w:rPr>
+        <w:t>*</w:t>
+      </w:r>
+      <w:r>
+        <w:rPr>
+          <w:rFonts w:ascii="Helvetica" w:hAnsi="Helvetica" w:cs="Arial"/>
+          <w:bCs/>
+          <w:color w:val="000000" w:themeColor="text1"/>
+          <w:sz w:val="20"/>
+          <w:szCs w:val="20"/>
+        </w:rPr>
+        <w:t xml:space="preserve"> &amp; Post, B. (2021, Jun 2–4). </w:t>
       </w:r>
       <w:r>
         <w:rPr>
@@ -4350,111 +4605,7 @@
           <w:sz w:val="20"/>
           <w:szCs w:val="20"/>
         </w:rPr>
-        <w:t xml:space="preserve"> </w:t>
-      </w:r>
-      <w:r>
-        <w:rPr>
-          <w:rFonts w:ascii="Helvetica" w:hAnsi="Helvetica" w:cs="Arial"/>
-          <w:color w:val="000000" w:themeColor="text1"/>
-          <w:sz w:val="20"/>
-          <w:szCs w:val="20"/>
-          <w:lang w:val="en-SG"/>
-        </w:rPr>
-        <w:t>[Paper presentation]</w:t>
-      </w:r>
-      <w:r>
-        <w:rPr>
-          <w:rFonts w:ascii="Helvetica" w:hAnsi="Helvetica" w:cs="Arial"/>
-          <w:bCs/>
-          <w:color w:val="000000" w:themeColor="text1"/>
-          <w:sz w:val="20"/>
-          <w:szCs w:val="20"/>
-        </w:rPr>
-        <w:t xml:space="preserve">. </w:t>
-      </w:r>
-      <w:r>
-        <w:rPr>
-          <w:rFonts w:ascii="Helvetica" w:hAnsi="Helvetica" w:cs="Arial"/>
-          <w:bCs/>
-          <w:color w:val="000000" w:themeColor="text1"/>
-          <w:sz w:val="20"/>
-          <w:szCs w:val="20"/>
-        </w:rPr>
-        <w:t xml:space="preserve">Sociolinguistics Symposium </w:t>
-      </w:r>
-      <w:r>
-        <w:rPr>
-          <w:rFonts w:ascii="Helvetica" w:hAnsi="Helvetica" w:cs="Arial"/>
-          <w:bCs/>
-          <w:color w:val="000000" w:themeColor="text1"/>
-          <w:sz w:val="20"/>
-          <w:szCs w:val="20"/>
-        </w:rPr>
-        <w:t>23</w:t>
-      </w:r>
-      <w:r>
-        <w:rPr>
-          <w:rFonts w:ascii="Helvetica" w:hAnsi="Helvetica" w:cs="Arial"/>
-          <w:bCs/>
-          <w:color w:val="000000" w:themeColor="text1"/>
-          <w:sz w:val="20"/>
-          <w:szCs w:val="20"/>
-        </w:rPr>
-        <w:t>, Hong Kong. https://www.ss23hk.com/</w:t>
-      </w:r>
-    </w:p>
-    <w:p>
-      <w:pPr>
-        <w:ind w:left="709" w:hanging="709"/>
-        <w:rPr>
-          <w:rFonts w:ascii="Helvetica" w:hAnsi="Helvetica" w:cs="Arial"/>
-          <w:bCs/>
-          <w:color w:val="000000" w:themeColor="text1"/>
-          <w:sz w:val="20"/>
-          <w:szCs w:val="20"/>
-        </w:rPr>
-      </w:pPr>
-    </w:p>
-    <w:p>
-      <w:pPr>
-        <w:ind w:left="709" w:hanging="709"/>
-        <w:rPr>
-          <w:rFonts w:ascii="Helvetica" w:hAnsi="Helvetica" w:cs="Arial"/>
-          <w:bCs/>
-          <w:color w:val="000000" w:themeColor="text1"/>
-          <w:sz w:val="20"/>
-          <w:szCs w:val="20"/>
-        </w:rPr>
-      </w:pPr>
-      <w:r>
-        <w:rPr>
-          <w:rFonts w:ascii="Helvetica" w:hAnsi="Helvetica" w:cs="Arial"/>
-          <w:b/>
-          <w:color w:val="000000" w:themeColor="text1"/>
-          <w:sz w:val="20"/>
-          <w:szCs w:val="20"/>
-        </w:rPr>
-        <w:t>Sim, J. H.</w:t>
-      </w:r>
-      <w:r>
-        <w:rPr>
-          <w:rFonts w:ascii="Helvetica" w:hAnsi="Helvetica" w:cs="Arial"/>
-          <w:b/>
-          <w:color w:val="000000" w:themeColor="text1"/>
-          <w:sz w:val="20"/>
-          <w:szCs w:val="20"/>
-        </w:rPr>
-        <w:t>*</w:t>
-      </w:r>
-      <w:r>
-        <w:rPr>
-          <w:rFonts w:ascii="Helvetica" w:hAnsi="Helvetica" w:cs="Arial"/>
-          <w:bCs/>
-          <w:color w:val="000000" w:themeColor="text1"/>
-          <w:sz w:val="20"/>
-          <w:szCs w:val="20"/>
-        </w:rPr>
-        <w:t xml:space="preserve"> &amp; Post, B. (2021, Jun 2–4). </w:t>
+        <w:t>Variation in ethnic-accentedness in child-directed speech of bilinguals</w:t>
       </w:r>
       <w:r>
         <w:rPr>
@@ -4466,7 +4617,101 @@
           <w:sz w:val="20"/>
           <w:szCs w:val="20"/>
         </w:rPr>
-        <w:t>Variation in ethnic-accentedness in child-directed speech of bilinguals</w:t>
+        <w:t xml:space="preserve"> </w:t>
+      </w:r>
+      <w:r>
+        <w:rPr>
+          <w:rFonts w:ascii="Helvetica" w:hAnsi="Helvetica" w:cs="Arial"/>
+          <w:color w:val="000000" w:themeColor="text1"/>
+          <w:sz w:val="20"/>
+          <w:szCs w:val="20"/>
+          <w:lang w:val="en-SG"/>
+        </w:rPr>
+        <w:t>[Paper presentation]</w:t>
+      </w:r>
+      <w:r>
+        <w:rPr>
+          <w:rFonts w:ascii="Helvetica" w:hAnsi="Helvetica" w:cs="Arial"/>
+          <w:bCs/>
+          <w:color w:val="000000" w:themeColor="text1"/>
+          <w:sz w:val="20"/>
+          <w:szCs w:val="20"/>
+        </w:rPr>
+        <w:t xml:space="preserve">. </w:t>
+      </w:r>
+      <w:r>
+        <w:rPr>
+          <w:rFonts w:ascii="Helvetica" w:hAnsi="Helvetica" w:cs="Arial"/>
+          <w:bCs/>
+          <w:color w:val="000000" w:themeColor="text1"/>
+          <w:sz w:val="20"/>
+          <w:szCs w:val="20"/>
+        </w:rPr>
+        <w:t>Variation in Language Acquisition 4, Rorschach, Switzerland. https://www.shlr.ch/shlr/die-shlr/events/vila-4/</w:t>
+      </w:r>
+      <w:r>
+        <w:rPr>
+          <w:rFonts w:ascii="Helvetica" w:hAnsi="Helvetica" w:cs="Arial"/>
+          <w:bCs/>
+          <w:color w:val="000000" w:themeColor="text1"/>
+          <w:sz w:val="20"/>
+          <w:szCs w:val="20"/>
+        </w:rPr>
+        <w:t xml:space="preserve"> </w:t>
+      </w:r>
+    </w:p>
+    <w:p>
+      <w:pPr>
+        <w:ind w:left="709" w:hanging="709"/>
+        <w:rPr>
+          <w:rFonts w:ascii="Helvetica" w:hAnsi="Helvetica" w:cs="Arial"/>
+          <w:bCs/>
+          <w:color w:val="000000" w:themeColor="text1"/>
+          <w:sz w:val="20"/>
+          <w:szCs w:val="20"/>
+        </w:rPr>
+      </w:pPr>
+    </w:p>
+    <w:p>
+      <w:pPr>
+        <w:ind w:left="709" w:hanging="709"/>
+        <w:rPr>
+          <w:rFonts w:ascii="Helvetica" w:hAnsi="Helvetica" w:cs="Arial"/>
+          <w:bCs/>
+          <w:color w:val="000000" w:themeColor="text1"/>
+          <w:sz w:val="20"/>
+          <w:szCs w:val="20"/>
+        </w:rPr>
+      </w:pPr>
+      <w:r>
+        <w:rPr>
+          <w:rFonts w:ascii="Helvetica" w:hAnsi="Helvetica" w:cs="Arial"/>
+          <w:b/>
+          <w:color w:val="000000" w:themeColor="text1"/>
+          <w:sz w:val="20"/>
+          <w:szCs w:val="20"/>
+        </w:rPr>
+        <w:t>Sim, J. H.</w:t>
+      </w:r>
+      <w:r>
+        <w:rPr>
+          <w:rFonts w:ascii="Helvetica" w:hAnsi="Helvetica" w:cs="Arial"/>
+          <w:b/>
+          <w:color w:val="000000" w:themeColor="text1"/>
+          <w:sz w:val="20"/>
+          <w:szCs w:val="20"/>
+        </w:rPr>
+        <w:t>*</w:t>
+      </w:r>
+      <w:r>
+        <w:rPr>
+          <w:rFonts w:ascii="Helvetica" w:hAnsi="Helvetica" w:cs="Arial"/>
+          <w:bCs/>
+          <w:color w:val="000000" w:themeColor="text1"/>
+          <w:sz w:val="20"/>
+          <w:szCs w:val="20"/>
+        </w:rPr>
+        <w:t xml:space="preserve"> &amp; Post, B. (2021, Mar 6). </w:t>
       </w:r>
       <w:r>
         <w:rPr>
@@ -4478,101 +4723,7 @@
           <w:sz w:val="20"/>
           <w:szCs w:val="20"/>
         </w:rPr>
-        <w:t xml:space="preserve"> </w:t>
-      </w:r>
-      <w:r>
-        <w:rPr>
-          <w:rFonts w:ascii="Helvetica" w:hAnsi="Helvetica" w:cs="Arial"/>
-          <w:color w:val="000000" w:themeColor="text1"/>
-          <w:sz w:val="20"/>
-          <w:szCs w:val="20"/>
-          <w:lang w:val="en-SG"/>
-        </w:rPr>
-        <w:t>[Paper presentation]</w:t>
-      </w:r>
-      <w:r>
-        <w:rPr>
-          <w:rFonts w:ascii="Helvetica" w:hAnsi="Helvetica" w:cs="Arial"/>
-          <w:bCs/>
-          <w:color w:val="000000" w:themeColor="text1"/>
-          <w:sz w:val="20"/>
-          <w:szCs w:val="20"/>
-        </w:rPr>
-        <w:t xml:space="preserve">. </w:t>
-      </w:r>
-      <w:r>
-        <w:rPr>
-          <w:rFonts w:ascii="Helvetica" w:hAnsi="Helvetica" w:cs="Arial"/>
-          <w:bCs/>
-          <w:color w:val="000000" w:themeColor="text1"/>
-          <w:sz w:val="20"/>
-          <w:szCs w:val="20"/>
-        </w:rPr>
-        <w:t>Variation in Language Acquisition 4, Rorschach, Switzerland. https://www.shlr.ch/shlr/die-shlr/events/vila-4/</w:t>
-      </w:r>
-      <w:r>
-        <w:rPr>
-          <w:rFonts w:ascii="Helvetica" w:hAnsi="Helvetica" w:cs="Arial"/>
-          <w:bCs/>
-          <w:color w:val="000000" w:themeColor="text1"/>
-          <w:sz w:val="20"/>
-          <w:szCs w:val="20"/>
-        </w:rPr>
-        <w:t xml:space="preserve"> </w:t>
-      </w:r>
-    </w:p>
-    <w:p>
-      <w:pPr>
-        <w:ind w:left="709" w:hanging="709"/>
-        <w:rPr>
-          <w:rFonts w:ascii="Helvetica" w:hAnsi="Helvetica" w:cs="Arial"/>
-          <w:bCs/>
-          <w:color w:val="000000" w:themeColor="text1"/>
-          <w:sz w:val="20"/>
-          <w:szCs w:val="20"/>
-        </w:rPr>
-      </w:pPr>
-    </w:p>
-    <w:p>
-      <w:pPr>
-        <w:ind w:left="709" w:hanging="709"/>
-        <w:rPr>
-          <w:rFonts w:ascii="Helvetica" w:hAnsi="Helvetica" w:cs="Arial"/>
-          <w:bCs/>
-          <w:color w:val="000000" w:themeColor="text1"/>
-          <w:sz w:val="20"/>
-          <w:szCs w:val="20"/>
-        </w:rPr>
-      </w:pPr>
-      <w:r>
-        <w:rPr>
-          <w:rFonts w:ascii="Helvetica" w:hAnsi="Helvetica" w:cs="Arial"/>
-          <w:b/>
-          <w:color w:val="000000" w:themeColor="text1"/>
-          <w:sz w:val="20"/>
-          <w:szCs w:val="20"/>
-        </w:rPr>
-        <w:t>Sim, J. H.</w:t>
-      </w:r>
-      <w:r>
-        <w:rPr>
-          <w:rFonts w:ascii="Helvetica" w:hAnsi="Helvetica" w:cs="Arial"/>
-          <w:b/>
-          <w:color w:val="000000" w:themeColor="text1"/>
-          <w:sz w:val="20"/>
-          <w:szCs w:val="20"/>
-        </w:rPr>
-        <w:t>*</w:t>
-      </w:r>
-      <w:r>
-        <w:rPr>
-          <w:rFonts w:ascii="Helvetica" w:hAnsi="Helvetica" w:cs="Arial"/>
-          <w:bCs/>
-          <w:color w:val="000000" w:themeColor="text1"/>
-          <w:sz w:val="20"/>
-          <w:szCs w:val="20"/>
-        </w:rPr>
-        <w:t xml:space="preserve"> &amp; Post, B. (2021, Mar 6). </w:t>
+        <w:t>Variation in quality of input and development of coda stops in bilingual children</w:t>
       </w:r>
       <w:r>
         <w:rPr>
@@ -4584,7 +4735,17 @@
           <w:sz w:val="20"/>
           <w:szCs w:val="20"/>
         </w:rPr>
-        <w:t>Variation in quality of input and development of coda stops in bilingual children</w:t>
+        <w:t xml:space="preserve"> </w:t>
+      </w:r>
+      <w:r>
+        <w:rPr>
+          <w:rFonts w:ascii="Helvetica" w:hAnsi="Helvetica"/>
+          <w:bCs/>
+          <w:color w:val="000000" w:themeColor="text1"/>
+          <w:sz w:val="20"/>
+          <w:szCs w:val="20"/>
+        </w:rPr>
+        <w:t>[Poster session]</w:t>
       </w:r>
       <w:r>
         <w:rPr>
@@ -4596,17 +4757,71 @@
           <w:sz w:val="20"/>
           <w:szCs w:val="20"/>
         </w:rPr>
-        <w:t xml:space="preserve"> </w:t>
-      </w:r>
-      <w:r>
-        <w:rPr>
-          <w:rFonts w:ascii="Helvetica" w:hAnsi="Helvetica"/>
-          <w:bCs/>
-          <w:color w:val="000000" w:themeColor="text1"/>
-          <w:sz w:val="20"/>
-          <w:szCs w:val="20"/>
-        </w:rPr>
-        <w:t>[Poster session]</w:t>
+        <w:t xml:space="preserve">. </w:t>
+      </w:r>
+      <w:r>
+        <w:rPr>
+          <w:rFonts w:ascii="Helvetica" w:hAnsi="Helvetica" w:cs="Arial"/>
+          <w:bCs/>
+          <w:color w:val="000000" w:themeColor="text1"/>
+          <w:sz w:val="20"/>
+          <w:szCs w:val="20"/>
+        </w:rPr>
+        <w:t>Jesus College MCR Graduate Conference 2021, Cambridge.</w:t>
+      </w:r>
+    </w:p>
+    <w:p>
+      <w:pPr>
+        <w:ind w:left="709" w:hanging="709"/>
+        <w:rPr>
+          <w:rFonts w:ascii="Helvetica" w:hAnsi="Helvetica" w:cs="Arial"/>
+          <w:bCs/>
+          <w:color w:val="000000" w:themeColor="text1"/>
+          <w:sz w:val="20"/>
+          <w:szCs w:val="20"/>
+        </w:rPr>
+      </w:pPr>
+    </w:p>
+    <w:p>
+      <w:pPr>
+        <w:ind w:left="709" w:hanging="709"/>
+        <w:rPr>
+          <w:rFonts w:ascii="Helvetica" w:hAnsi="Helvetica" w:cs="Arial"/>
+          <w:bCs/>
+          <w:color w:val="000000" w:themeColor="text1"/>
+          <w:sz w:val="20"/>
+          <w:szCs w:val="20"/>
+        </w:rPr>
+      </w:pPr>
+      <w:r>
+        <w:rPr>
+          <w:rFonts w:ascii="Helvetica" w:hAnsi="Helvetica" w:cs="Arial"/>
+          <w:b/>
+          <w:color w:val="000000" w:themeColor="text1"/>
+          <w:sz w:val="20"/>
+          <w:szCs w:val="20"/>
+        </w:rPr>
+        <w:t>Sim, J. H.</w:t>
+      </w:r>
+      <w:r>
+        <w:rPr>
+          <w:rFonts w:ascii="Helvetica" w:hAnsi="Helvetica" w:cs="Arial"/>
+          <w:b/>
+          <w:color w:val="000000" w:themeColor="text1"/>
+          <w:sz w:val="20"/>
+          <w:szCs w:val="20"/>
+        </w:rPr>
+        <w:t>*</w:t>
+      </w:r>
+      <w:r>
+        <w:rPr>
+          <w:rFonts w:ascii="Helvetica" w:hAnsi="Helvetica" w:cs="Arial"/>
+          <w:bCs/>
+          <w:color w:val="000000" w:themeColor="text1"/>
+          <w:sz w:val="20"/>
+          <w:szCs w:val="20"/>
+        </w:rPr>
+        <w:t xml:space="preserve"> &amp; Post, B. (2020, Jul 1–3). </w:t>
       </w:r>
       <w:r>
         <w:rPr>
@@ -4618,72 +4833,9 @@
           <w:sz w:val="20"/>
           <w:szCs w:val="20"/>
         </w:rPr>
-        <w:t xml:space="preserve">. </w:t>
-      </w:r>
-      <w:r>
-        <w:rPr>
-          <w:rFonts w:ascii="Helvetica" w:hAnsi="Helvetica" w:cs="Arial"/>
-          <w:bCs/>
-          <w:color w:val="000000" w:themeColor="text1"/>
-          <w:sz w:val="20"/>
-          <w:szCs w:val="20"/>
-        </w:rPr>
-        <w:t>Jesus College MCR Graduate Conference 2021, Cambridge.</w:t>
-      </w:r>
-    </w:p>
-    <w:p>
-      <w:pPr>
-        <w:ind w:left="709" w:hanging="709"/>
-        <w:rPr>
-          <w:rFonts w:ascii="Helvetica" w:hAnsi="Helvetica" w:cs="Arial"/>
-          <w:bCs/>
-          <w:color w:val="000000" w:themeColor="text1"/>
-          <w:sz w:val="20"/>
-          <w:szCs w:val="20"/>
-        </w:rPr>
-      </w:pPr>
-    </w:p>
-    <w:p>
-      <w:pPr>
-        <w:ind w:left="709" w:hanging="709"/>
-        <w:rPr>
-          <w:rFonts w:ascii="Helvetica" w:hAnsi="Helvetica" w:cs="Arial"/>
-          <w:bCs/>
-          <w:color w:val="000000" w:themeColor="text1"/>
-          <w:sz w:val="20"/>
-          <w:szCs w:val="20"/>
-        </w:rPr>
-      </w:pPr>
-      <w:r>
-        <w:rPr>
-          <w:rFonts w:ascii="Helvetica" w:hAnsi="Helvetica" w:cs="Arial"/>
-          <w:b/>
-          <w:color w:val="000000" w:themeColor="text1"/>
-          <w:sz w:val="20"/>
-          <w:szCs w:val="20"/>
-        </w:rPr>
-        <w:t>Sim, J. H.</w:t>
-      </w:r>
-      <w:r>
-        <w:rPr>
-          <w:rFonts w:ascii="Helvetica" w:hAnsi="Helvetica" w:cs="Arial"/>
-          <w:b/>
-          <w:color w:val="000000" w:themeColor="text1"/>
-          <w:sz w:val="20"/>
-          <w:szCs w:val="20"/>
-        </w:rPr>
-        <w:t>*</w:t>
-      </w:r>
-      <w:r>
-        <w:rPr>
-          <w:rFonts w:ascii="Helvetica" w:hAnsi="Helvetica" w:cs="Arial"/>
-          <w:bCs/>
-          <w:color w:val="000000" w:themeColor="text1"/>
-          <w:sz w:val="20"/>
-          <w:szCs w:val="20"/>
-        </w:rPr>
-        <w:t xml:space="preserve"> &amp; Post, B. (2020, Jul 1–3). </w:t>
-      </w:r>
+        <w:t xml:space="preserve">Variation in the development of English syllable-final /l/ in English-Malay and </w:t>
+      </w:r>
+      <w:proofErr w:type="gramStart"/>
       <w:r>
         <w:rPr>
           <w:rFonts w:ascii="Helvetica" w:hAnsi="Helvetica" w:cs="Arial"/>
@@ -4694,9 +4846,9 @@
           <w:sz w:val="20"/>
           <w:szCs w:val="20"/>
         </w:rPr>
-        <w:t xml:space="preserve">Variation in the development of English syllable-final /l/ in English-Malay and </w:t>
-      </w:r>
-      <w:proofErr w:type="gramStart"/>
+        <w:t>English-Chinese</w:t>
+      </w:r>
+      <w:proofErr w:type="gramEnd"/>
       <w:r>
         <w:rPr>
           <w:rFonts w:ascii="Helvetica" w:hAnsi="Helvetica" w:cs="Arial"/>
@@ -4707,9 +4859,82 @@
           <w:sz w:val="20"/>
           <w:szCs w:val="20"/>
         </w:rPr>
-        <w:t>English-Chinese</w:t>
-      </w:r>
-      <w:proofErr w:type="gramEnd"/>
+        <w:t xml:space="preserve"> bilingual children</w:t>
+      </w:r>
+      <w:r>
+        <w:rPr>
+          <w:rFonts w:ascii="Helvetica" w:hAnsi="Helvetica" w:cs="Arial"/>
+          <w:bCs/>
+          <w:color w:val="000000" w:themeColor="text1"/>
+          <w:sz w:val="20"/>
+          <w:szCs w:val="20"/>
+        </w:rPr>
+        <w:t xml:space="preserve">. </w:t>
+      </w:r>
+      <w:r>
+        <w:rPr>
+          <w:rFonts w:ascii="Helvetica" w:hAnsi="Helvetica" w:cs="Arial"/>
+          <w:bCs/>
+          <w:color w:val="000000" w:themeColor="text1"/>
+          <w:sz w:val="20"/>
+          <w:szCs w:val="20"/>
+        </w:rPr>
+        <w:t>Building Linguistic Systems, York, United Kingdom. https://sites.google.com/york.ac.uk/buildinglinguisticsystemsyork [postponed]</w:t>
+      </w:r>
+    </w:p>
+    <w:p>
+      <w:pPr>
+        <w:ind w:left="709" w:hanging="709"/>
+        <w:rPr>
+          <w:rFonts w:ascii="Helvetica" w:hAnsi="Helvetica" w:cs="Arial"/>
+          <w:bCs/>
+          <w:color w:val="000000" w:themeColor="text1"/>
+          <w:sz w:val="20"/>
+          <w:szCs w:val="20"/>
+        </w:rPr>
+      </w:pPr>
+    </w:p>
+    <w:p>
+      <w:pPr>
+        <w:ind w:left="709" w:hanging="709"/>
+        <w:rPr>
+          <w:rFonts w:ascii="Helvetica" w:hAnsi="Helvetica" w:cs="Arial"/>
+          <w:bCs/>
+          <w:color w:val="000000" w:themeColor="text1"/>
+          <w:sz w:val="20"/>
+          <w:szCs w:val="20"/>
+        </w:rPr>
+      </w:pPr>
+      <w:r>
+        <w:rPr>
+          <w:rFonts w:ascii="Helvetica" w:hAnsi="Helvetica" w:cs="Arial"/>
+          <w:b/>
+          <w:color w:val="000000" w:themeColor="text1"/>
+          <w:sz w:val="20"/>
+          <w:szCs w:val="20"/>
+        </w:rPr>
+        <w:t>Sim, J. H.</w:t>
+      </w:r>
+      <w:r>
+        <w:rPr>
+          <w:rFonts w:ascii="Helvetica" w:hAnsi="Helvetica" w:cs="Arial"/>
+          <w:b/>
+          <w:color w:val="000000" w:themeColor="text1"/>
+          <w:sz w:val="20"/>
+          <w:szCs w:val="20"/>
+        </w:rPr>
+        <w:t>*</w:t>
+      </w:r>
+      <w:r>
+        <w:rPr>
+          <w:rFonts w:ascii="Helvetica" w:hAnsi="Helvetica" w:cs="Arial"/>
+          <w:bCs/>
+          <w:color w:val="000000" w:themeColor="text1"/>
+          <w:sz w:val="20"/>
+          <w:szCs w:val="20"/>
+        </w:rPr>
+        <w:t xml:space="preserve"> &amp; Post, B. (2020, Apr). </w:t>
+      </w:r>
       <w:r>
         <w:rPr>
           <w:rFonts w:ascii="Helvetica" w:hAnsi="Helvetica" w:cs="Arial"/>
@@ -4720,7 +4945,7 @@
           <w:sz w:val="20"/>
           <w:szCs w:val="20"/>
         </w:rPr>
-        <w:t xml:space="preserve"> bilingual children</w:t>
+        <w:t>Maternal input and variability in the development of coda stops in bilingual children</w:t>
       </w:r>
       <w:r>
         <w:rPr>
@@ -4740,7 +4965,7 @@
           <w:sz w:val="20"/>
           <w:szCs w:val="20"/>
         </w:rPr>
-        <w:t>Building Linguistic Systems, York, United Kingdom. https://sites.google.com/york.ac.uk/buildinglinguisticsystemsyork [postponed]</w:t>
+        <w:t>British Association of Academic Phoneticians Colloquium, York, United Kingdom. https://sites.google.com/york.ac.uk/baap2020york/home [cancelled]</w:t>
       </w:r>
     </w:p>
     <w:p>
@@ -4769,6 +4994,56 @@
       <w:r>
         <w:rPr>
           <w:rFonts w:ascii="Helvetica" w:hAnsi="Helvetica" w:cs="Arial"/>
+          <w:bCs/>
+          <w:color w:val="000000" w:themeColor="text1"/>
+          <w:sz w:val="20"/>
+          <w:szCs w:val="20"/>
+        </w:rPr>
+        <w:t>Koh, S.</w:t>
+      </w:r>
+      <w:r>
+        <w:rPr>
+          <w:rFonts w:ascii="Helvetica" w:hAnsi="Helvetica" w:cs="Arial"/>
+          <w:bCs/>
+          <w:color w:val="000000" w:themeColor="text1"/>
+          <w:sz w:val="20"/>
+          <w:szCs w:val="20"/>
+        </w:rPr>
+        <w:t>*</w:t>
+      </w:r>
+      <w:r>
+        <w:rPr>
+          <w:rFonts w:ascii="Helvetica" w:hAnsi="Helvetica" w:cs="Arial"/>
+          <w:bCs/>
+          <w:color w:val="000000" w:themeColor="text1"/>
+          <w:sz w:val="20"/>
+          <w:szCs w:val="20"/>
+        </w:rPr>
+        <w:t>, Koh, L.</w:t>
+      </w:r>
+      <w:r>
+        <w:rPr>
+          <w:rFonts w:ascii="Helvetica" w:hAnsi="Helvetica" w:cs="Arial"/>
+          <w:bCs/>
+          <w:color w:val="000000" w:themeColor="text1"/>
+          <w:sz w:val="20"/>
+          <w:szCs w:val="20"/>
+        </w:rPr>
+        <w:t>*</w:t>
+      </w:r>
+      <w:r>
+        <w:rPr>
+          <w:rFonts w:ascii="Helvetica" w:hAnsi="Helvetica" w:cs="Arial"/>
+          <w:bCs/>
+          <w:color w:val="000000" w:themeColor="text1"/>
+          <w:sz w:val="20"/>
+          <w:szCs w:val="20"/>
+        </w:rPr>
+        <w:t xml:space="preserve">, </w:t>
+      </w:r>
+      <w:r>
+        <w:rPr>
+          <w:rFonts w:ascii="Helvetica" w:hAnsi="Helvetica" w:cs="Arial"/>
           <w:b/>
           <w:color w:val="000000" w:themeColor="text1"/>
           <w:sz w:val="20"/>
@@ -4794,7 +5069,47 @@
           <w:sz w:val="20"/>
           <w:szCs w:val="20"/>
         </w:rPr>
-        <w:t xml:space="preserve"> &amp; Post, B. (2020, Apr). </w:t>
+        <w:t>, Ng, K.</w:t>
+      </w:r>
+      <w:r>
+        <w:rPr>
+          <w:rFonts w:ascii="Helvetica" w:hAnsi="Helvetica" w:cs="Arial"/>
+          <w:bCs/>
+          <w:color w:val="000000" w:themeColor="text1"/>
+          <w:sz w:val="20"/>
+          <w:szCs w:val="20"/>
+        </w:rPr>
+        <w:t>*</w:t>
+      </w:r>
+      <w:r>
+        <w:rPr>
+          <w:rFonts w:ascii="Helvetica" w:hAnsi="Helvetica" w:cs="Arial"/>
+          <w:bCs/>
+          <w:color w:val="000000" w:themeColor="text1"/>
+          <w:sz w:val="20"/>
+          <w:szCs w:val="20"/>
+        </w:rPr>
+        <w:t xml:space="preserve"> &amp; Mohan, J.</w:t>
+      </w:r>
+      <w:r>
+        <w:rPr>
+          <w:rFonts w:ascii="Helvetica" w:hAnsi="Helvetica" w:cs="Arial"/>
+          <w:bCs/>
+          <w:color w:val="000000" w:themeColor="text1"/>
+          <w:sz w:val="20"/>
+          <w:szCs w:val="20"/>
+        </w:rPr>
+        <w:t>*</w:t>
+      </w:r>
+      <w:r>
+        <w:rPr>
+          <w:rFonts w:ascii="Helvetica" w:hAnsi="Helvetica" w:cs="Arial"/>
+          <w:bCs/>
+          <w:color w:val="000000" w:themeColor="text1"/>
+          <w:sz w:val="20"/>
+          <w:szCs w:val="20"/>
+        </w:rPr>
+        <w:t xml:space="preserve"> (2017, Jun 29). </w:t>
       </w:r>
       <w:r>
         <w:rPr>
@@ -4806,171 +5121,7 @@
           <w:sz w:val="20"/>
           <w:szCs w:val="20"/>
         </w:rPr>
-        <w:t>Maternal input and variability in the development of coda stops in bilingual children</w:t>
-      </w:r>
-      <w:r>
-        <w:rPr>
-          <w:rFonts w:ascii="Helvetica" w:hAnsi="Helvetica" w:cs="Arial"/>
-          <w:bCs/>
-          <w:color w:val="000000" w:themeColor="text1"/>
-          <w:sz w:val="20"/>
-          <w:szCs w:val="20"/>
-        </w:rPr>
-        <w:t xml:space="preserve">. </w:t>
-      </w:r>
-      <w:r>
-        <w:rPr>
-          <w:rFonts w:ascii="Helvetica" w:hAnsi="Helvetica" w:cs="Arial"/>
-          <w:bCs/>
-          <w:color w:val="000000" w:themeColor="text1"/>
-          <w:sz w:val="20"/>
-          <w:szCs w:val="20"/>
-        </w:rPr>
-        <w:t>British Association of Academic Phoneticians Colloquium, York, United Kingdom. https://sites.google.com/york.ac.uk/baap2020york/home [cancelled]</w:t>
-      </w:r>
-    </w:p>
-    <w:p>
-      <w:pPr>
-        <w:ind w:left="709" w:hanging="709"/>
-        <w:rPr>
-          <w:rFonts w:ascii="Helvetica" w:hAnsi="Helvetica" w:cs="Arial"/>
-          <w:bCs/>
-          <w:color w:val="000000" w:themeColor="text1"/>
-          <w:sz w:val="20"/>
-          <w:szCs w:val="20"/>
-        </w:rPr>
-      </w:pPr>
-    </w:p>
-    <w:p>
-      <w:pPr>
-        <w:ind w:left="709" w:hanging="709"/>
-        <w:rPr>
-          <w:rFonts w:ascii="Helvetica" w:hAnsi="Helvetica" w:cs="Arial"/>
-          <w:bCs/>
-          <w:color w:val="000000" w:themeColor="text1"/>
-          <w:sz w:val="20"/>
-          <w:szCs w:val="20"/>
-        </w:rPr>
-      </w:pPr>
-      <w:r>
-        <w:rPr>
-          <w:rFonts w:ascii="Helvetica" w:hAnsi="Helvetica" w:cs="Arial"/>
-          <w:bCs/>
-          <w:color w:val="000000" w:themeColor="text1"/>
-          <w:sz w:val="20"/>
-          <w:szCs w:val="20"/>
-        </w:rPr>
-        <w:t>Koh, S.</w:t>
-      </w:r>
-      <w:r>
-        <w:rPr>
-          <w:rFonts w:ascii="Helvetica" w:hAnsi="Helvetica" w:cs="Arial"/>
-          <w:bCs/>
-          <w:color w:val="000000" w:themeColor="text1"/>
-          <w:sz w:val="20"/>
-          <w:szCs w:val="20"/>
-        </w:rPr>
-        <w:t>*</w:t>
-      </w:r>
-      <w:r>
-        <w:rPr>
-          <w:rFonts w:ascii="Helvetica" w:hAnsi="Helvetica" w:cs="Arial"/>
-          <w:bCs/>
-          <w:color w:val="000000" w:themeColor="text1"/>
-          <w:sz w:val="20"/>
-          <w:szCs w:val="20"/>
-        </w:rPr>
-        <w:t>, Koh, L.</w:t>
-      </w:r>
-      <w:r>
-        <w:rPr>
-          <w:rFonts w:ascii="Helvetica" w:hAnsi="Helvetica" w:cs="Arial"/>
-          <w:bCs/>
-          <w:color w:val="000000" w:themeColor="text1"/>
-          <w:sz w:val="20"/>
-          <w:szCs w:val="20"/>
-        </w:rPr>
-        <w:t>*</w:t>
-      </w:r>
-      <w:r>
-        <w:rPr>
-          <w:rFonts w:ascii="Helvetica" w:hAnsi="Helvetica" w:cs="Arial"/>
-          <w:bCs/>
-          <w:color w:val="000000" w:themeColor="text1"/>
-          <w:sz w:val="20"/>
-          <w:szCs w:val="20"/>
-        </w:rPr>
-        <w:t xml:space="preserve">, </w:t>
-      </w:r>
-      <w:r>
-        <w:rPr>
-          <w:rFonts w:ascii="Helvetica" w:hAnsi="Helvetica" w:cs="Arial"/>
-          <w:b/>
-          <w:color w:val="000000" w:themeColor="text1"/>
-          <w:sz w:val="20"/>
-          <w:szCs w:val="20"/>
-        </w:rPr>
-        <w:t>Sim, J. H.</w:t>
-      </w:r>
-      <w:r>
-        <w:rPr>
-          <w:rFonts w:ascii="Helvetica" w:hAnsi="Helvetica" w:cs="Arial"/>
-          <w:b/>
-          <w:color w:val="000000" w:themeColor="text1"/>
-          <w:sz w:val="20"/>
-          <w:szCs w:val="20"/>
-        </w:rPr>
-        <w:t>*</w:t>
-      </w:r>
-      <w:r>
-        <w:rPr>
-          <w:rFonts w:ascii="Helvetica" w:hAnsi="Helvetica" w:cs="Arial"/>
-          <w:bCs/>
-          <w:color w:val="000000" w:themeColor="text1"/>
-          <w:sz w:val="20"/>
-          <w:szCs w:val="20"/>
-        </w:rPr>
-        <w:t>, Ng, K.</w:t>
-      </w:r>
-      <w:r>
-        <w:rPr>
-          <w:rFonts w:ascii="Helvetica" w:hAnsi="Helvetica" w:cs="Arial"/>
-          <w:bCs/>
-          <w:color w:val="000000" w:themeColor="text1"/>
-          <w:sz w:val="20"/>
-          <w:szCs w:val="20"/>
-        </w:rPr>
-        <w:t>*</w:t>
-      </w:r>
-      <w:r>
-        <w:rPr>
-          <w:rFonts w:ascii="Helvetica" w:hAnsi="Helvetica" w:cs="Arial"/>
-          <w:bCs/>
-          <w:color w:val="000000" w:themeColor="text1"/>
-          <w:sz w:val="20"/>
-          <w:szCs w:val="20"/>
-        </w:rPr>
-        <w:t xml:space="preserve"> &amp; Mohan, J.</w:t>
-      </w:r>
-      <w:r>
-        <w:rPr>
-          <w:rFonts w:ascii="Helvetica" w:hAnsi="Helvetica" w:cs="Arial"/>
-          <w:bCs/>
-          <w:color w:val="000000" w:themeColor="text1"/>
-          <w:sz w:val="20"/>
-          <w:szCs w:val="20"/>
-        </w:rPr>
-        <w:t>*</w:t>
-      </w:r>
-      <w:r>
-        <w:rPr>
-          <w:rFonts w:ascii="Helvetica" w:hAnsi="Helvetica" w:cs="Arial"/>
-          <w:bCs/>
-          <w:color w:val="000000" w:themeColor="text1"/>
-          <w:sz w:val="20"/>
-          <w:szCs w:val="20"/>
-        </w:rPr>
-        <w:t xml:space="preserve"> (2017, Jun 29). </w:t>
+        <w:t>Exploring the Joy of Learning – from NASA to EL</w:t>
       </w:r>
       <w:r>
         <w:rPr>
@@ -4982,49 +5133,140 @@
           <w:sz w:val="20"/>
           <w:szCs w:val="20"/>
         </w:rPr>
-        <w:t>Exploring the Joy of Learning – from NASA to EL</w:t>
-      </w:r>
-      <w:r>
-        <w:rPr>
-          <w:rFonts w:ascii="Helvetica" w:hAnsi="Helvetica" w:cs="Arial"/>
-          <w:bCs/>
+        <w:t xml:space="preserve"> </w:t>
+      </w:r>
+      <w:r>
+        <w:rPr>
+          <w:rFonts w:ascii="Helvetica" w:hAnsi="Helvetica" w:cs="Arial"/>
+          <w:color w:val="000000" w:themeColor="text1"/>
+          <w:sz w:val="20"/>
+          <w:szCs w:val="20"/>
+          <w:lang w:val="en-SG"/>
+        </w:rPr>
+        <w:t>[Paper presentation]</w:t>
+      </w:r>
+      <w:r>
+        <w:rPr>
+          <w:rFonts w:ascii="Helvetica" w:hAnsi="Helvetica" w:cs="Arial"/>
+          <w:bCs/>
+          <w:color w:val="000000" w:themeColor="text1"/>
+          <w:sz w:val="20"/>
+          <w:szCs w:val="20"/>
+        </w:rPr>
+        <w:t xml:space="preserve">. </w:t>
+      </w:r>
+      <w:r>
+        <w:rPr>
+          <w:rFonts w:ascii="Helvetica" w:hAnsi="Helvetica" w:cs="Arial"/>
+          <w:bCs/>
+          <w:color w:val="000000" w:themeColor="text1"/>
+          <w:sz w:val="20"/>
+          <w:szCs w:val="20"/>
+        </w:rPr>
+        <w:t>3rd Anglican High School National Symposium 2017: Assessment Drives the Learning Paradigm.</w:t>
+      </w:r>
+    </w:p>
+    <w:p>
+      <w:pPr>
+        <w:ind w:left="709" w:hanging="709"/>
+        <w:rPr>
+          <w:rFonts w:ascii="Helvetica" w:hAnsi="Helvetica"/>
+          <w:b/>
+          <w:color w:val="000000" w:themeColor="text1"/>
+          <w:sz w:val="20"/>
+          <w:szCs w:val="20"/>
+        </w:rPr>
+      </w:pPr>
+    </w:p>
+    <w:p>
+      <w:pPr>
+        <w:ind w:left="709" w:hanging="709"/>
+        <w:rPr>
+          <w:rFonts w:ascii="Helvetica" w:hAnsi="Helvetica"/>
+          <w:b/>
+          <w:color w:val="000000" w:themeColor="text1"/>
+          <w:sz w:val="20"/>
+          <w:szCs w:val="20"/>
+        </w:rPr>
+      </w:pPr>
+    </w:p>
+    <w:p>
+      <w:pPr>
+        <w:rPr>
+          <w:rFonts w:ascii="Helvetica" w:hAnsi="Helvetica"/>
+          <w:b/>
+          <w:color w:val="000000" w:themeColor="text1"/>
+        </w:rPr>
+      </w:pPr>
+      <w:r>
+        <w:rPr>
+          <w:rFonts w:ascii="Helvetica" w:hAnsi="Helvetica"/>
+          <w:b/>
+          <w:color w:val="000000" w:themeColor="text1"/>
+        </w:rPr>
+        <w:t>Presentations and seminars</w:t>
+      </w:r>
+    </w:p>
+    <w:p>
+      <w:pPr>
+        <w:ind w:left="709" w:hanging="709"/>
+        <w:rPr>
+          <w:rFonts w:ascii="Helvetica" w:hAnsi="Helvetica"/>
+          <w:color w:val="000000" w:themeColor="text1"/>
+          <w:sz w:val="20"/>
+          <w:szCs w:val="20"/>
+        </w:rPr>
+      </w:pPr>
+    </w:p>
+    <w:p>
+      <w:pPr>
+        <w:ind w:left="709" w:hanging="709"/>
+        <w:rPr>
+          <w:rFonts w:ascii="Helvetica" w:hAnsi="Helvetica"/>
+          <w:color w:val="000000" w:themeColor="text1"/>
+          <w:sz w:val="20"/>
+          <w:szCs w:val="20"/>
+        </w:rPr>
+      </w:pPr>
+      <w:r>
+        <w:rPr>
+          <w:rFonts w:ascii="Helvetica" w:hAnsi="Helvetica"/>
+          <w:b/>
+          <w:bCs/>
+          <w:color w:val="000000" w:themeColor="text1"/>
+          <w:sz w:val="20"/>
+          <w:szCs w:val="20"/>
+        </w:rPr>
+        <w:t>Sim, J. H.</w:t>
+      </w:r>
+      <w:r>
+        <w:rPr>
+          <w:rFonts w:ascii="Helvetica" w:hAnsi="Helvetica"/>
+          <w:color w:val="000000" w:themeColor="text1"/>
+          <w:sz w:val="20"/>
+          <w:szCs w:val="20"/>
+        </w:rPr>
+        <w:t xml:space="preserve"> &amp; Post, B. (2021, Apr). </w:t>
+      </w:r>
+      <w:r>
+        <w:rPr>
+          <w:rFonts w:ascii="Helvetica" w:hAnsi="Helvetica"/>
           <w:i/>
           <w:iCs/>
           <w:color w:val="000000" w:themeColor="text1"/>
           <w:sz w:val="20"/>
           <w:szCs w:val="20"/>
         </w:rPr>
-        <w:t xml:space="preserve"> </w:t>
-      </w:r>
-      <w:r>
-        <w:rPr>
-          <w:rFonts w:ascii="Helvetica" w:hAnsi="Helvetica" w:cs="Arial"/>
-          <w:color w:val="000000" w:themeColor="text1"/>
-          <w:sz w:val="20"/>
-          <w:szCs w:val="20"/>
-          <w:lang w:val="en-SG"/>
-        </w:rPr>
-        <w:t>[Paper presentation]</w:t>
-      </w:r>
-      <w:r>
-        <w:rPr>
-          <w:rFonts w:ascii="Helvetica" w:hAnsi="Helvetica" w:cs="Arial"/>
-          <w:bCs/>
-          <w:color w:val="000000" w:themeColor="text1"/>
-          <w:sz w:val="20"/>
-          <w:szCs w:val="20"/>
-        </w:rPr>
-        <w:t xml:space="preserve">. </w:t>
-      </w:r>
-      <w:r>
-        <w:rPr>
-          <w:rFonts w:ascii="Helvetica" w:hAnsi="Helvetica" w:cs="Arial"/>
-          <w:bCs/>
-          <w:color w:val="000000" w:themeColor="text1"/>
-          <w:sz w:val="20"/>
-          <w:szCs w:val="20"/>
-        </w:rPr>
-        <w:t>3rd Anglican High School National Symposium 2017: Assessment Drives the Learning Paradigm.</w:t>
+        <w:t>Maternal input and variability in the development of coda stops in bilingual children</w:t>
+      </w:r>
+      <w:r>
+        <w:rPr>
+          <w:rFonts w:ascii="Helvetica" w:hAnsi="Helvetica"/>
+          <w:color w:val="000000" w:themeColor="text1"/>
+          <w:sz w:val="20"/>
+          <w:szCs w:val="20"/>
+        </w:rPr>
+        <w:t>. British Association of Academic Phoneticians Work in Progress (online)</w:t>
       </w:r>
     </w:p>
     <w:p>
@@ -5032,7 +5274,6 @@
         <w:ind w:left="709" w:hanging="709"/>
         <w:rPr>
           <w:rFonts w:ascii="Helvetica" w:hAnsi="Helvetica"/>
-          <w:b/>
           <w:color w:val="000000" w:themeColor="text1"/>
           <w:sz w:val="20"/>
           <w:szCs w:val="20"/>
@@ -5044,46 +5285,6 @@
         <w:ind w:left="709" w:hanging="709"/>
         <w:rPr>
           <w:rFonts w:ascii="Helvetica" w:hAnsi="Helvetica"/>
-          <w:b/>
-          <w:color w:val="000000" w:themeColor="text1"/>
-          <w:sz w:val="20"/>
-          <w:szCs w:val="20"/>
-        </w:rPr>
-      </w:pPr>
-    </w:p>
-    <w:p>
-      <w:pPr>
-        <w:rPr>
-          <w:rFonts w:ascii="Helvetica" w:hAnsi="Helvetica"/>
-          <w:b/>
-          <w:color w:val="000000" w:themeColor="text1"/>
-        </w:rPr>
-      </w:pPr>
-      <w:r>
-        <w:rPr>
-          <w:rFonts w:ascii="Helvetica" w:hAnsi="Helvetica"/>
-          <w:b/>
-          <w:color w:val="000000" w:themeColor="text1"/>
-        </w:rPr>
-        <w:t>Presentations and seminars</w:t>
-      </w:r>
-    </w:p>
-    <w:p>
-      <w:pPr>
-        <w:ind w:left="709" w:hanging="709"/>
-        <w:rPr>
-          <w:rFonts w:ascii="Helvetica" w:hAnsi="Helvetica"/>
-          <w:color w:val="000000" w:themeColor="text1"/>
-          <w:sz w:val="20"/>
-          <w:szCs w:val="20"/>
-        </w:rPr>
-      </w:pPr>
-    </w:p>
-    <w:p>
-      <w:pPr>
-        <w:ind w:left="709" w:hanging="709"/>
-        <w:rPr>
-          <w:rFonts w:ascii="Helvetica" w:hAnsi="Helvetica"/>
           <w:color w:val="000000" w:themeColor="text1"/>
           <w:sz w:val="20"/>
           <w:szCs w:val="20"/>
@@ -5107,7 +5308,7 @@
           <w:sz w:val="20"/>
           <w:szCs w:val="20"/>
         </w:rPr>
-        <w:t xml:space="preserve"> &amp; Post, B. (2021, Apr). </w:t>
+        <w:t xml:space="preserve"> (2021, Mar). </w:t>
       </w:r>
       <w:r>
         <w:rPr>
@@ -5118,16 +5319,16 @@
           <w:sz w:val="20"/>
           <w:szCs w:val="20"/>
         </w:rPr>
-        <w:t>Maternal input and variability in the development of coda stops in bilingual children</w:t>
-      </w:r>
-      <w:r>
-        <w:rPr>
-          <w:rFonts w:ascii="Helvetica" w:hAnsi="Helvetica"/>
-          <w:color w:val="000000" w:themeColor="text1"/>
-          <w:sz w:val="20"/>
-          <w:szCs w:val="20"/>
-        </w:rPr>
-        <w:t>. British Association of Academic Phoneticians Work in Progress (online)</w:t>
+        <w:t>Investigating coda stops in bilingual children</w:t>
+      </w:r>
+      <w:r>
+        <w:rPr>
+          <w:rFonts w:ascii="Helvetica" w:hAnsi="Helvetica"/>
+          <w:color w:val="000000" w:themeColor="text1"/>
+          <w:sz w:val="20"/>
+          <w:szCs w:val="20"/>
+        </w:rPr>
+        <w:t>. Presented at MPhil seminar, University of Cambridge.</w:t>
       </w:r>
     </w:p>
     <w:p>
@@ -5169,7 +5370,7 @@
           <w:sz w:val="20"/>
           <w:szCs w:val="20"/>
         </w:rPr>
-        <w:t xml:space="preserve"> (2021, Mar). </w:t>
+        <w:t xml:space="preserve"> (2020, Aug). </w:t>
       </w:r>
       <w:r>
         <w:rPr>
@@ -5180,16 +5381,16 @@
           <w:sz w:val="20"/>
           <w:szCs w:val="20"/>
         </w:rPr>
-        <w:t>Investigating coda stops in bilingual children</w:t>
-      </w:r>
-      <w:r>
-        <w:rPr>
-          <w:rFonts w:ascii="Helvetica" w:hAnsi="Helvetica"/>
-          <w:color w:val="000000" w:themeColor="text1"/>
-          <w:sz w:val="20"/>
-          <w:szCs w:val="20"/>
-        </w:rPr>
-        <w:t>. Presented at MPhil seminar, University of Cambridge.</w:t>
+        <w:t>Investigating variation in tonal scaling and alignment in young bilingual children</w:t>
+      </w:r>
+      <w:r>
+        <w:rPr>
+          <w:rFonts w:ascii="Helvetica" w:hAnsi="Helvetica"/>
+          <w:color w:val="000000" w:themeColor="text1"/>
+          <w:sz w:val="20"/>
+          <w:szCs w:val="20"/>
+        </w:rPr>
+        <w:t>. Presented at the Experimental Phonetics and Phonology seminar, University of Cambridge.</w:t>
       </w:r>
     </w:p>
     <w:p>
@@ -5231,7 +5432,7 @@
           <w:sz w:val="20"/>
           <w:szCs w:val="20"/>
         </w:rPr>
-        <w:t xml:space="preserve"> (2020, Aug). </w:t>
+        <w:t xml:space="preserve"> (2019, Nov). </w:t>
       </w:r>
       <w:r>
         <w:rPr>
@@ -5242,16 +5443,16 @@
           <w:sz w:val="20"/>
           <w:szCs w:val="20"/>
         </w:rPr>
-        <w:t>Investigating variation in tonal scaling and alignment in young bilingual children</w:t>
-      </w:r>
-      <w:r>
-        <w:rPr>
-          <w:rFonts w:ascii="Helvetica" w:hAnsi="Helvetica"/>
-          <w:color w:val="000000" w:themeColor="text1"/>
-          <w:sz w:val="20"/>
-          <w:szCs w:val="20"/>
-        </w:rPr>
-        <w:t>. Presented at the Experimental Phonetics and Phonology seminar, University of Cambridge.</w:t>
+        <w:t>Phonological acquisition of contact varieties of English in simultaneous bilinguals: variation in maternal input and effects on child phonological acquisition</w:t>
+      </w:r>
+      <w:r>
+        <w:rPr>
+          <w:rFonts w:ascii="Helvetica" w:hAnsi="Helvetica"/>
+          <w:color w:val="000000" w:themeColor="text1"/>
+          <w:sz w:val="20"/>
+          <w:szCs w:val="20"/>
+        </w:rPr>
+        <w:t>. Presented at the Jesus College Language and Linguistics Forum.</w:t>
       </w:r>
     </w:p>
     <w:p>
@@ -5293,7 +5494,7 @@
           <w:sz w:val="20"/>
           <w:szCs w:val="20"/>
         </w:rPr>
-        <w:t xml:space="preserve"> (2019, Nov). </w:t>
+        <w:t xml:space="preserve"> (2019, Jan). </w:t>
       </w:r>
       <w:r>
         <w:rPr>
@@ -5304,16 +5505,16 @@
           <w:sz w:val="20"/>
           <w:szCs w:val="20"/>
         </w:rPr>
-        <w:t>Phonological acquisition of contact varieties of English in simultaneous bilinguals: variation in maternal input and effects on child phonological acquisition</w:t>
-      </w:r>
-      <w:r>
-        <w:rPr>
-          <w:rFonts w:ascii="Helvetica" w:hAnsi="Helvetica"/>
-          <w:color w:val="000000" w:themeColor="text1"/>
-          <w:sz w:val="20"/>
-          <w:szCs w:val="20"/>
-        </w:rPr>
-        <w:t>. Presented at the Jesus College Language and Linguistics Forum.</w:t>
+        <w:t>Phonological acquisition of variable input: children in bi-dialectal homes.</w:t>
+      </w:r>
+      <w:r>
+        <w:rPr>
+          <w:rFonts w:ascii="Helvetica" w:hAnsi="Helvetica"/>
+          <w:color w:val="000000" w:themeColor="text1"/>
+          <w:sz w:val="20"/>
+          <w:szCs w:val="20"/>
+        </w:rPr>
+        <w:t xml:space="preserve"> Presented at the Experimental Phonetics and Phonology seminar, University of Cambridge.</w:t>
       </w:r>
     </w:p>
     <w:p>
@@ -5346,6 +5547,7 @@
           <w:sz w:val="20"/>
           <w:szCs w:val="20"/>
         </w:rPr>
+        <w:lastRenderedPageBreak/>
         <w:t>Sim, J. H.</w:t>
       </w:r>
       <w:r>
@@ -5355,7 +5557,7 @@
           <w:sz w:val="20"/>
           <w:szCs w:val="20"/>
         </w:rPr>
-        <w:t xml:space="preserve"> (2019, Jan). </w:t>
+        <w:t xml:space="preserve"> (2018, Oct). </w:t>
       </w:r>
       <w:r>
         <w:rPr>
@@ -5366,16 +5568,16 @@
           <w:sz w:val="20"/>
           <w:szCs w:val="20"/>
         </w:rPr>
-        <w:t>Phonological acquisition of variable input: children in bi-dialectal homes.</w:t>
-      </w:r>
-      <w:r>
-        <w:rPr>
-          <w:rFonts w:ascii="Helvetica" w:hAnsi="Helvetica"/>
-          <w:color w:val="000000" w:themeColor="text1"/>
-          <w:sz w:val="20"/>
-          <w:szCs w:val="20"/>
-        </w:rPr>
-        <w:t xml:space="preserve"> Presented at the Experimental Phonetics and Phonology seminar, University of Cambridge.</w:t>
+        <w:t>Language dominance and accent variation: a phonetic study of two groups of educated Malay speakers of Singapore English</w:t>
+      </w:r>
+      <w:r>
+        <w:rPr>
+          <w:rFonts w:ascii="Helvetica" w:hAnsi="Helvetica"/>
+          <w:color w:val="000000" w:themeColor="text1"/>
+          <w:sz w:val="20"/>
+          <w:szCs w:val="20"/>
+        </w:rPr>
+        <w:t>. Presented at the Experimental Phonetics and Phonology seminar, University of Cambridge.</w:t>
       </w:r>
     </w:p>
     <w:p>
@@ -5408,69 +5610,6 @@
           <w:sz w:val="20"/>
           <w:szCs w:val="20"/>
         </w:rPr>
-        <w:t>Sim, J. H.</w:t>
-      </w:r>
-      <w:r>
-        <w:rPr>
-          <w:rFonts w:ascii="Helvetica" w:hAnsi="Helvetica"/>
-          <w:color w:val="000000" w:themeColor="text1"/>
-          <w:sz w:val="20"/>
-          <w:szCs w:val="20"/>
-        </w:rPr>
-        <w:t xml:space="preserve"> (2018, Oct). </w:t>
-      </w:r>
-      <w:r>
-        <w:rPr>
-          <w:rFonts w:ascii="Helvetica" w:hAnsi="Helvetica"/>
-          <w:i/>
-          <w:iCs/>
-          <w:color w:val="000000" w:themeColor="text1"/>
-          <w:sz w:val="20"/>
-          <w:szCs w:val="20"/>
-        </w:rPr>
-        <w:t>Language dominance and accent variation: a phonetic study of two groups of educated Malay speakers of Singapore English</w:t>
-      </w:r>
-      <w:r>
-        <w:rPr>
-          <w:rFonts w:ascii="Helvetica" w:hAnsi="Helvetica"/>
-          <w:color w:val="000000" w:themeColor="text1"/>
-          <w:sz w:val="20"/>
-          <w:szCs w:val="20"/>
-        </w:rPr>
-        <w:t>. Presented at the Experimental Phonetics and Phonology seminar, University of Cambridge.</w:t>
-      </w:r>
-    </w:p>
-    <w:p>
-      <w:pPr>
-        <w:ind w:left="709" w:hanging="709"/>
-        <w:rPr>
-          <w:rFonts w:ascii="Helvetica" w:hAnsi="Helvetica"/>
-          <w:color w:val="000000" w:themeColor="text1"/>
-          <w:sz w:val="20"/>
-          <w:szCs w:val="20"/>
-        </w:rPr>
-      </w:pPr>
-    </w:p>
-    <w:p>
-      <w:pPr>
-        <w:ind w:left="709" w:hanging="709"/>
-        <w:rPr>
-          <w:rFonts w:ascii="Helvetica" w:hAnsi="Helvetica"/>
-          <w:color w:val="000000" w:themeColor="text1"/>
-          <w:sz w:val="20"/>
-          <w:szCs w:val="20"/>
-        </w:rPr>
-      </w:pPr>
-      <w:r>
-        <w:rPr>
-          <w:rFonts w:ascii="Helvetica" w:hAnsi="Helvetica"/>
-          <w:b/>
-          <w:bCs/>
-          <w:color w:val="000000" w:themeColor="text1"/>
-          <w:sz w:val="20"/>
-          <w:szCs w:val="20"/>
-        </w:rPr>
-        <w:lastRenderedPageBreak/>
         <w:t>Sim, J. H.</w:t>
       </w:r>
       <w:r>

</xml_diff>

<commit_message>
updated papers and cv
</commit_message>
<xml_diff>
--- a/assets/documents/cv (29.12.21).docx
+++ b/assets/documents/cv (29.12.21).docx
@@ -587,76 +587,25 @@
                 <w:sz w:val="20"/>
                 <w:szCs w:val="20"/>
               </w:rPr>
-              <w:t xml:space="preserve">(Preliminary) </w:t>
-            </w:r>
-            <w:r>
-              <w:rPr>
-                <w:rFonts w:ascii="Helvetica" w:hAnsi="Helvetica" w:cs="Arial"/>
-                <w:color w:val="262626" w:themeColor="text1" w:themeTint="D9"/>
-                <w:sz w:val="20"/>
-                <w:szCs w:val="20"/>
-              </w:rPr>
-              <w:t>Phonological acquisition in a multi(</w:t>
-            </w:r>
-            <w:proofErr w:type="spellStart"/>
-            <w:r>
-              <w:rPr>
-                <w:rFonts w:ascii="Helvetica" w:hAnsi="Helvetica" w:cs="Arial"/>
-                <w:color w:val="262626" w:themeColor="text1" w:themeTint="D9"/>
-                <w:sz w:val="20"/>
-                <w:szCs w:val="20"/>
-              </w:rPr>
-              <w:t>dia</w:t>
-            </w:r>
-            <w:proofErr w:type="spellEnd"/>
-            <w:r>
-              <w:rPr>
-                <w:rFonts w:ascii="Helvetica" w:hAnsi="Helvetica" w:cs="Arial"/>
-                <w:color w:val="262626" w:themeColor="text1" w:themeTint="D9"/>
-                <w:sz w:val="20"/>
-                <w:szCs w:val="20"/>
-              </w:rPr>
-              <w:t>)</w:t>
-            </w:r>
-            <w:proofErr w:type="spellStart"/>
-            <w:r>
-              <w:rPr>
-                <w:rFonts w:ascii="Helvetica" w:hAnsi="Helvetica" w:cs="Arial"/>
-                <w:color w:val="262626" w:themeColor="text1" w:themeTint="D9"/>
-                <w:sz w:val="20"/>
-                <w:szCs w:val="20"/>
-              </w:rPr>
-              <w:t>lectal</w:t>
-            </w:r>
-            <w:proofErr w:type="spellEnd"/>
-            <w:r>
-              <w:rPr>
-                <w:rFonts w:ascii="Helvetica" w:hAnsi="Helvetica" w:cs="Arial"/>
-                <w:color w:val="262626" w:themeColor="text1" w:themeTint="D9"/>
-                <w:sz w:val="20"/>
-                <w:szCs w:val="20"/>
-              </w:rPr>
-              <w:t xml:space="preserve"> and multicultural context: the case of bilingual </w:t>
-            </w:r>
-            <w:proofErr w:type="spellStart"/>
-            <w:r>
-              <w:rPr>
-                <w:rFonts w:ascii="Helvetica" w:hAnsi="Helvetica" w:cs="Arial"/>
-                <w:color w:val="262626" w:themeColor="text1" w:themeTint="D9"/>
-                <w:sz w:val="20"/>
-                <w:szCs w:val="20"/>
-              </w:rPr>
-              <w:t>preschoolers</w:t>
-            </w:r>
-            <w:proofErr w:type="spellEnd"/>
-            <w:r>
-              <w:rPr>
-                <w:rFonts w:ascii="Helvetica" w:hAnsi="Helvetica" w:cs="Arial"/>
-                <w:color w:val="262626" w:themeColor="text1" w:themeTint="D9"/>
-                <w:sz w:val="20"/>
-                <w:szCs w:val="20"/>
-              </w:rPr>
-              <w:t xml:space="preserve"> in Singapore</w:t>
+              <w:t xml:space="preserve">Phonological acquisition in a multidialectal and multicultural context: </w:t>
+            </w:r>
+            <w:r>
+              <w:rPr>
+                <w:rFonts w:ascii="Helvetica" w:hAnsi="Helvetica" w:cs="Arial"/>
+                <w:color w:val="262626" w:themeColor="text1" w:themeTint="D9"/>
+                <w:sz w:val="20"/>
+                <w:szCs w:val="20"/>
+              </w:rPr>
+              <w:t>T</w:t>
+            </w:r>
+            <w:r>
+              <w:rPr>
+                <w:rFonts w:ascii="Helvetica" w:hAnsi="Helvetica" w:cs="Arial"/>
+                <w:color w:val="262626" w:themeColor="text1" w:themeTint="D9"/>
+                <w:sz w:val="20"/>
+                <w:szCs w:val="20"/>
+              </w:rPr>
+              <w:t>he case of bilingual preschoolers in Singapore</w:t>
             </w:r>
           </w:p>
         </w:tc>
@@ -2318,9 +2267,8 @@
     <w:p>
       <w:pPr>
         <w:rPr>
-          <w:rFonts w:ascii="Helvetica" w:hAnsi="Helvetica"/>
-          <w:b/>
-          <w:color w:val="262626" w:themeColor="text1" w:themeTint="D9"/>
+          <w:rFonts w:ascii="Helvetica" w:hAnsi="Helvetica" w:cs="Arial"/>
+          <w:color w:val="000000" w:themeColor="text1"/>
           <w:sz w:val="20"/>
           <w:szCs w:val="20"/>
         </w:rPr>
@@ -2331,26 +2279,147 @@
         <w:ind w:left="709" w:hanging="709"/>
         <w:rPr>
           <w:rFonts w:ascii="Helvetica" w:hAnsi="Helvetica" w:cs="Arial"/>
-          <w:b/>
-          <w:bCs/>
-          <w:color w:val="000000" w:themeColor="text1"/>
-          <w:sz w:val="20"/>
-          <w:szCs w:val="20"/>
-        </w:rPr>
-      </w:pPr>
+          <w:bCs/>
+          <w:color w:val="000000" w:themeColor="text1"/>
+          <w:sz w:val="20"/>
+          <w:szCs w:val="20"/>
+        </w:rPr>
+      </w:pPr>
+      <w:r>
+        <w:rPr>
+          <w:rFonts w:ascii="Helvetica" w:hAnsi="Helvetica"/>
+          <w:bCs/>
+          <w:color w:val="000000" w:themeColor="text1"/>
+          <w:sz w:val="20"/>
+          <w:szCs w:val="20"/>
+        </w:rPr>
+        <w:t xml:space="preserve">Schwarz, J., Li, K., </w:t>
+      </w:r>
+      <w:r>
+        <w:rPr>
+          <w:rFonts w:ascii="Helvetica" w:hAnsi="Helvetica"/>
+          <w:b/>
+          <w:color w:val="000000" w:themeColor="text1"/>
+          <w:sz w:val="20"/>
+          <w:szCs w:val="20"/>
+        </w:rPr>
+        <w:t>Sim, J. H.</w:t>
+      </w:r>
+      <w:r>
+        <w:rPr>
+          <w:rFonts w:ascii="Helvetica" w:hAnsi="Helvetica"/>
+          <w:bCs/>
+          <w:color w:val="000000" w:themeColor="text1"/>
+          <w:sz w:val="20"/>
+          <w:szCs w:val="20"/>
+        </w:rPr>
+        <w:t>, Zhang, Y., Buchanan-</w:t>
+      </w:r>
       <w:proofErr w:type="spellStart"/>
       <w:r>
         <w:rPr>
-          <w:rFonts w:ascii="Helvetica" w:hAnsi="Helvetica" w:cs="Arial"/>
-          <w:b/>
-          <w:bCs/>
-          <w:color w:val="000000" w:themeColor="text1"/>
-          <w:sz w:val="20"/>
-          <w:szCs w:val="20"/>
-        </w:rPr>
-        <w:t>AiLA</w:t>
+          <w:rFonts w:ascii="Helvetica" w:hAnsi="Helvetica"/>
+          <w:bCs/>
+          <w:color w:val="000000" w:themeColor="text1"/>
+          <w:sz w:val="20"/>
+          <w:szCs w:val="20"/>
+        </w:rPr>
+        <w:t>Worster</w:t>
       </w:r>
       <w:proofErr w:type="spellEnd"/>
+      <w:r>
+        <w:rPr>
+          <w:rFonts w:ascii="Helvetica" w:hAnsi="Helvetica"/>
+          <w:bCs/>
+          <w:color w:val="000000" w:themeColor="text1"/>
+          <w:sz w:val="20"/>
+          <w:szCs w:val="20"/>
+        </w:rPr>
+        <w:t xml:space="preserve">, E., Post, B., </w:t>
+      </w:r>
+      <w:r>
+        <w:rPr>
+          <w:rFonts w:ascii="Helvetica" w:hAnsi="Helvetica"/>
+          <w:bCs/>
+          <w:color w:val="000000" w:themeColor="text1"/>
+          <w:sz w:val="20"/>
+          <w:szCs w:val="20"/>
+        </w:rPr>
+        <w:t xml:space="preserve">Gibson, J., &amp; </w:t>
+      </w:r>
+      <w:r>
+        <w:rPr>
+          <w:rFonts w:ascii="Helvetica" w:hAnsi="Helvetica"/>
+          <w:bCs/>
+          <w:color w:val="000000" w:themeColor="text1"/>
+          <w:sz w:val="20"/>
+          <w:szCs w:val="20"/>
+        </w:rPr>
+        <w:t>McDougall, K.</w:t>
+      </w:r>
+      <w:r>
+        <w:rPr>
+          <w:rFonts w:ascii="Helvetica" w:hAnsi="Helvetica"/>
+          <w:bCs/>
+          <w:color w:val="000000" w:themeColor="text1"/>
+          <w:sz w:val="20"/>
+          <w:szCs w:val="20"/>
+        </w:rPr>
+        <w:t xml:space="preserve"> </w:t>
+      </w:r>
+      <w:r>
+        <w:rPr>
+          <w:rFonts w:ascii="Helvetica" w:hAnsi="Helvetica" w:cs="Arial"/>
+          <w:bCs/>
+          <w:color w:val="000000" w:themeColor="text1"/>
+          <w:sz w:val="20"/>
+          <w:szCs w:val="20"/>
+        </w:rPr>
+        <w:t>(</w:t>
+      </w:r>
+      <w:r>
+        <w:rPr>
+          <w:rFonts w:ascii="Helvetica" w:hAnsi="Helvetica" w:cs="Arial"/>
+          <w:bCs/>
+          <w:color w:val="000000" w:themeColor="text1"/>
+          <w:sz w:val="20"/>
+          <w:szCs w:val="20"/>
+        </w:rPr>
+        <w:t>under review</w:t>
+      </w:r>
+      <w:r>
+        <w:rPr>
+          <w:rFonts w:ascii="Helvetica" w:hAnsi="Helvetica" w:cs="Arial"/>
+          <w:bCs/>
+          <w:color w:val="000000" w:themeColor="text1"/>
+          <w:sz w:val="20"/>
+          <w:szCs w:val="20"/>
+        </w:rPr>
+        <w:t>)</w:t>
+      </w:r>
+      <w:r>
+        <w:t xml:space="preserve"> </w:t>
+      </w:r>
+      <w:r>
+        <w:rPr>
+          <w:rFonts w:ascii="Helvetica" w:hAnsi="Helvetica" w:cs="Arial"/>
+          <w:bCs/>
+          <w:color w:val="000000" w:themeColor="text1"/>
+          <w:sz w:val="20"/>
+          <w:szCs w:val="20"/>
+        </w:rPr>
+        <w:t>Semantic cues modulate children's and adults' processing of audio-visual face mask speech</w:t>
+      </w:r>
+      <w:r>
+        <w:rPr>
+          <w:rFonts w:ascii="Helvetica" w:hAnsi="Helvetica" w:cs="Arial"/>
+          <w:bCs/>
+          <w:color w:val="000000" w:themeColor="text1"/>
+          <w:sz w:val="20"/>
+          <w:szCs w:val="20"/>
+        </w:rPr>
+        <w:t xml:space="preserve">. </w:t>
+      </w:r>
     </w:p>
     <w:p>
       <w:pPr>
@@ -2375,18 +2444,9 @@
       </w:pPr>
       <w:r>
         <w:rPr>
-          <w:rFonts w:ascii="Helvetica" w:hAnsi="Helvetica"/>
-          <w:bCs/>
-          <w:color w:val="000000" w:themeColor="text1"/>
-          <w:sz w:val="20"/>
-          <w:szCs w:val="20"/>
-        </w:rPr>
-        <w:t xml:space="preserve">Schwarz, J., Li, K., </w:t>
-      </w:r>
-      <w:r>
-        <w:rPr>
-          <w:rFonts w:ascii="Helvetica" w:hAnsi="Helvetica"/>
-          <w:b/>
+          <w:rFonts w:ascii="Helvetica" w:hAnsi="Helvetica" w:cs="Arial"/>
+          <w:b/>
+          <w:bCs/>
           <w:color w:val="000000" w:themeColor="text1"/>
           <w:sz w:val="20"/>
           <w:szCs w:val="20"/>
@@ -2395,150 +2455,30 @@
       </w:r>
       <w:r>
         <w:rPr>
-          <w:rFonts w:ascii="Helvetica" w:hAnsi="Helvetica"/>
-          <w:bCs/>
-          <w:color w:val="000000" w:themeColor="text1"/>
-          <w:sz w:val="20"/>
-          <w:szCs w:val="20"/>
-        </w:rPr>
-        <w:t>, Zhang, Y., Buchanan-</w:t>
-      </w:r>
-      <w:proofErr w:type="spellStart"/>
-      <w:r>
-        <w:rPr>
-          <w:rFonts w:ascii="Helvetica" w:hAnsi="Helvetica"/>
-          <w:bCs/>
-          <w:color w:val="000000" w:themeColor="text1"/>
-          <w:sz w:val="20"/>
-          <w:szCs w:val="20"/>
-        </w:rPr>
-        <w:t>Worster</w:t>
-      </w:r>
-      <w:proofErr w:type="spellEnd"/>
-      <w:r>
-        <w:rPr>
-          <w:rFonts w:ascii="Helvetica" w:hAnsi="Helvetica"/>
-          <w:bCs/>
-          <w:color w:val="000000" w:themeColor="text1"/>
-          <w:sz w:val="20"/>
-          <w:szCs w:val="20"/>
-        </w:rPr>
-        <w:t xml:space="preserve">, E., Post, B., </w:t>
-      </w:r>
-      <w:r>
-        <w:rPr>
-          <w:rFonts w:ascii="Helvetica" w:hAnsi="Helvetica"/>
-          <w:bCs/>
-          <w:color w:val="000000" w:themeColor="text1"/>
-          <w:sz w:val="20"/>
-          <w:szCs w:val="20"/>
-        </w:rPr>
-        <w:t xml:space="preserve">Gibson, J., &amp; </w:t>
-      </w:r>
-      <w:r>
-        <w:rPr>
-          <w:rFonts w:ascii="Helvetica" w:hAnsi="Helvetica"/>
-          <w:bCs/>
-          <w:color w:val="000000" w:themeColor="text1"/>
-          <w:sz w:val="20"/>
-          <w:szCs w:val="20"/>
-        </w:rPr>
-        <w:t>McDougall, K.</w:t>
-      </w:r>
-      <w:r>
-        <w:rPr>
-          <w:rFonts w:ascii="Helvetica" w:hAnsi="Helvetica"/>
-          <w:bCs/>
-          <w:color w:val="000000" w:themeColor="text1"/>
-          <w:sz w:val="20"/>
-          <w:szCs w:val="20"/>
-        </w:rPr>
-        <w:t xml:space="preserve"> </w:t>
-      </w:r>
-      <w:r>
-        <w:rPr>
-          <w:rFonts w:ascii="Helvetica" w:hAnsi="Helvetica" w:cs="Arial"/>
-          <w:bCs/>
-          <w:color w:val="000000" w:themeColor="text1"/>
-          <w:sz w:val="20"/>
-          <w:szCs w:val="20"/>
-        </w:rPr>
-        <w:t>(</w:t>
-      </w:r>
-      <w:r>
-        <w:rPr>
-          <w:rFonts w:ascii="Helvetica" w:hAnsi="Helvetica" w:cs="Arial"/>
-          <w:bCs/>
-          <w:color w:val="000000" w:themeColor="text1"/>
-          <w:sz w:val="20"/>
-          <w:szCs w:val="20"/>
-        </w:rPr>
-        <w:t>in preparation)</w:t>
-      </w:r>
-      <w:r>
-        <w:t xml:space="preserve"> </w:t>
-      </w:r>
-      <w:r>
-        <w:rPr>
-          <w:rFonts w:ascii="Helvetica" w:hAnsi="Helvetica" w:cs="Arial"/>
-          <w:bCs/>
-          <w:color w:val="000000" w:themeColor="text1"/>
-          <w:sz w:val="20"/>
-          <w:szCs w:val="20"/>
-        </w:rPr>
-        <w:t>Children and adults compensate audio-visual face mask speech with semantic cues</w:t>
-      </w:r>
-      <w:r>
-        <w:rPr>
-          <w:rFonts w:ascii="Helvetica" w:hAnsi="Helvetica" w:cs="Arial"/>
-          <w:bCs/>
-          <w:color w:val="000000" w:themeColor="text1"/>
-          <w:sz w:val="20"/>
-          <w:szCs w:val="20"/>
-        </w:rPr>
-        <w:t>.</w:t>
-      </w:r>
-    </w:p>
-    <w:p>
-      <w:pPr>
-        <w:ind w:left="709" w:hanging="709"/>
-        <w:rPr>
-          <w:rFonts w:ascii="Helvetica" w:hAnsi="Helvetica" w:cs="Arial"/>
-          <w:color w:val="000000" w:themeColor="text1"/>
-          <w:sz w:val="20"/>
-          <w:szCs w:val="20"/>
-        </w:rPr>
-      </w:pPr>
-    </w:p>
-    <w:p>
-      <w:pPr>
-        <w:ind w:left="709" w:hanging="709"/>
-        <w:rPr>
-          <w:rFonts w:ascii="Helvetica" w:hAnsi="Helvetica" w:cs="Arial"/>
-          <w:color w:val="000000" w:themeColor="text1"/>
-          <w:sz w:val="20"/>
-          <w:szCs w:val="20"/>
-        </w:rPr>
-      </w:pPr>
-      <w:r>
-        <w:rPr>
-          <w:rFonts w:ascii="Helvetica" w:hAnsi="Helvetica" w:cs="Arial"/>
-          <w:b/>
-          <w:bCs/>
-          <w:color w:val="000000" w:themeColor="text1"/>
-          <w:sz w:val="20"/>
-          <w:szCs w:val="20"/>
-        </w:rPr>
-        <w:t>Sim, J. H.</w:t>
-      </w:r>
-      <w:r>
-        <w:rPr>
-          <w:rFonts w:ascii="Helvetica" w:hAnsi="Helvetica" w:cs="Arial"/>
-          <w:color w:val="000000" w:themeColor="text1"/>
-          <w:sz w:val="20"/>
-          <w:szCs w:val="20"/>
-        </w:rPr>
-        <w:t xml:space="preserve"> &amp; Post, B. (submitted). Bilingual phonological acquisition in a multi(</w:t>
+          <w:rFonts w:ascii="Helvetica" w:hAnsi="Helvetica" w:cs="Arial"/>
+          <w:color w:val="000000" w:themeColor="text1"/>
+          <w:sz w:val="20"/>
+          <w:szCs w:val="20"/>
+        </w:rPr>
+        <w:t xml:space="preserve"> &amp; Post, B. (</w:t>
+      </w:r>
+      <w:r>
+        <w:rPr>
+          <w:rFonts w:ascii="Helvetica" w:hAnsi="Helvetica" w:cs="Arial"/>
+          <w:color w:val="000000" w:themeColor="text1"/>
+          <w:sz w:val="20"/>
+          <w:szCs w:val="20"/>
+        </w:rPr>
+        <w:t>under review</w:t>
+      </w:r>
+      <w:r>
+        <w:rPr>
+          <w:rFonts w:ascii="Helvetica" w:hAnsi="Helvetica" w:cs="Arial"/>
+          <w:color w:val="000000" w:themeColor="text1"/>
+          <w:sz w:val="20"/>
+          <w:szCs w:val="20"/>
+        </w:rPr>
+        <w:t>). Bilingual phonological acquisition in a multi(</w:t>
       </w:r>
       <w:proofErr w:type="spellStart"/>
       <w:r>
@@ -3053,15 +2993,7 @@
           <w:b/>
           <w:color w:val="262626" w:themeColor="text1" w:themeTint="D9"/>
         </w:rPr>
-        <w:t>Unpublished</w:t>
-      </w:r>
-      <w:r>
-        <w:rPr>
-          <w:rFonts w:ascii="Helvetica" w:hAnsi="Helvetica"/>
-          <w:b/>
-          <w:color w:val="262626" w:themeColor="text1" w:themeTint="D9"/>
-        </w:rPr>
-        <w:t xml:space="preserve"> papers</w:t>
+        <w:t>Dissertations</w:t>
       </w:r>
     </w:p>
     <w:p>
@@ -3145,39 +3077,334 @@
         <w:rPr>
           <w:rFonts w:ascii="Helvetica" w:hAnsi="Helvetica"/>
           <w:b/>
-          <w:color w:val="262626" w:themeColor="text1" w:themeTint="D9"/>
-          <w:sz w:val="20"/>
-          <w:szCs w:val="20"/>
-        </w:rPr>
-      </w:pPr>
-      <w:r>
-        <w:rPr>
-          <w:rFonts w:ascii="Helvetica" w:hAnsi="Helvetica" w:cs="Arial"/>
-          <w:color w:val="000000" w:themeColor="text1"/>
-          <w:sz w:val="20"/>
-          <w:szCs w:val="20"/>
-        </w:rPr>
-        <w:t xml:space="preserve">Sim, J. H. (2015). </w:t>
-      </w:r>
-      <w:r>
-        <w:rPr>
-          <w:rFonts w:ascii="Helvetica" w:hAnsi="Helvetica" w:cs="Arial"/>
+          <w:color w:val="000000" w:themeColor="text1"/>
+          <w:sz w:val="20"/>
+          <w:szCs w:val="20"/>
+        </w:rPr>
+      </w:pPr>
+    </w:p>
+    <w:p>
+      <w:pPr>
+        <w:rPr>
+          <w:rFonts w:ascii="Helvetica" w:hAnsi="Helvetica"/>
+          <w:b/>
+          <w:color w:val="000000" w:themeColor="text1"/>
+        </w:rPr>
+      </w:pPr>
+      <w:r>
+        <w:rPr>
+          <w:rFonts w:ascii="Helvetica" w:hAnsi="Helvetica"/>
+          <w:b/>
+          <w:color w:val="000000" w:themeColor="text1"/>
+        </w:rPr>
+        <w:t>Refereed</w:t>
+      </w:r>
+      <w:r>
+        <w:rPr>
+          <w:rFonts w:ascii="Helvetica" w:hAnsi="Helvetica"/>
+          <w:b/>
+          <w:color w:val="000000" w:themeColor="text1"/>
+        </w:rPr>
+        <w:t xml:space="preserve"> c</w:t>
+      </w:r>
+      <w:r>
+        <w:rPr>
+          <w:rFonts w:ascii="Helvetica" w:hAnsi="Helvetica"/>
+          <w:b/>
+          <w:color w:val="000000" w:themeColor="text1"/>
+        </w:rPr>
+        <w:t>onference</w:t>
+      </w:r>
+      <w:r>
+        <w:rPr>
+          <w:rFonts w:ascii="Helvetica" w:hAnsi="Helvetica"/>
+          <w:b/>
+          <w:color w:val="000000" w:themeColor="text1"/>
+        </w:rPr>
+        <w:t xml:space="preserve"> </w:t>
+      </w:r>
+      <w:r>
+        <w:rPr>
+          <w:rFonts w:ascii="Helvetica" w:hAnsi="Helvetica"/>
+          <w:b/>
+          <w:color w:val="000000" w:themeColor="text1"/>
+        </w:rPr>
+        <w:t>papers</w:t>
+      </w:r>
+    </w:p>
+    <w:p>
+      <w:pPr>
+        <w:ind w:left="709" w:hanging="709"/>
+        <w:rPr>
+          <w:rFonts w:ascii="Helvetica" w:hAnsi="Helvetica"/>
+          <w:b/>
+          <w:color w:val="000000" w:themeColor="text1"/>
+          <w:sz w:val="20"/>
+          <w:szCs w:val="20"/>
+        </w:rPr>
+      </w:pPr>
+    </w:p>
+    <w:p>
+      <w:pPr>
+        <w:ind w:left="709" w:hanging="709"/>
+        <w:rPr>
+          <w:rFonts w:ascii="Helvetica" w:hAnsi="Helvetica"/>
+          <w:b/>
+          <w:bCs/>
+          <w:color w:val="000000" w:themeColor="text1"/>
+          <w:sz w:val="20"/>
+          <w:szCs w:val="20"/>
+        </w:rPr>
+      </w:pPr>
+      <w:r>
+        <w:rPr>
+          <w:rFonts w:ascii="Helvetica" w:hAnsi="Helvetica"/>
+          <w:b/>
+          <w:bCs/>
+          <w:color w:val="000000" w:themeColor="text1"/>
+          <w:sz w:val="20"/>
+          <w:szCs w:val="20"/>
+        </w:rPr>
+        <w:t xml:space="preserve">* </w:t>
+      </w:r>
+      <w:r>
+        <w:rPr>
+          <w:rFonts w:ascii="Helvetica" w:hAnsi="Helvetica"/>
+          <w:b/>
+          <w:bCs/>
+          <w:color w:val="000000" w:themeColor="text1"/>
+          <w:sz w:val="20"/>
+          <w:szCs w:val="20"/>
+        </w:rPr>
+        <w:t>Presenting author</w:t>
+      </w:r>
+      <w:r>
+        <w:rPr>
+          <w:rFonts w:ascii="Helvetica" w:hAnsi="Helvetica"/>
+          <w:b/>
+          <w:bCs/>
+          <w:color w:val="000000" w:themeColor="text1"/>
+          <w:sz w:val="20"/>
+          <w:szCs w:val="20"/>
+        </w:rPr>
+        <w:t>(s)</w:t>
+      </w:r>
+    </w:p>
+    <w:p>
+      <w:pPr>
+        <w:ind w:left="709" w:hanging="709"/>
+        <w:rPr>
+          <w:rFonts w:ascii="Helvetica" w:hAnsi="Helvetica"/>
+          <w:b/>
+          <w:bCs/>
+          <w:color w:val="000000" w:themeColor="text1"/>
+          <w:sz w:val="20"/>
+          <w:szCs w:val="20"/>
+        </w:rPr>
+      </w:pPr>
+    </w:p>
+    <w:p>
+      <w:pPr>
+        <w:rPr>
+          <w:rFonts w:ascii="Helvetica" w:hAnsi="Helvetica"/>
+          <w:b/>
+          <w:bCs/>
+          <w:color w:val="000000" w:themeColor="text1"/>
+          <w:sz w:val="20"/>
+          <w:szCs w:val="20"/>
+        </w:rPr>
+      </w:pPr>
+    </w:p>
+    <w:p>
+      <w:pPr>
+        <w:ind w:left="709" w:hanging="709"/>
+        <w:rPr>
+          <w:rFonts w:ascii="Helvetica" w:hAnsi="Helvetica"/>
+          <w:color w:val="000000" w:themeColor="text1"/>
+          <w:sz w:val="20"/>
+          <w:szCs w:val="20"/>
+        </w:rPr>
+      </w:pPr>
+      <w:r>
+        <w:rPr>
+          <w:rFonts w:ascii="Helvetica" w:hAnsi="Helvetica"/>
+          <w:bCs/>
+          <w:color w:val="000000" w:themeColor="text1"/>
+          <w:sz w:val="20"/>
+          <w:szCs w:val="20"/>
+        </w:rPr>
+        <w:t>Li, K.</w:t>
+      </w:r>
+      <w:r>
+        <w:rPr>
+          <w:rFonts w:ascii="Helvetica" w:hAnsi="Helvetica"/>
+          <w:bCs/>
+          <w:color w:val="000000" w:themeColor="text1"/>
+          <w:sz w:val="20"/>
+          <w:szCs w:val="20"/>
+        </w:rPr>
+        <w:t>*</w:t>
+      </w:r>
+      <w:r>
+        <w:rPr>
+          <w:rFonts w:ascii="Helvetica" w:hAnsi="Helvetica"/>
+          <w:bCs/>
+          <w:color w:val="000000" w:themeColor="text1"/>
+          <w:sz w:val="20"/>
+          <w:szCs w:val="20"/>
+        </w:rPr>
+        <w:t>,</w:t>
+      </w:r>
+      <w:r>
+        <w:rPr>
+          <w:rFonts w:ascii="Helvetica" w:hAnsi="Helvetica"/>
+          <w:bCs/>
+          <w:color w:val="000000" w:themeColor="text1"/>
+          <w:sz w:val="20"/>
+          <w:szCs w:val="20"/>
+        </w:rPr>
+        <w:t xml:space="preserve"> </w:t>
+      </w:r>
+      <w:r>
+        <w:rPr>
+          <w:rFonts w:ascii="Helvetica" w:hAnsi="Helvetica"/>
+          <w:bCs/>
+          <w:color w:val="000000" w:themeColor="text1"/>
+          <w:sz w:val="20"/>
+          <w:szCs w:val="20"/>
+        </w:rPr>
+        <w:t xml:space="preserve">Schwarz, J., </w:t>
+      </w:r>
+      <w:r>
+        <w:rPr>
+          <w:rFonts w:ascii="Helvetica" w:hAnsi="Helvetica"/>
+          <w:b/>
+          <w:color w:val="000000" w:themeColor="text1"/>
+          <w:sz w:val="20"/>
+          <w:szCs w:val="20"/>
+        </w:rPr>
+        <w:t>Sim, J. H.</w:t>
+      </w:r>
+      <w:r>
+        <w:rPr>
+          <w:rFonts w:ascii="Helvetica" w:hAnsi="Helvetica"/>
+          <w:bCs/>
+          <w:color w:val="000000" w:themeColor="text1"/>
+          <w:sz w:val="20"/>
+          <w:szCs w:val="20"/>
+        </w:rPr>
+        <w:t>, Zhang, Y., Buchanan-</w:t>
+      </w:r>
+      <w:proofErr w:type="spellStart"/>
+      <w:r>
+        <w:rPr>
+          <w:rFonts w:ascii="Helvetica" w:hAnsi="Helvetica"/>
+          <w:bCs/>
+          <w:color w:val="000000" w:themeColor="text1"/>
+          <w:sz w:val="20"/>
+          <w:szCs w:val="20"/>
+        </w:rPr>
+        <w:t>Worster</w:t>
+      </w:r>
+      <w:proofErr w:type="spellEnd"/>
+      <w:r>
+        <w:rPr>
+          <w:rFonts w:ascii="Helvetica" w:hAnsi="Helvetica"/>
+          <w:bCs/>
+          <w:color w:val="000000" w:themeColor="text1"/>
+          <w:sz w:val="20"/>
+          <w:szCs w:val="20"/>
+        </w:rPr>
+        <w:t xml:space="preserve">, E., Post, B., . . . McDougall, K. (2022, </w:t>
+      </w:r>
+      <w:r>
+        <w:rPr>
+          <w:rFonts w:ascii="Helvetica" w:hAnsi="Helvetica"/>
+          <w:bCs/>
+          <w:color w:val="000000" w:themeColor="text1"/>
+          <w:sz w:val="20"/>
+          <w:szCs w:val="20"/>
+        </w:rPr>
+        <w:t>23–25 June</w:t>
+      </w:r>
+      <w:r>
+        <w:rPr>
+          <w:rFonts w:ascii="Helvetica" w:hAnsi="Helvetica"/>
+          <w:bCs/>
+          <w:color w:val="000000" w:themeColor="text1"/>
+          <w:sz w:val="20"/>
+          <w:szCs w:val="20"/>
+        </w:rPr>
+        <w:t xml:space="preserve">). </w:t>
+      </w:r>
+      <w:r>
+        <w:rPr>
+          <w:rFonts w:ascii="Helvetica" w:hAnsi="Helvetica"/>
+          <w:bCs/>
           <w:i/>
           <w:iCs/>
           <w:color w:val="000000" w:themeColor="text1"/>
           <w:sz w:val="20"/>
           <w:szCs w:val="20"/>
         </w:rPr>
-        <w:t>The ‘educated’ accent of Singapore English: a rating experiment</w:t>
-      </w:r>
-      <w:r>
-        <w:rPr>
-          <w:rFonts w:ascii="Helvetica" w:hAnsi="Helvetica" w:cs="Arial"/>
-          <w:color w:val="000000" w:themeColor="text1"/>
-          <w:sz w:val="20"/>
-          <w:szCs w:val="20"/>
-        </w:rPr>
-        <w:t>. [unpublished manuscript]</w:t>
+        <w:t xml:space="preserve">Recording and timing vocal responses: an online cued-shadowing task </w:t>
+      </w:r>
+      <w:r>
+        <w:rPr>
+          <w:rFonts w:ascii="Helvetica" w:hAnsi="Helvetica"/>
+          <w:bCs/>
+          <w:color w:val="000000" w:themeColor="text1"/>
+          <w:sz w:val="20"/>
+          <w:szCs w:val="20"/>
+        </w:rPr>
+        <w:t>[</w:t>
+      </w:r>
+      <w:r>
+        <w:rPr>
+          <w:rFonts w:ascii="Helvetica" w:hAnsi="Helvetica"/>
+          <w:bCs/>
+          <w:color w:val="000000" w:themeColor="text1"/>
+          <w:sz w:val="20"/>
+          <w:szCs w:val="20"/>
+        </w:rPr>
+        <w:t>Paper presentation</w:t>
+      </w:r>
+      <w:r>
+        <w:rPr>
+          <w:rFonts w:ascii="Helvetica" w:hAnsi="Helvetica"/>
+          <w:bCs/>
+          <w:color w:val="000000" w:themeColor="text1"/>
+          <w:sz w:val="20"/>
+          <w:szCs w:val="20"/>
+        </w:rPr>
+        <w:t>].</w:t>
+      </w:r>
+      <w:r>
+        <w:rPr>
+          <w:rFonts w:ascii="Helvetica" w:hAnsi="Helvetica"/>
+          <w:color w:val="000000" w:themeColor="text1"/>
+          <w:sz w:val="20"/>
+          <w:szCs w:val="20"/>
+        </w:rPr>
+        <w:t xml:space="preserve"> </w:t>
+      </w:r>
+      <w:r>
+        <w:rPr>
+          <w:rFonts w:ascii="Helvetica" w:hAnsi="Helvetica"/>
+          <w:color w:val="000000" w:themeColor="text1"/>
+          <w:sz w:val="20"/>
+          <w:szCs w:val="20"/>
+        </w:rPr>
+        <w:t>LabPhon18: Phonology in a Rapidly Changing World</w:t>
+      </w:r>
+      <w:r>
+        <w:rPr>
+          <w:rFonts w:ascii="Helvetica" w:hAnsi="Helvetica"/>
+          <w:color w:val="000000" w:themeColor="text1"/>
+          <w:sz w:val="20"/>
+          <w:szCs w:val="20"/>
+        </w:rPr>
+        <w:t>.</w:t>
       </w:r>
     </w:p>
     <w:p>
@@ -3186,6 +3413,7 @@
         <w:rPr>
           <w:rFonts w:ascii="Helvetica" w:hAnsi="Helvetica"/>
           <w:b/>
+          <w:bCs/>
           <w:color w:val="000000" w:themeColor="text1"/>
           <w:sz w:val="20"/>
           <w:szCs w:val="20"/>
@@ -3197,410 +3425,168 @@
         <w:ind w:left="709" w:hanging="709"/>
         <w:rPr>
           <w:rFonts w:ascii="Helvetica" w:hAnsi="Helvetica"/>
-          <w:b/>
-          <w:color w:val="000000" w:themeColor="text1"/>
-          <w:sz w:val="20"/>
-          <w:szCs w:val="20"/>
-        </w:rPr>
-      </w:pPr>
-    </w:p>
-    <w:p>
-      <w:pPr>
-        <w:rPr>
-          <w:rFonts w:ascii="Helvetica" w:hAnsi="Helvetica"/>
-          <w:b/>
-          <w:color w:val="000000" w:themeColor="text1"/>
-        </w:rPr>
-      </w:pPr>
-      <w:r>
-        <w:rPr>
-          <w:rFonts w:ascii="Helvetica" w:hAnsi="Helvetica"/>
-          <w:b/>
-          <w:color w:val="000000" w:themeColor="text1"/>
-        </w:rPr>
-        <w:t>Refereed</w:t>
-      </w:r>
-      <w:r>
-        <w:rPr>
-          <w:rFonts w:ascii="Helvetica" w:hAnsi="Helvetica"/>
-          <w:b/>
-          <w:color w:val="000000" w:themeColor="text1"/>
-        </w:rPr>
-        <w:t xml:space="preserve"> c</w:t>
-      </w:r>
-      <w:r>
-        <w:rPr>
-          <w:rFonts w:ascii="Helvetica" w:hAnsi="Helvetica"/>
-          <w:b/>
-          <w:color w:val="000000" w:themeColor="text1"/>
-        </w:rPr>
-        <w:t>onference</w:t>
-      </w:r>
-      <w:r>
-        <w:rPr>
-          <w:rFonts w:ascii="Helvetica" w:hAnsi="Helvetica"/>
-          <w:b/>
-          <w:color w:val="000000" w:themeColor="text1"/>
+          <w:color w:val="000000" w:themeColor="text1"/>
+          <w:sz w:val="20"/>
+          <w:szCs w:val="20"/>
+        </w:rPr>
+      </w:pPr>
+      <w:r>
+        <w:rPr>
+          <w:rFonts w:ascii="Helvetica" w:hAnsi="Helvetica"/>
+          <w:b/>
+          <w:bCs/>
+          <w:color w:val="000000" w:themeColor="text1"/>
+          <w:sz w:val="20"/>
+          <w:szCs w:val="20"/>
+        </w:rPr>
+        <w:t xml:space="preserve">Sim, J. H.* </w:t>
+      </w:r>
+      <w:r>
+        <w:rPr>
+          <w:rFonts w:ascii="Helvetica" w:hAnsi="Helvetica"/>
+          <w:color w:val="000000" w:themeColor="text1"/>
+          <w:sz w:val="20"/>
+          <w:szCs w:val="20"/>
+        </w:rPr>
+        <w:t>(2022, 23–25 June).</w:t>
+      </w:r>
+      <w:r>
+        <w:rPr>
+          <w:rFonts w:ascii="Helvetica" w:hAnsi="Helvetica"/>
+          <w:b/>
+          <w:bCs/>
+          <w:color w:val="000000" w:themeColor="text1"/>
+          <w:sz w:val="20"/>
+          <w:szCs w:val="20"/>
         </w:rPr>
         <w:t xml:space="preserve"> </w:t>
       </w:r>
       <w:r>
         <w:rPr>
           <w:rFonts w:ascii="Helvetica" w:hAnsi="Helvetica"/>
-          <w:b/>
-          <w:color w:val="000000" w:themeColor="text1"/>
-        </w:rPr>
-        <w:t>papers</w:t>
-      </w:r>
-    </w:p>
-    <w:p>
-      <w:pPr>
-        <w:ind w:left="709" w:hanging="709"/>
-        <w:rPr>
-          <w:rFonts w:ascii="Helvetica" w:hAnsi="Helvetica"/>
-          <w:b/>
-          <w:color w:val="000000" w:themeColor="text1"/>
-          <w:sz w:val="20"/>
-          <w:szCs w:val="20"/>
-        </w:rPr>
-      </w:pPr>
-    </w:p>
-    <w:p>
-      <w:pPr>
-        <w:ind w:left="709" w:hanging="709"/>
-        <w:rPr>
-          <w:rFonts w:ascii="Helvetica" w:hAnsi="Helvetica"/>
-          <w:b/>
-          <w:bCs/>
-          <w:color w:val="000000" w:themeColor="text1"/>
-          <w:sz w:val="20"/>
-          <w:szCs w:val="20"/>
-        </w:rPr>
-      </w:pPr>
-      <w:r>
-        <w:rPr>
-          <w:rFonts w:ascii="Helvetica" w:hAnsi="Helvetica"/>
-          <w:b/>
-          <w:bCs/>
-          <w:color w:val="000000" w:themeColor="text1"/>
-          <w:sz w:val="20"/>
-          <w:szCs w:val="20"/>
-        </w:rPr>
-        <w:t xml:space="preserve">* </w:t>
-      </w:r>
-      <w:r>
-        <w:rPr>
-          <w:rFonts w:ascii="Helvetica" w:hAnsi="Helvetica"/>
-          <w:b/>
-          <w:bCs/>
-          <w:color w:val="000000" w:themeColor="text1"/>
-          <w:sz w:val="20"/>
-          <w:szCs w:val="20"/>
-        </w:rPr>
-        <w:t>Presenting author</w:t>
-      </w:r>
-      <w:r>
-        <w:rPr>
-          <w:rFonts w:ascii="Helvetica" w:hAnsi="Helvetica"/>
-          <w:b/>
-          <w:bCs/>
-          <w:color w:val="000000" w:themeColor="text1"/>
-          <w:sz w:val="20"/>
-          <w:szCs w:val="20"/>
-        </w:rPr>
-        <w:t>(s)</w:t>
-      </w:r>
-    </w:p>
-    <w:p>
-      <w:pPr>
-        <w:ind w:left="709" w:hanging="709"/>
-        <w:rPr>
-          <w:rFonts w:ascii="Helvetica" w:hAnsi="Helvetica"/>
-          <w:b/>
-          <w:bCs/>
-          <w:color w:val="000000" w:themeColor="text1"/>
-          <w:sz w:val="20"/>
-          <w:szCs w:val="20"/>
-        </w:rPr>
-      </w:pPr>
-    </w:p>
-    <w:p>
-      <w:pPr>
-        <w:ind w:left="709" w:hanging="709"/>
-        <w:rPr>
-          <w:rFonts w:ascii="Helvetica" w:hAnsi="Helvetica"/>
-          <w:b/>
-          <w:bCs/>
-          <w:color w:val="000000" w:themeColor="text1"/>
-          <w:sz w:val="20"/>
-          <w:szCs w:val="20"/>
-        </w:rPr>
-      </w:pPr>
-      <w:r>
-        <w:rPr>
-          <w:rFonts w:ascii="Helvetica" w:hAnsi="Helvetica"/>
-          <w:b/>
-          <w:bCs/>
-          <w:color w:val="000000" w:themeColor="text1"/>
-          <w:sz w:val="20"/>
-          <w:szCs w:val="20"/>
-        </w:rPr>
-        <w:t xml:space="preserve">For /l/ study: </w:t>
-      </w:r>
-      <w:proofErr w:type="spellStart"/>
-      <w:r>
-        <w:rPr>
-          <w:rFonts w:ascii="Helvetica" w:hAnsi="Helvetica"/>
-          <w:b/>
-          <w:bCs/>
-          <w:color w:val="000000" w:themeColor="text1"/>
-          <w:sz w:val="20"/>
-          <w:szCs w:val="20"/>
-        </w:rPr>
-        <w:t>labphon</w:t>
-      </w:r>
-      <w:proofErr w:type="spellEnd"/>
-    </w:p>
-    <w:p>
-      <w:pPr>
-        <w:ind w:left="709" w:hanging="709"/>
-        <w:rPr>
-          <w:rFonts w:ascii="Helvetica" w:hAnsi="Helvetica"/>
-          <w:b/>
-          <w:bCs/>
-          <w:color w:val="000000" w:themeColor="text1"/>
-          <w:sz w:val="20"/>
-          <w:szCs w:val="20"/>
-        </w:rPr>
-      </w:pPr>
-      <w:r>
-        <w:rPr>
-          <w:rFonts w:ascii="Helvetica" w:hAnsi="Helvetica"/>
-          <w:b/>
-          <w:bCs/>
-          <w:color w:val="000000" w:themeColor="text1"/>
-          <w:sz w:val="20"/>
-          <w:szCs w:val="20"/>
-        </w:rPr>
-        <w:t xml:space="preserve">For mask: </w:t>
-      </w:r>
-      <w:proofErr w:type="spellStart"/>
-      <w:r>
-        <w:rPr>
-          <w:rFonts w:ascii="Helvetica" w:hAnsi="Helvetica"/>
-          <w:b/>
-          <w:bCs/>
-          <w:color w:val="000000" w:themeColor="text1"/>
-          <w:sz w:val="20"/>
-          <w:szCs w:val="20"/>
-        </w:rPr>
-        <w:t>labphon</w:t>
-      </w:r>
-      <w:proofErr w:type="spellEnd"/>
-      <w:r>
-        <w:rPr>
-          <w:rFonts w:ascii="Helvetica" w:hAnsi="Helvetica"/>
-          <w:b/>
-          <w:bCs/>
-          <w:color w:val="000000" w:themeColor="text1"/>
-          <w:sz w:val="20"/>
-          <w:szCs w:val="20"/>
-        </w:rPr>
-        <w:t xml:space="preserve"> </w:t>
-      </w:r>
-      <w:proofErr w:type="spellStart"/>
-      <w:r>
-        <w:rPr>
-          <w:rFonts w:ascii="Helvetica" w:hAnsi="Helvetica"/>
-          <w:b/>
-          <w:bCs/>
-          <w:color w:val="000000" w:themeColor="text1"/>
-          <w:sz w:val="20"/>
-          <w:szCs w:val="20"/>
-        </w:rPr>
-        <w:t>interspeech</w:t>
-      </w:r>
-      <w:proofErr w:type="spellEnd"/>
-    </w:p>
-    <w:p>
-      <w:pPr>
-        <w:ind w:left="709" w:hanging="709"/>
-        <w:rPr>
-          <w:rFonts w:ascii="Helvetica" w:hAnsi="Helvetica"/>
-          <w:b/>
-          <w:bCs/>
-          <w:color w:val="000000" w:themeColor="text1"/>
-          <w:sz w:val="20"/>
-          <w:szCs w:val="20"/>
-        </w:rPr>
-      </w:pPr>
-    </w:p>
-    <w:p>
-      <w:pPr>
-        <w:ind w:left="709" w:hanging="709"/>
-        <w:rPr>
-          <w:rFonts w:ascii="Helvetica" w:hAnsi="Helvetica"/>
-          <w:b/>
-          <w:color w:val="000000" w:themeColor="text1"/>
-          <w:sz w:val="20"/>
-          <w:szCs w:val="20"/>
-        </w:rPr>
-      </w:pPr>
-      <w:r>
-        <w:rPr>
-          <w:rFonts w:ascii="Helvetica" w:hAnsi="Helvetica"/>
-          <w:bCs/>
-          <w:color w:val="000000" w:themeColor="text1"/>
-          <w:sz w:val="20"/>
-          <w:szCs w:val="20"/>
-        </w:rPr>
-        <w:t>Schwarz, J.*, Li, K.</w:t>
-      </w:r>
-      <w:r>
-        <w:rPr>
-          <w:rFonts w:ascii="Helvetica" w:hAnsi="Helvetica"/>
-          <w:bCs/>
-          <w:color w:val="000000" w:themeColor="text1"/>
-          <w:sz w:val="20"/>
-          <w:szCs w:val="20"/>
-        </w:rPr>
-        <w:t>*</w:t>
-      </w:r>
-      <w:r>
-        <w:rPr>
-          <w:rFonts w:ascii="Helvetica" w:hAnsi="Helvetica"/>
-          <w:bCs/>
-          <w:color w:val="000000" w:themeColor="text1"/>
-          <w:sz w:val="20"/>
-          <w:szCs w:val="20"/>
-        </w:rPr>
-        <w:t xml:space="preserve">, </w:t>
-      </w:r>
-      <w:r>
-        <w:rPr>
-          <w:rFonts w:ascii="Helvetica" w:hAnsi="Helvetica"/>
-          <w:b/>
-          <w:color w:val="000000" w:themeColor="text1"/>
-          <w:sz w:val="20"/>
-          <w:szCs w:val="20"/>
-        </w:rPr>
-        <w:t>Sim, J. H.</w:t>
-      </w:r>
-      <w:r>
-        <w:rPr>
-          <w:rFonts w:ascii="Helvetica" w:hAnsi="Helvetica"/>
-          <w:bCs/>
-          <w:color w:val="000000" w:themeColor="text1"/>
-          <w:sz w:val="20"/>
-          <w:szCs w:val="20"/>
-        </w:rPr>
-        <w:t>, Zhang, Y., Buchanan-</w:t>
-      </w:r>
-      <w:proofErr w:type="spellStart"/>
-      <w:r>
-        <w:rPr>
-          <w:rFonts w:ascii="Helvetica" w:hAnsi="Helvetica"/>
-          <w:bCs/>
-          <w:color w:val="000000" w:themeColor="text1"/>
-          <w:sz w:val="20"/>
-          <w:szCs w:val="20"/>
-        </w:rPr>
-        <w:t>Worster</w:t>
-      </w:r>
-      <w:proofErr w:type="spellEnd"/>
-      <w:r>
-        <w:rPr>
-          <w:rFonts w:ascii="Helvetica" w:hAnsi="Helvetica"/>
-          <w:bCs/>
-          <w:color w:val="000000" w:themeColor="text1"/>
-          <w:sz w:val="20"/>
-          <w:szCs w:val="20"/>
-        </w:rPr>
-        <w:t>, E., Post, B., . . . McDougall, K.</w:t>
-      </w:r>
-      <w:r>
-        <w:rPr>
-          <w:rFonts w:ascii="Helvetica" w:hAnsi="Helvetica"/>
-          <w:bCs/>
-          <w:color w:val="000000" w:themeColor="text1"/>
-          <w:sz w:val="20"/>
-          <w:szCs w:val="20"/>
-        </w:rPr>
-        <w:t xml:space="preserve"> </w:t>
-      </w:r>
-      <w:r>
-        <w:rPr>
-          <w:rFonts w:ascii="Helvetica" w:hAnsi="Helvetica" w:cs="Arial"/>
-          <w:bCs/>
-          <w:color w:val="000000" w:themeColor="text1"/>
-          <w:sz w:val="20"/>
-          <w:szCs w:val="20"/>
-        </w:rPr>
-        <w:t>(202</w:t>
-      </w:r>
-      <w:r>
-        <w:rPr>
-          <w:rFonts w:ascii="Helvetica" w:hAnsi="Helvetica" w:cs="Arial"/>
-          <w:bCs/>
-          <w:color w:val="000000" w:themeColor="text1"/>
-          <w:sz w:val="20"/>
-          <w:szCs w:val="20"/>
-        </w:rPr>
-        <w:t>2</w:t>
-      </w:r>
-      <w:r>
-        <w:rPr>
-          <w:rFonts w:ascii="Helvetica" w:hAnsi="Helvetica" w:cs="Arial"/>
-          <w:bCs/>
-          <w:color w:val="000000" w:themeColor="text1"/>
-          <w:sz w:val="20"/>
-          <w:szCs w:val="20"/>
-        </w:rPr>
-        <w:t xml:space="preserve">, </w:t>
-      </w:r>
-      <w:r>
-        <w:rPr>
-          <w:rFonts w:ascii="Helvetica" w:hAnsi="Helvetica" w:cs="Arial"/>
-          <w:bCs/>
-          <w:color w:val="000000" w:themeColor="text1"/>
-          <w:sz w:val="20"/>
-          <w:szCs w:val="20"/>
-        </w:rPr>
-        <w:t xml:space="preserve">4–8 </w:t>
-      </w:r>
-      <w:r>
-        <w:rPr>
-          <w:rFonts w:ascii="Helvetica" w:hAnsi="Helvetica" w:cs="Arial"/>
-          <w:bCs/>
-          <w:color w:val="000000" w:themeColor="text1"/>
-          <w:sz w:val="20"/>
-          <w:szCs w:val="20"/>
-        </w:rPr>
-        <w:t>Apr).</w:t>
-      </w:r>
-      <w:r>
-        <w:rPr>
-          <w:rFonts w:ascii="Helvetica" w:hAnsi="Helvetica"/>
-          <w:bCs/>
-          <w:color w:val="000000" w:themeColor="text1"/>
-          <w:sz w:val="20"/>
-          <w:szCs w:val="20"/>
-        </w:rPr>
-        <w:t xml:space="preserve"> </w:t>
-      </w:r>
-      <w:r>
-        <w:rPr>
-          <w:rFonts w:ascii="Helvetica" w:hAnsi="Helvetica" w:cs="Arial"/>
-          <w:bCs/>
           <w:i/>
           <w:iCs/>
           <w:color w:val="000000" w:themeColor="text1"/>
           <w:sz w:val="20"/>
           <w:szCs w:val="20"/>
         </w:rPr>
-        <w:t xml:space="preserve">Can we use visual, </w:t>
-      </w:r>
-      <w:proofErr w:type="gramStart"/>
+        <w:t>Bilingual phonological development in a multi-dialectal context: the acquisition of /l/ by English-Malay bilingual preschoolers in Singapore</w:t>
+      </w:r>
+      <w:r>
+        <w:rPr>
+          <w:rFonts w:ascii="Helvetica" w:hAnsi="Helvetica"/>
+          <w:color w:val="000000" w:themeColor="text1"/>
+          <w:sz w:val="20"/>
+          <w:szCs w:val="20"/>
+        </w:rPr>
+        <w:t xml:space="preserve"> [Poster session].</w:t>
+      </w:r>
+      <w:r>
+        <w:t xml:space="preserve"> </w:t>
+      </w:r>
+      <w:r>
+        <w:rPr>
+          <w:rFonts w:ascii="Helvetica" w:hAnsi="Helvetica"/>
+          <w:color w:val="000000" w:themeColor="text1"/>
+          <w:sz w:val="20"/>
+          <w:szCs w:val="20"/>
+        </w:rPr>
+        <w:t>LabPhon18: Phonology in a Rapidly Changing World</w:t>
+      </w:r>
+      <w:r>
+        <w:rPr>
+          <w:rFonts w:ascii="Helvetica" w:hAnsi="Helvetica"/>
+          <w:color w:val="000000" w:themeColor="text1"/>
+          <w:sz w:val="20"/>
+          <w:szCs w:val="20"/>
+        </w:rPr>
+        <w:t>.</w:t>
+      </w:r>
+    </w:p>
+    <w:p>
+      <w:pPr>
+        <w:ind w:left="709" w:hanging="709"/>
+        <w:rPr>
+          <w:rFonts w:ascii="Helvetica" w:hAnsi="Helvetica"/>
+          <w:b/>
+          <w:bCs/>
+          <w:color w:val="000000" w:themeColor="text1"/>
+          <w:sz w:val="20"/>
+          <w:szCs w:val="20"/>
+        </w:rPr>
+      </w:pPr>
+    </w:p>
+    <w:p>
+      <w:pPr>
+        <w:ind w:left="709" w:hanging="709"/>
+        <w:rPr>
+          <w:rFonts w:ascii="Helvetica" w:hAnsi="Helvetica" w:cs="Arial"/>
+          <w:bCs/>
+          <w:color w:val="000000" w:themeColor="text1"/>
+          <w:sz w:val="20"/>
+          <w:szCs w:val="20"/>
+        </w:rPr>
+      </w:pPr>
+      <w:r>
+        <w:rPr>
+          <w:rFonts w:ascii="Helvetica" w:hAnsi="Helvetica" w:cs="Arial"/>
+          <w:b/>
+          <w:color w:val="000000" w:themeColor="text1"/>
+          <w:sz w:val="20"/>
+          <w:szCs w:val="20"/>
+        </w:rPr>
+        <w:t>Sim, J. H.*</w:t>
+      </w:r>
+      <w:r>
+        <w:rPr>
+          <w:rFonts w:ascii="Helvetica" w:hAnsi="Helvetica" w:cs="Arial"/>
+          <w:bCs/>
+          <w:color w:val="000000" w:themeColor="text1"/>
+          <w:sz w:val="20"/>
+          <w:szCs w:val="20"/>
+        </w:rPr>
+        <w:t xml:space="preserve"> &amp; Post, B. (202</w:t>
+      </w:r>
+      <w:r>
+        <w:rPr>
+          <w:rFonts w:ascii="Helvetica" w:hAnsi="Helvetica" w:cs="Arial"/>
+          <w:bCs/>
+          <w:color w:val="000000" w:themeColor="text1"/>
+          <w:sz w:val="20"/>
+          <w:szCs w:val="20"/>
+        </w:rPr>
+        <w:t>2</w:t>
+      </w:r>
+      <w:r>
+        <w:rPr>
+          <w:rFonts w:ascii="Helvetica" w:hAnsi="Helvetica" w:cs="Arial"/>
+          <w:bCs/>
+          <w:color w:val="000000" w:themeColor="text1"/>
+          <w:sz w:val="20"/>
+          <w:szCs w:val="20"/>
+        </w:rPr>
+        <w:t xml:space="preserve">, </w:t>
+      </w:r>
+      <w:r>
+        <w:rPr>
+          <w:rFonts w:ascii="Helvetica" w:hAnsi="Helvetica" w:cs="Arial"/>
+          <w:bCs/>
+          <w:color w:val="000000" w:themeColor="text1"/>
+          <w:sz w:val="20"/>
+          <w:szCs w:val="20"/>
+        </w:rPr>
+        <w:t>14–16 June</w:t>
+      </w:r>
+      <w:r>
+        <w:rPr>
+          <w:rFonts w:ascii="Helvetica" w:hAnsi="Helvetica" w:cs="Arial"/>
+          <w:bCs/>
+          <w:color w:val="000000" w:themeColor="text1"/>
+          <w:sz w:val="20"/>
+          <w:szCs w:val="20"/>
+        </w:rPr>
+        <w:t xml:space="preserve">). </w:t>
+      </w:r>
       <w:r>
         <w:rPr>
           <w:rFonts w:ascii="Helvetica" w:hAnsi="Helvetica" w:cs="Arial"/>
@@ -3611,9 +3597,9 @@
           <w:sz w:val="20"/>
           <w:szCs w:val="20"/>
         </w:rPr>
-        <w:t>acoustic</w:t>
-      </w:r>
-      <w:proofErr w:type="gramEnd"/>
+        <w:t xml:space="preserve">Variation in the development of English syllable-final /l/ in English-Malay and </w:t>
+      </w:r>
+      <w:proofErr w:type="gramStart"/>
       <w:r>
         <w:rPr>
           <w:rFonts w:ascii="Helvetica" w:hAnsi="Helvetica" w:cs="Arial"/>
@@ -3624,8 +3610,9 @@
           <w:sz w:val="20"/>
           <w:szCs w:val="20"/>
         </w:rPr>
-        <w:t xml:space="preserve"> and semantic cues to compensate for face mask speech?</w:t>
-      </w:r>
+        <w:t>English-Chinese</w:t>
+      </w:r>
+      <w:proofErr w:type="gramEnd"/>
       <w:r>
         <w:rPr>
           <w:rFonts w:ascii="Helvetica" w:hAnsi="Helvetica" w:cs="Arial"/>
@@ -3636,132 +3623,7 @@
           <w:sz w:val="20"/>
           <w:szCs w:val="20"/>
         </w:rPr>
-        <w:t xml:space="preserve"> </w:t>
-      </w:r>
-      <w:r>
-        <w:rPr>
-          <w:rFonts w:ascii="Helvetica" w:hAnsi="Helvetica" w:cs="Arial"/>
-          <w:bCs/>
-          <w:color w:val="000000" w:themeColor="text1"/>
-          <w:sz w:val="20"/>
-          <w:szCs w:val="20"/>
-        </w:rPr>
-        <w:t>[Paper presentation]</w:t>
-      </w:r>
-      <w:r>
-        <w:rPr>
-          <w:rFonts w:ascii="Helvetica" w:hAnsi="Helvetica" w:cs="Arial"/>
-          <w:bCs/>
-          <w:color w:val="000000" w:themeColor="text1"/>
-          <w:sz w:val="20"/>
-          <w:szCs w:val="20"/>
-        </w:rPr>
-        <w:t>. British Association of Academic Phoneticians Colloquium</w:t>
-      </w:r>
-      <w:r>
-        <w:rPr>
-          <w:rFonts w:ascii="Helvetica" w:hAnsi="Helvetica" w:cs="Arial"/>
-          <w:bCs/>
-          <w:color w:val="000000" w:themeColor="text1"/>
-          <w:sz w:val="20"/>
-          <w:szCs w:val="20"/>
-        </w:rPr>
-        <w:t xml:space="preserve"> 2022</w:t>
-      </w:r>
-      <w:r>
-        <w:rPr>
-          <w:rFonts w:ascii="Helvetica" w:hAnsi="Helvetica" w:cs="Arial"/>
-          <w:bCs/>
-          <w:color w:val="000000" w:themeColor="text1"/>
-          <w:sz w:val="20"/>
-          <w:szCs w:val="20"/>
-        </w:rPr>
-        <w:t>, York, United Kingdom.</w:t>
-      </w:r>
-    </w:p>
-    <w:p>
-      <w:pPr>
-        <w:ind w:left="709" w:hanging="709"/>
-        <w:rPr>
-          <w:rFonts w:ascii="Helvetica" w:hAnsi="Helvetica" w:cs="Arial"/>
-          <w:b/>
-          <w:color w:val="000000" w:themeColor="text1"/>
-          <w:sz w:val="20"/>
-          <w:szCs w:val="20"/>
-        </w:rPr>
-      </w:pPr>
-    </w:p>
-    <w:p>
-      <w:pPr>
-        <w:ind w:left="709" w:hanging="709"/>
-        <w:rPr>
-          <w:rFonts w:ascii="Helvetica" w:hAnsi="Helvetica"/>
-          <w:b/>
-          <w:bCs/>
-          <w:color w:val="000000" w:themeColor="text1"/>
-          <w:sz w:val="20"/>
-          <w:szCs w:val="20"/>
-        </w:rPr>
-      </w:pPr>
-      <w:r>
-        <w:rPr>
-          <w:rFonts w:ascii="Helvetica" w:hAnsi="Helvetica" w:cs="Arial"/>
-          <w:b/>
-          <w:color w:val="000000" w:themeColor="text1"/>
-          <w:sz w:val="20"/>
-          <w:szCs w:val="20"/>
-        </w:rPr>
-        <w:t>Sim, J. H.*</w:t>
-      </w:r>
-      <w:r>
-        <w:rPr>
-          <w:rFonts w:ascii="Helvetica" w:hAnsi="Helvetica" w:cs="Arial"/>
-          <w:bCs/>
-          <w:color w:val="000000" w:themeColor="text1"/>
-          <w:sz w:val="20"/>
-          <w:szCs w:val="20"/>
-        </w:rPr>
-        <w:t xml:space="preserve"> &amp; Post, B. (202</w:t>
-      </w:r>
-      <w:r>
-        <w:rPr>
-          <w:rFonts w:ascii="Helvetica" w:hAnsi="Helvetica" w:cs="Arial"/>
-          <w:bCs/>
-          <w:color w:val="000000" w:themeColor="text1"/>
-          <w:sz w:val="20"/>
-          <w:szCs w:val="20"/>
-        </w:rPr>
-        <w:t>2</w:t>
-      </w:r>
-      <w:r>
-        <w:rPr>
-          <w:rFonts w:ascii="Helvetica" w:hAnsi="Helvetica" w:cs="Arial"/>
-          <w:bCs/>
-          <w:color w:val="000000" w:themeColor="text1"/>
-          <w:sz w:val="20"/>
-          <w:szCs w:val="20"/>
-        </w:rPr>
-        <w:t xml:space="preserve">, </w:t>
-      </w:r>
-      <w:r>
-        <w:rPr>
-          <w:rFonts w:ascii="Helvetica" w:hAnsi="Helvetica" w:cs="Arial"/>
-          <w:bCs/>
-          <w:color w:val="000000" w:themeColor="text1"/>
-          <w:sz w:val="20"/>
-          <w:szCs w:val="20"/>
-        </w:rPr>
-        <w:t xml:space="preserve">4–8 </w:t>
-      </w:r>
-      <w:r>
-        <w:rPr>
-          <w:rFonts w:ascii="Helvetica" w:hAnsi="Helvetica" w:cs="Arial"/>
-          <w:bCs/>
-          <w:color w:val="000000" w:themeColor="text1"/>
-          <w:sz w:val="20"/>
-          <w:szCs w:val="20"/>
-        </w:rPr>
-        <w:t xml:space="preserve">Apr). </w:t>
+        <w:t xml:space="preserve"> bilingual children</w:t>
       </w:r>
       <w:r>
         <w:rPr>
@@ -3773,6 +3635,380 @@
           <w:sz w:val="20"/>
           <w:szCs w:val="20"/>
         </w:rPr>
+        <w:t xml:space="preserve"> </w:t>
+      </w:r>
+      <w:r>
+        <w:rPr>
+          <w:rFonts w:ascii="Helvetica" w:hAnsi="Helvetica" w:cs="Arial"/>
+          <w:bCs/>
+          <w:color w:val="000000" w:themeColor="text1"/>
+          <w:sz w:val="20"/>
+          <w:szCs w:val="20"/>
+        </w:rPr>
+        <w:t>[Paper presentation]</w:t>
+      </w:r>
+      <w:r>
+        <w:rPr>
+          <w:rFonts w:ascii="Helvetica" w:hAnsi="Helvetica" w:cs="Arial"/>
+          <w:bCs/>
+          <w:color w:val="000000" w:themeColor="text1"/>
+          <w:sz w:val="20"/>
+          <w:szCs w:val="20"/>
+        </w:rPr>
+        <w:t xml:space="preserve">. Building Linguistic Systems, York, United Kingdom. </w:t>
+      </w:r>
+    </w:p>
+    <w:p>
+      <w:pPr>
+        <w:ind w:left="709" w:hanging="709"/>
+        <w:rPr>
+          <w:rFonts w:ascii="Helvetica" w:hAnsi="Helvetica"/>
+          <w:b/>
+          <w:bCs/>
+          <w:color w:val="000000" w:themeColor="text1"/>
+          <w:sz w:val="20"/>
+          <w:szCs w:val="20"/>
+        </w:rPr>
+      </w:pPr>
+    </w:p>
+    <w:p>
+      <w:pPr>
+        <w:ind w:left="709" w:hanging="709"/>
+        <w:rPr>
+          <w:rFonts w:ascii="Helvetica" w:hAnsi="Helvetica"/>
+          <w:b/>
+          <w:color w:val="000000" w:themeColor="text1"/>
+          <w:sz w:val="20"/>
+          <w:szCs w:val="20"/>
+        </w:rPr>
+      </w:pPr>
+      <w:r>
+        <w:rPr>
+          <w:rFonts w:ascii="Helvetica" w:hAnsi="Helvetica"/>
+          <w:bCs/>
+          <w:color w:val="000000" w:themeColor="text1"/>
+          <w:sz w:val="20"/>
+          <w:szCs w:val="20"/>
+        </w:rPr>
+        <w:t>Schwarz, J.*, Li, K.</w:t>
+      </w:r>
+      <w:r>
+        <w:rPr>
+          <w:rFonts w:ascii="Helvetica" w:hAnsi="Helvetica"/>
+          <w:bCs/>
+          <w:color w:val="000000" w:themeColor="text1"/>
+          <w:sz w:val="20"/>
+          <w:szCs w:val="20"/>
+        </w:rPr>
+        <w:t>*</w:t>
+      </w:r>
+      <w:r>
+        <w:rPr>
+          <w:rFonts w:ascii="Helvetica" w:hAnsi="Helvetica"/>
+          <w:bCs/>
+          <w:color w:val="000000" w:themeColor="text1"/>
+          <w:sz w:val="20"/>
+          <w:szCs w:val="20"/>
+        </w:rPr>
+        <w:t xml:space="preserve">, </w:t>
+      </w:r>
+      <w:r>
+        <w:rPr>
+          <w:rFonts w:ascii="Helvetica" w:hAnsi="Helvetica"/>
+          <w:b/>
+          <w:color w:val="000000" w:themeColor="text1"/>
+          <w:sz w:val="20"/>
+          <w:szCs w:val="20"/>
+        </w:rPr>
+        <w:t>Sim, J. H.</w:t>
+      </w:r>
+      <w:r>
+        <w:rPr>
+          <w:rFonts w:ascii="Helvetica" w:hAnsi="Helvetica"/>
+          <w:bCs/>
+          <w:color w:val="000000" w:themeColor="text1"/>
+          <w:sz w:val="20"/>
+          <w:szCs w:val="20"/>
+        </w:rPr>
+        <w:t>, Zhang, Y., Buchanan-</w:t>
+      </w:r>
+      <w:proofErr w:type="spellStart"/>
+      <w:r>
+        <w:rPr>
+          <w:rFonts w:ascii="Helvetica" w:hAnsi="Helvetica"/>
+          <w:bCs/>
+          <w:color w:val="000000" w:themeColor="text1"/>
+          <w:sz w:val="20"/>
+          <w:szCs w:val="20"/>
+        </w:rPr>
+        <w:t>Worster</w:t>
+      </w:r>
+      <w:proofErr w:type="spellEnd"/>
+      <w:r>
+        <w:rPr>
+          <w:rFonts w:ascii="Helvetica" w:hAnsi="Helvetica"/>
+          <w:bCs/>
+          <w:color w:val="000000" w:themeColor="text1"/>
+          <w:sz w:val="20"/>
+          <w:szCs w:val="20"/>
+        </w:rPr>
+        <w:t>, E., Post, B., . . . McDougall, K.</w:t>
+      </w:r>
+      <w:r>
+        <w:rPr>
+          <w:rFonts w:ascii="Helvetica" w:hAnsi="Helvetica"/>
+          <w:bCs/>
+          <w:color w:val="000000" w:themeColor="text1"/>
+          <w:sz w:val="20"/>
+          <w:szCs w:val="20"/>
+        </w:rPr>
+        <w:t xml:space="preserve"> </w:t>
+      </w:r>
+      <w:r>
+        <w:rPr>
+          <w:rFonts w:ascii="Helvetica" w:hAnsi="Helvetica" w:cs="Arial"/>
+          <w:bCs/>
+          <w:color w:val="000000" w:themeColor="text1"/>
+          <w:sz w:val="20"/>
+          <w:szCs w:val="20"/>
+        </w:rPr>
+        <w:t>(202</w:t>
+      </w:r>
+      <w:r>
+        <w:rPr>
+          <w:rFonts w:ascii="Helvetica" w:hAnsi="Helvetica" w:cs="Arial"/>
+          <w:bCs/>
+          <w:color w:val="000000" w:themeColor="text1"/>
+          <w:sz w:val="20"/>
+          <w:szCs w:val="20"/>
+        </w:rPr>
+        <w:t>2</w:t>
+      </w:r>
+      <w:r>
+        <w:rPr>
+          <w:rFonts w:ascii="Helvetica" w:hAnsi="Helvetica" w:cs="Arial"/>
+          <w:bCs/>
+          <w:color w:val="000000" w:themeColor="text1"/>
+          <w:sz w:val="20"/>
+          <w:szCs w:val="20"/>
+        </w:rPr>
+        <w:t xml:space="preserve">, </w:t>
+      </w:r>
+      <w:r>
+        <w:rPr>
+          <w:rFonts w:ascii="Helvetica" w:hAnsi="Helvetica" w:cs="Arial"/>
+          <w:bCs/>
+          <w:color w:val="000000" w:themeColor="text1"/>
+          <w:sz w:val="20"/>
+          <w:szCs w:val="20"/>
+        </w:rPr>
+        <w:t xml:space="preserve">4–8 </w:t>
+      </w:r>
+      <w:r>
+        <w:rPr>
+          <w:rFonts w:ascii="Helvetica" w:hAnsi="Helvetica" w:cs="Arial"/>
+          <w:bCs/>
+          <w:color w:val="000000" w:themeColor="text1"/>
+          <w:sz w:val="20"/>
+          <w:szCs w:val="20"/>
+        </w:rPr>
+        <w:t>Apr).</w:t>
+      </w:r>
+      <w:r>
+        <w:rPr>
+          <w:rFonts w:ascii="Helvetica" w:hAnsi="Helvetica"/>
+          <w:bCs/>
+          <w:color w:val="000000" w:themeColor="text1"/>
+          <w:sz w:val="20"/>
+          <w:szCs w:val="20"/>
+        </w:rPr>
+        <w:t xml:space="preserve"> </w:t>
+      </w:r>
+      <w:r>
+        <w:rPr>
+          <w:rFonts w:ascii="Helvetica" w:hAnsi="Helvetica" w:cs="Arial"/>
+          <w:bCs/>
+          <w:i/>
+          <w:iCs/>
+          <w:color w:val="000000" w:themeColor="text1"/>
+          <w:sz w:val="20"/>
+          <w:szCs w:val="20"/>
+        </w:rPr>
+        <w:t xml:space="preserve">Can we use visual, </w:t>
+      </w:r>
+      <w:proofErr w:type="gramStart"/>
+      <w:r>
+        <w:rPr>
+          <w:rFonts w:ascii="Helvetica" w:hAnsi="Helvetica" w:cs="Arial"/>
+          <w:bCs/>
+          <w:i/>
+          <w:iCs/>
+          <w:color w:val="000000" w:themeColor="text1"/>
+          <w:sz w:val="20"/>
+          <w:szCs w:val="20"/>
+        </w:rPr>
+        <w:t>acoustic</w:t>
+      </w:r>
+      <w:proofErr w:type="gramEnd"/>
+      <w:r>
+        <w:rPr>
+          <w:rFonts w:ascii="Helvetica" w:hAnsi="Helvetica" w:cs="Arial"/>
+          <w:bCs/>
+          <w:i/>
+          <w:iCs/>
+          <w:color w:val="000000" w:themeColor="text1"/>
+          <w:sz w:val="20"/>
+          <w:szCs w:val="20"/>
+        </w:rPr>
+        <w:t xml:space="preserve"> and semantic cues to compensate for face mask speech?</w:t>
+      </w:r>
+      <w:r>
+        <w:rPr>
+          <w:rFonts w:ascii="Helvetica" w:hAnsi="Helvetica" w:cs="Arial"/>
+          <w:bCs/>
+          <w:i/>
+          <w:iCs/>
+          <w:color w:val="000000" w:themeColor="text1"/>
+          <w:sz w:val="20"/>
+          <w:szCs w:val="20"/>
+        </w:rPr>
+        <w:t xml:space="preserve"> </w:t>
+      </w:r>
+      <w:r>
+        <w:rPr>
+          <w:rFonts w:ascii="Helvetica" w:hAnsi="Helvetica" w:cs="Arial"/>
+          <w:bCs/>
+          <w:color w:val="000000" w:themeColor="text1"/>
+          <w:sz w:val="20"/>
+          <w:szCs w:val="20"/>
+        </w:rPr>
+        <w:t>[Paper presentation]</w:t>
+      </w:r>
+      <w:r>
+        <w:rPr>
+          <w:rFonts w:ascii="Helvetica" w:hAnsi="Helvetica" w:cs="Arial"/>
+          <w:bCs/>
+          <w:color w:val="000000" w:themeColor="text1"/>
+          <w:sz w:val="20"/>
+          <w:szCs w:val="20"/>
+        </w:rPr>
+        <w:t>. British Association of Academic Phoneticians Colloquium</w:t>
+      </w:r>
+      <w:r>
+        <w:rPr>
+          <w:rFonts w:ascii="Helvetica" w:hAnsi="Helvetica" w:cs="Arial"/>
+          <w:bCs/>
+          <w:color w:val="000000" w:themeColor="text1"/>
+          <w:sz w:val="20"/>
+          <w:szCs w:val="20"/>
+        </w:rPr>
+        <w:t xml:space="preserve"> 2022</w:t>
+      </w:r>
+      <w:r>
+        <w:rPr>
+          <w:rFonts w:ascii="Helvetica" w:hAnsi="Helvetica" w:cs="Arial"/>
+          <w:bCs/>
+          <w:color w:val="000000" w:themeColor="text1"/>
+          <w:sz w:val="20"/>
+          <w:szCs w:val="20"/>
+        </w:rPr>
+        <w:t>, York, United Kingdom.</w:t>
+      </w:r>
+    </w:p>
+    <w:p>
+      <w:pPr>
+        <w:ind w:left="709" w:hanging="709"/>
+        <w:rPr>
+          <w:rFonts w:ascii="Helvetica" w:hAnsi="Helvetica" w:cs="Arial"/>
+          <w:b/>
+          <w:color w:val="000000" w:themeColor="text1"/>
+          <w:sz w:val="20"/>
+          <w:szCs w:val="20"/>
+        </w:rPr>
+      </w:pPr>
+    </w:p>
+    <w:p>
+      <w:pPr>
+        <w:ind w:left="709" w:hanging="709"/>
+        <w:rPr>
+          <w:rFonts w:ascii="Helvetica" w:hAnsi="Helvetica"/>
+          <w:b/>
+          <w:bCs/>
+          <w:color w:val="000000" w:themeColor="text1"/>
+          <w:sz w:val="20"/>
+          <w:szCs w:val="20"/>
+        </w:rPr>
+      </w:pPr>
+      <w:r>
+        <w:rPr>
+          <w:rFonts w:ascii="Helvetica" w:hAnsi="Helvetica" w:cs="Arial"/>
+          <w:b/>
+          <w:color w:val="000000" w:themeColor="text1"/>
+          <w:sz w:val="20"/>
+          <w:szCs w:val="20"/>
+        </w:rPr>
+        <w:t>Sim, J. H.*</w:t>
+      </w:r>
+      <w:r>
+        <w:rPr>
+          <w:rFonts w:ascii="Helvetica" w:hAnsi="Helvetica" w:cs="Arial"/>
+          <w:bCs/>
+          <w:color w:val="000000" w:themeColor="text1"/>
+          <w:sz w:val="20"/>
+          <w:szCs w:val="20"/>
+        </w:rPr>
+        <w:t xml:space="preserve"> &amp; Post, B. (202</w:t>
+      </w:r>
+      <w:r>
+        <w:rPr>
+          <w:rFonts w:ascii="Helvetica" w:hAnsi="Helvetica" w:cs="Arial"/>
+          <w:bCs/>
+          <w:color w:val="000000" w:themeColor="text1"/>
+          <w:sz w:val="20"/>
+          <w:szCs w:val="20"/>
+        </w:rPr>
+        <w:t>2</w:t>
+      </w:r>
+      <w:r>
+        <w:rPr>
+          <w:rFonts w:ascii="Helvetica" w:hAnsi="Helvetica" w:cs="Arial"/>
+          <w:bCs/>
+          <w:color w:val="000000" w:themeColor="text1"/>
+          <w:sz w:val="20"/>
+          <w:szCs w:val="20"/>
+        </w:rPr>
+        <w:t xml:space="preserve">, </w:t>
+      </w:r>
+      <w:r>
+        <w:rPr>
+          <w:rFonts w:ascii="Helvetica" w:hAnsi="Helvetica" w:cs="Arial"/>
+          <w:bCs/>
+          <w:color w:val="000000" w:themeColor="text1"/>
+          <w:sz w:val="20"/>
+          <w:szCs w:val="20"/>
+        </w:rPr>
+        <w:t xml:space="preserve">4–8 </w:t>
+      </w:r>
+      <w:r>
+        <w:rPr>
+          <w:rFonts w:ascii="Helvetica" w:hAnsi="Helvetica" w:cs="Arial"/>
+          <w:bCs/>
+          <w:color w:val="000000" w:themeColor="text1"/>
+          <w:sz w:val="20"/>
+          <w:szCs w:val="20"/>
+        </w:rPr>
+        <w:t xml:space="preserve">Apr). </w:t>
+      </w:r>
+      <w:r>
+        <w:rPr>
+          <w:rFonts w:ascii="Helvetica" w:hAnsi="Helvetica" w:cs="Arial"/>
+          <w:bCs/>
+          <w:i/>
+          <w:iCs/>
+          <w:color w:val="000000" w:themeColor="text1"/>
+          <w:sz w:val="20"/>
+          <w:szCs w:val="20"/>
+        </w:rPr>
         <w:t xml:space="preserve">Acquiring /l/ in a multidialectal context by English-Malay bilingual children in Singapore </w:t>
       </w:r>
       <w:r>
@@ -3848,7 +4084,6 @@
           <w:sz w:val="20"/>
           <w:szCs w:val="20"/>
         </w:rPr>
-        <w:lastRenderedPageBreak/>
         <w:t>Schwarz, J.</w:t>
       </w:r>
       <w:r>
@@ -4821,7 +5056,7 @@
           <w:sz w:val="20"/>
           <w:szCs w:val="20"/>
         </w:rPr>
-        <w:t xml:space="preserve"> &amp; Post, B. (2020, Jul 1–3). </w:t>
+        <w:t xml:space="preserve"> &amp; Post, B. (2020, Apr). </w:t>
       </w:r>
       <w:r>
         <w:rPr>
@@ -4833,9 +5068,172 @@
           <w:sz w:val="20"/>
           <w:szCs w:val="20"/>
         </w:rPr>
-        <w:t xml:space="preserve">Variation in the development of English syllable-final /l/ in English-Malay and </w:t>
-      </w:r>
-      <w:proofErr w:type="gramStart"/>
+        <w:t>Maternal input and variability in the development of coda stops in bilingual children</w:t>
+      </w:r>
+      <w:r>
+        <w:rPr>
+          <w:rFonts w:ascii="Helvetica" w:hAnsi="Helvetica" w:cs="Arial"/>
+          <w:bCs/>
+          <w:color w:val="000000" w:themeColor="text1"/>
+          <w:sz w:val="20"/>
+          <w:szCs w:val="20"/>
+        </w:rPr>
+        <w:t xml:space="preserve">. </w:t>
+      </w:r>
+      <w:r>
+        <w:rPr>
+          <w:rFonts w:ascii="Helvetica" w:hAnsi="Helvetica" w:cs="Arial"/>
+          <w:bCs/>
+          <w:color w:val="000000" w:themeColor="text1"/>
+          <w:sz w:val="20"/>
+          <w:szCs w:val="20"/>
+        </w:rPr>
+        <w:t>British Association of Academic Phoneticians Colloquium, York, United Kingdom. https://sites.google.com/york.ac.uk/baap2020york/home [cancelled]</w:t>
+      </w:r>
+    </w:p>
+    <w:p>
+      <w:pPr>
+        <w:ind w:left="709" w:hanging="709"/>
+        <w:rPr>
+          <w:rFonts w:ascii="Helvetica" w:hAnsi="Helvetica" w:cs="Arial"/>
+          <w:bCs/>
+          <w:color w:val="000000" w:themeColor="text1"/>
+          <w:sz w:val="20"/>
+          <w:szCs w:val="20"/>
+        </w:rPr>
+      </w:pPr>
+    </w:p>
+    <w:p>
+      <w:pPr>
+        <w:ind w:left="709" w:hanging="709"/>
+        <w:rPr>
+          <w:rFonts w:ascii="Helvetica" w:hAnsi="Helvetica" w:cs="Arial"/>
+          <w:bCs/>
+          <w:color w:val="000000" w:themeColor="text1"/>
+          <w:sz w:val="20"/>
+          <w:szCs w:val="20"/>
+        </w:rPr>
+      </w:pPr>
+      <w:r>
+        <w:rPr>
+          <w:rFonts w:ascii="Helvetica" w:hAnsi="Helvetica" w:cs="Arial"/>
+          <w:bCs/>
+          <w:color w:val="000000" w:themeColor="text1"/>
+          <w:sz w:val="20"/>
+          <w:szCs w:val="20"/>
+        </w:rPr>
+        <w:t>Koh, S.</w:t>
+      </w:r>
+      <w:r>
+        <w:rPr>
+          <w:rFonts w:ascii="Helvetica" w:hAnsi="Helvetica" w:cs="Arial"/>
+          <w:bCs/>
+          <w:color w:val="000000" w:themeColor="text1"/>
+          <w:sz w:val="20"/>
+          <w:szCs w:val="20"/>
+        </w:rPr>
+        <w:t>*</w:t>
+      </w:r>
+      <w:r>
+        <w:rPr>
+          <w:rFonts w:ascii="Helvetica" w:hAnsi="Helvetica" w:cs="Arial"/>
+          <w:bCs/>
+          <w:color w:val="000000" w:themeColor="text1"/>
+          <w:sz w:val="20"/>
+          <w:szCs w:val="20"/>
+        </w:rPr>
+        <w:t>, Koh, L.</w:t>
+      </w:r>
+      <w:r>
+        <w:rPr>
+          <w:rFonts w:ascii="Helvetica" w:hAnsi="Helvetica" w:cs="Arial"/>
+          <w:bCs/>
+          <w:color w:val="000000" w:themeColor="text1"/>
+          <w:sz w:val="20"/>
+          <w:szCs w:val="20"/>
+        </w:rPr>
+        <w:t>*</w:t>
+      </w:r>
+      <w:r>
+        <w:rPr>
+          <w:rFonts w:ascii="Helvetica" w:hAnsi="Helvetica" w:cs="Arial"/>
+          <w:bCs/>
+          <w:color w:val="000000" w:themeColor="text1"/>
+          <w:sz w:val="20"/>
+          <w:szCs w:val="20"/>
+        </w:rPr>
+        <w:t xml:space="preserve">, </w:t>
+      </w:r>
+      <w:r>
+        <w:rPr>
+          <w:rFonts w:ascii="Helvetica" w:hAnsi="Helvetica" w:cs="Arial"/>
+          <w:b/>
+          <w:color w:val="000000" w:themeColor="text1"/>
+          <w:sz w:val="20"/>
+          <w:szCs w:val="20"/>
+        </w:rPr>
+        <w:t>Sim, J. H.</w:t>
+      </w:r>
+      <w:r>
+        <w:rPr>
+          <w:rFonts w:ascii="Helvetica" w:hAnsi="Helvetica" w:cs="Arial"/>
+          <w:b/>
+          <w:color w:val="000000" w:themeColor="text1"/>
+          <w:sz w:val="20"/>
+          <w:szCs w:val="20"/>
+        </w:rPr>
+        <w:t>*</w:t>
+      </w:r>
+      <w:r>
+        <w:rPr>
+          <w:rFonts w:ascii="Helvetica" w:hAnsi="Helvetica" w:cs="Arial"/>
+          <w:bCs/>
+          <w:color w:val="000000" w:themeColor="text1"/>
+          <w:sz w:val="20"/>
+          <w:szCs w:val="20"/>
+        </w:rPr>
+        <w:t>, Ng, K.</w:t>
+      </w:r>
+      <w:r>
+        <w:rPr>
+          <w:rFonts w:ascii="Helvetica" w:hAnsi="Helvetica" w:cs="Arial"/>
+          <w:bCs/>
+          <w:color w:val="000000" w:themeColor="text1"/>
+          <w:sz w:val="20"/>
+          <w:szCs w:val="20"/>
+        </w:rPr>
+        <w:t>*</w:t>
+      </w:r>
+      <w:r>
+        <w:rPr>
+          <w:rFonts w:ascii="Helvetica" w:hAnsi="Helvetica" w:cs="Arial"/>
+          <w:bCs/>
+          <w:color w:val="000000" w:themeColor="text1"/>
+          <w:sz w:val="20"/>
+          <w:szCs w:val="20"/>
+        </w:rPr>
+        <w:t xml:space="preserve"> &amp; Mohan, J.</w:t>
+      </w:r>
+      <w:r>
+        <w:rPr>
+          <w:rFonts w:ascii="Helvetica" w:hAnsi="Helvetica" w:cs="Arial"/>
+          <w:bCs/>
+          <w:color w:val="000000" w:themeColor="text1"/>
+          <w:sz w:val="20"/>
+          <w:szCs w:val="20"/>
+        </w:rPr>
+        <w:t>*</w:t>
+      </w:r>
+      <w:r>
+        <w:rPr>
+          <w:rFonts w:ascii="Helvetica" w:hAnsi="Helvetica" w:cs="Arial"/>
+          <w:bCs/>
+          <w:color w:val="000000" w:themeColor="text1"/>
+          <w:sz w:val="20"/>
+          <w:szCs w:val="20"/>
+        </w:rPr>
+        <w:t xml:space="preserve"> (2017, Jun 29). </w:t>
+      </w:r>
       <w:r>
         <w:rPr>
           <w:rFonts w:ascii="Helvetica" w:hAnsi="Helvetica" w:cs="Arial"/>
@@ -4846,9 +5244,8 @@
           <w:sz w:val="20"/>
           <w:szCs w:val="20"/>
         </w:rPr>
-        <w:t>English-Chinese</w:t>
-      </w:r>
-      <w:proofErr w:type="gramEnd"/>
+        <w:t>Exploring the Joy of Learning – from NASA to EL</w:t>
+      </w:r>
       <w:r>
         <w:rPr>
           <w:rFonts w:ascii="Helvetica" w:hAnsi="Helvetica" w:cs="Arial"/>
@@ -4859,7 +5256,17 @@
           <w:sz w:val="20"/>
           <w:szCs w:val="20"/>
         </w:rPr>
-        <w:t xml:space="preserve"> bilingual children</w:t>
+        <w:t xml:space="preserve"> </w:t>
+      </w:r>
+      <w:r>
+        <w:rPr>
+          <w:rFonts w:ascii="Helvetica" w:hAnsi="Helvetica" w:cs="Arial"/>
+          <w:color w:val="000000" w:themeColor="text1"/>
+          <w:sz w:val="20"/>
+          <w:szCs w:val="20"/>
+          <w:lang w:val="en-SG"/>
+        </w:rPr>
+        <w:t>[Paper presentation]</w:t>
       </w:r>
       <w:r>
         <w:rPr>
@@ -4879,15 +5286,15 @@
           <w:sz w:val="20"/>
           <w:szCs w:val="20"/>
         </w:rPr>
-        <w:t>Building Linguistic Systems, York, United Kingdom. https://sites.google.com/york.ac.uk/buildinglinguisticsystemsyork [postponed]</w:t>
+        <w:t>3rd Anglican High School National Symposium 2017: Assessment Drives the Learning Paradigm.</w:t>
       </w:r>
     </w:p>
     <w:p>
       <w:pPr>
         <w:ind w:left="709" w:hanging="709"/>
         <w:rPr>
-          <w:rFonts w:ascii="Helvetica" w:hAnsi="Helvetica" w:cs="Arial"/>
-          <w:bCs/>
+          <w:rFonts w:ascii="Helvetica" w:hAnsi="Helvetica"/>
+          <w:b/>
           <w:color w:val="000000" w:themeColor="text1"/>
           <w:sz w:val="20"/>
           <w:szCs w:val="20"/>
@@ -4898,17 +5305,57 @@
       <w:pPr>
         <w:ind w:left="709" w:hanging="709"/>
         <w:rPr>
-          <w:rFonts w:ascii="Helvetica" w:hAnsi="Helvetica" w:cs="Arial"/>
-          <w:bCs/>
-          <w:color w:val="000000" w:themeColor="text1"/>
-          <w:sz w:val="20"/>
-          <w:szCs w:val="20"/>
-        </w:rPr>
-      </w:pPr>
-      <w:r>
-        <w:rPr>
-          <w:rFonts w:ascii="Helvetica" w:hAnsi="Helvetica" w:cs="Arial"/>
-          <w:b/>
+          <w:rFonts w:ascii="Helvetica" w:hAnsi="Helvetica"/>
+          <w:b/>
+          <w:color w:val="000000" w:themeColor="text1"/>
+          <w:sz w:val="20"/>
+          <w:szCs w:val="20"/>
+        </w:rPr>
+      </w:pPr>
+    </w:p>
+    <w:p>
+      <w:pPr>
+        <w:rPr>
+          <w:rFonts w:ascii="Helvetica" w:hAnsi="Helvetica"/>
+          <w:b/>
+          <w:color w:val="000000" w:themeColor="text1"/>
+        </w:rPr>
+      </w:pPr>
+      <w:r>
+        <w:rPr>
+          <w:rFonts w:ascii="Helvetica" w:hAnsi="Helvetica"/>
+          <w:b/>
+          <w:color w:val="000000" w:themeColor="text1"/>
+        </w:rPr>
+        <w:t>Presentations and seminars</w:t>
+      </w:r>
+    </w:p>
+    <w:p>
+      <w:pPr>
+        <w:ind w:left="709" w:hanging="709"/>
+        <w:rPr>
+          <w:rFonts w:ascii="Helvetica" w:hAnsi="Helvetica"/>
+          <w:color w:val="000000" w:themeColor="text1"/>
+          <w:sz w:val="20"/>
+          <w:szCs w:val="20"/>
+        </w:rPr>
+      </w:pPr>
+    </w:p>
+    <w:p>
+      <w:pPr>
+        <w:ind w:left="709" w:hanging="709"/>
+        <w:rPr>
+          <w:rFonts w:ascii="Helvetica" w:hAnsi="Helvetica"/>
+          <w:color w:val="000000" w:themeColor="text1"/>
+          <w:sz w:val="20"/>
+          <w:szCs w:val="20"/>
+        </w:rPr>
+      </w:pPr>
+      <w:r>
+        <w:rPr>
+          <w:rFonts w:ascii="Helvetica" w:hAnsi="Helvetica"/>
+          <w:b/>
+          <w:bCs/>
           <w:color w:val="000000" w:themeColor="text1"/>
           <w:sz w:val="20"/>
           <w:szCs w:val="20"/>
@@ -4917,28 +5364,16 @@
       </w:r>
       <w:r>
         <w:rPr>
-          <w:rFonts w:ascii="Helvetica" w:hAnsi="Helvetica" w:cs="Arial"/>
-          <w:b/>
-          <w:color w:val="000000" w:themeColor="text1"/>
-          <w:sz w:val="20"/>
-          <w:szCs w:val="20"/>
-        </w:rPr>
-        <w:t>*</w:t>
-      </w:r>
-      <w:r>
-        <w:rPr>
-          <w:rFonts w:ascii="Helvetica" w:hAnsi="Helvetica" w:cs="Arial"/>
-          <w:bCs/>
-          <w:color w:val="000000" w:themeColor="text1"/>
-          <w:sz w:val="20"/>
-          <w:szCs w:val="20"/>
-        </w:rPr>
-        <w:t xml:space="preserve"> &amp; Post, B. (2020, Apr). </w:t>
-      </w:r>
-      <w:r>
-        <w:rPr>
-          <w:rFonts w:ascii="Helvetica" w:hAnsi="Helvetica" w:cs="Arial"/>
-          <w:bCs/>
+          <w:rFonts w:ascii="Helvetica" w:hAnsi="Helvetica"/>
+          <w:color w:val="000000" w:themeColor="text1"/>
+          <w:sz w:val="20"/>
+          <w:szCs w:val="20"/>
+        </w:rPr>
+        <w:t xml:space="preserve"> &amp; Post, B. (2021, Apr). </w:t>
+      </w:r>
+      <w:r>
+        <w:rPr>
+          <w:rFonts w:ascii="Helvetica" w:hAnsi="Helvetica"/>
           <w:i/>
           <w:iCs/>
           <w:color w:val="000000" w:themeColor="text1"/>
@@ -4949,31 +5384,19 @@
       </w:r>
       <w:r>
         <w:rPr>
-          <w:rFonts w:ascii="Helvetica" w:hAnsi="Helvetica" w:cs="Arial"/>
-          <w:bCs/>
-          <w:color w:val="000000" w:themeColor="text1"/>
-          <w:sz w:val="20"/>
-          <w:szCs w:val="20"/>
-        </w:rPr>
-        <w:t xml:space="preserve">. </w:t>
-      </w:r>
-      <w:r>
-        <w:rPr>
-          <w:rFonts w:ascii="Helvetica" w:hAnsi="Helvetica" w:cs="Arial"/>
-          <w:bCs/>
-          <w:color w:val="000000" w:themeColor="text1"/>
-          <w:sz w:val="20"/>
-          <w:szCs w:val="20"/>
-        </w:rPr>
-        <w:t>British Association of Academic Phoneticians Colloquium, York, United Kingdom. https://sites.google.com/york.ac.uk/baap2020york/home [cancelled]</w:t>
+          <w:rFonts w:ascii="Helvetica" w:hAnsi="Helvetica"/>
+          <w:color w:val="000000" w:themeColor="text1"/>
+          <w:sz w:val="20"/>
+          <w:szCs w:val="20"/>
+        </w:rPr>
+        <w:t>. British Association of Academic Phoneticians Work in Progress (online)</w:t>
       </w:r>
     </w:p>
     <w:p>
       <w:pPr>
         <w:ind w:left="709" w:hanging="709"/>
         <w:rPr>
-          <w:rFonts w:ascii="Helvetica" w:hAnsi="Helvetica" w:cs="Arial"/>
-          <w:bCs/>
+          <w:rFonts w:ascii="Helvetica" w:hAnsi="Helvetica"/>
           <w:color w:val="000000" w:themeColor="text1"/>
           <w:sz w:val="20"/>
           <w:szCs w:val="20"/>
@@ -4984,67 +5407,17 @@
       <w:pPr>
         <w:ind w:left="709" w:hanging="709"/>
         <w:rPr>
-          <w:rFonts w:ascii="Helvetica" w:hAnsi="Helvetica" w:cs="Arial"/>
-          <w:bCs/>
-          <w:color w:val="000000" w:themeColor="text1"/>
-          <w:sz w:val="20"/>
-          <w:szCs w:val="20"/>
-        </w:rPr>
-      </w:pPr>
-      <w:r>
-        <w:rPr>
-          <w:rFonts w:ascii="Helvetica" w:hAnsi="Helvetica" w:cs="Arial"/>
-          <w:bCs/>
-          <w:color w:val="000000" w:themeColor="text1"/>
-          <w:sz w:val="20"/>
-          <w:szCs w:val="20"/>
-        </w:rPr>
-        <w:t>Koh, S.</w:t>
-      </w:r>
-      <w:r>
-        <w:rPr>
-          <w:rFonts w:ascii="Helvetica" w:hAnsi="Helvetica" w:cs="Arial"/>
-          <w:bCs/>
-          <w:color w:val="000000" w:themeColor="text1"/>
-          <w:sz w:val="20"/>
-          <w:szCs w:val="20"/>
-        </w:rPr>
-        <w:t>*</w:t>
-      </w:r>
-      <w:r>
-        <w:rPr>
-          <w:rFonts w:ascii="Helvetica" w:hAnsi="Helvetica" w:cs="Arial"/>
-          <w:bCs/>
-          <w:color w:val="000000" w:themeColor="text1"/>
-          <w:sz w:val="20"/>
-          <w:szCs w:val="20"/>
-        </w:rPr>
-        <w:t>, Koh, L.</w:t>
-      </w:r>
-      <w:r>
-        <w:rPr>
-          <w:rFonts w:ascii="Helvetica" w:hAnsi="Helvetica" w:cs="Arial"/>
-          <w:bCs/>
-          <w:color w:val="000000" w:themeColor="text1"/>
-          <w:sz w:val="20"/>
-          <w:szCs w:val="20"/>
-        </w:rPr>
-        <w:t>*</w:t>
-      </w:r>
-      <w:r>
-        <w:rPr>
-          <w:rFonts w:ascii="Helvetica" w:hAnsi="Helvetica" w:cs="Arial"/>
-          <w:bCs/>
-          <w:color w:val="000000" w:themeColor="text1"/>
-          <w:sz w:val="20"/>
-          <w:szCs w:val="20"/>
-        </w:rPr>
-        <w:t xml:space="preserve">, </w:t>
-      </w:r>
-      <w:r>
-        <w:rPr>
-          <w:rFonts w:ascii="Helvetica" w:hAnsi="Helvetica" w:cs="Arial"/>
-          <w:b/>
+          <w:rFonts w:ascii="Helvetica" w:hAnsi="Helvetica"/>
+          <w:color w:val="000000" w:themeColor="text1"/>
+          <w:sz w:val="20"/>
+          <w:szCs w:val="20"/>
+        </w:rPr>
+      </w:pPr>
+      <w:r>
+        <w:rPr>
+          <w:rFonts w:ascii="Helvetica" w:hAnsi="Helvetica"/>
+          <w:b/>
+          <w:bCs/>
           <w:color w:val="000000" w:themeColor="text1"/>
           <w:sz w:val="20"/>
           <w:szCs w:val="20"/>
@@ -5053,117 +5426,94 @@
       </w:r>
       <w:r>
         <w:rPr>
-          <w:rFonts w:ascii="Helvetica" w:hAnsi="Helvetica" w:cs="Arial"/>
-          <w:b/>
-          <w:color w:val="000000" w:themeColor="text1"/>
-          <w:sz w:val="20"/>
-          <w:szCs w:val="20"/>
-        </w:rPr>
-        <w:t>*</w:t>
-      </w:r>
-      <w:r>
-        <w:rPr>
-          <w:rFonts w:ascii="Helvetica" w:hAnsi="Helvetica" w:cs="Arial"/>
-          <w:bCs/>
-          <w:color w:val="000000" w:themeColor="text1"/>
-          <w:sz w:val="20"/>
-          <w:szCs w:val="20"/>
-        </w:rPr>
-        <w:t>, Ng, K.</w:t>
-      </w:r>
-      <w:r>
-        <w:rPr>
-          <w:rFonts w:ascii="Helvetica" w:hAnsi="Helvetica" w:cs="Arial"/>
-          <w:bCs/>
-          <w:color w:val="000000" w:themeColor="text1"/>
-          <w:sz w:val="20"/>
-          <w:szCs w:val="20"/>
-        </w:rPr>
-        <w:t>*</w:t>
-      </w:r>
-      <w:r>
-        <w:rPr>
-          <w:rFonts w:ascii="Helvetica" w:hAnsi="Helvetica" w:cs="Arial"/>
-          <w:bCs/>
-          <w:color w:val="000000" w:themeColor="text1"/>
-          <w:sz w:val="20"/>
-          <w:szCs w:val="20"/>
-        </w:rPr>
-        <w:t xml:space="preserve"> &amp; Mohan, J.</w:t>
-      </w:r>
-      <w:r>
-        <w:rPr>
-          <w:rFonts w:ascii="Helvetica" w:hAnsi="Helvetica" w:cs="Arial"/>
-          <w:bCs/>
-          <w:color w:val="000000" w:themeColor="text1"/>
-          <w:sz w:val="20"/>
-          <w:szCs w:val="20"/>
-        </w:rPr>
-        <w:t>*</w:t>
-      </w:r>
-      <w:r>
-        <w:rPr>
-          <w:rFonts w:ascii="Helvetica" w:hAnsi="Helvetica" w:cs="Arial"/>
-          <w:bCs/>
-          <w:color w:val="000000" w:themeColor="text1"/>
-          <w:sz w:val="20"/>
-          <w:szCs w:val="20"/>
-        </w:rPr>
-        <w:t xml:space="preserve"> (2017, Jun 29). </w:t>
-      </w:r>
-      <w:r>
-        <w:rPr>
-          <w:rFonts w:ascii="Helvetica" w:hAnsi="Helvetica" w:cs="Arial"/>
-          <w:bCs/>
+          <w:rFonts w:ascii="Helvetica" w:hAnsi="Helvetica"/>
+          <w:color w:val="000000" w:themeColor="text1"/>
+          <w:sz w:val="20"/>
+          <w:szCs w:val="20"/>
+        </w:rPr>
+        <w:t xml:space="preserve"> (2021, Mar). </w:t>
+      </w:r>
+      <w:r>
+        <w:rPr>
+          <w:rFonts w:ascii="Helvetica" w:hAnsi="Helvetica"/>
           <w:i/>
           <w:iCs/>
           <w:color w:val="000000" w:themeColor="text1"/>
           <w:sz w:val="20"/>
           <w:szCs w:val="20"/>
         </w:rPr>
-        <w:t>Exploring the Joy of Learning – from NASA to EL</w:t>
-      </w:r>
-      <w:r>
-        <w:rPr>
-          <w:rFonts w:ascii="Helvetica" w:hAnsi="Helvetica" w:cs="Arial"/>
-          <w:bCs/>
+        <w:t>Investigating coda stops in bilingual children</w:t>
+      </w:r>
+      <w:r>
+        <w:rPr>
+          <w:rFonts w:ascii="Helvetica" w:hAnsi="Helvetica"/>
+          <w:color w:val="000000" w:themeColor="text1"/>
+          <w:sz w:val="20"/>
+          <w:szCs w:val="20"/>
+        </w:rPr>
+        <w:t>. Presented at MPhil seminar, University of Cambridge.</w:t>
+      </w:r>
+    </w:p>
+    <w:p>
+      <w:pPr>
+        <w:ind w:left="709" w:hanging="709"/>
+        <w:rPr>
+          <w:rFonts w:ascii="Helvetica" w:hAnsi="Helvetica"/>
+          <w:color w:val="000000" w:themeColor="text1"/>
+          <w:sz w:val="20"/>
+          <w:szCs w:val="20"/>
+        </w:rPr>
+      </w:pPr>
+    </w:p>
+    <w:p>
+      <w:pPr>
+        <w:ind w:left="709" w:hanging="709"/>
+        <w:rPr>
+          <w:rFonts w:ascii="Helvetica" w:hAnsi="Helvetica"/>
+          <w:color w:val="000000" w:themeColor="text1"/>
+          <w:sz w:val="20"/>
+          <w:szCs w:val="20"/>
+        </w:rPr>
+      </w:pPr>
+      <w:r>
+        <w:rPr>
+          <w:rFonts w:ascii="Helvetica" w:hAnsi="Helvetica"/>
+          <w:b/>
+          <w:bCs/>
+          <w:color w:val="000000" w:themeColor="text1"/>
+          <w:sz w:val="20"/>
+          <w:szCs w:val="20"/>
+        </w:rPr>
+        <w:t>Sim, J. H.</w:t>
+      </w:r>
+      <w:r>
+        <w:rPr>
+          <w:rFonts w:ascii="Helvetica" w:hAnsi="Helvetica"/>
+          <w:color w:val="000000" w:themeColor="text1"/>
+          <w:sz w:val="20"/>
+          <w:szCs w:val="20"/>
+        </w:rPr>
+        <w:t xml:space="preserve"> (2020, Aug). </w:t>
+      </w:r>
+      <w:r>
+        <w:rPr>
+          <w:rFonts w:ascii="Helvetica" w:hAnsi="Helvetica"/>
           <w:i/>
           <w:iCs/>
           <w:color w:val="000000" w:themeColor="text1"/>
           <w:sz w:val="20"/>
           <w:szCs w:val="20"/>
         </w:rPr>
-        <w:t xml:space="preserve"> </w:t>
-      </w:r>
-      <w:r>
-        <w:rPr>
-          <w:rFonts w:ascii="Helvetica" w:hAnsi="Helvetica" w:cs="Arial"/>
-          <w:color w:val="000000" w:themeColor="text1"/>
-          <w:sz w:val="20"/>
-          <w:szCs w:val="20"/>
-          <w:lang w:val="en-SG"/>
-        </w:rPr>
-        <w:t>[Paper presentation]</w:t>
-      </w:r>
-      <w:r>
-        <w:rPr>
-          <w:rFonts w:ascii="Helvetica" w:hAnsi="Helvetica" w:cs="Arial"/>
-          <w:bCs/>
-          <w:color w:val="000000" w:themeColor="text1"/>
-          <w:sz w:val="20"/>
-          <w:szCs w:val="20"/>
-        </w:rPr>
-        <w:t xml:space="preserve">. </w:t>
-      </w:r>
-      <w:r>
-        <w:rPr>
-          <w:rFonts w:ascii="Helvetica" w:hAnsi="Helvetica" w:cs="Arial"/>
-          <w:bCs/>
-          <w:color w:val="000000" w:themeColor="text1"/>
-          <w:sz w:val="20"/>
-          <w:szCs w:val="20"/>
-        </w:rPr>
-        <w:t>3rd Anglican High School National Symposium 2017: Assessment Drives the Learning Paradigm.</w:t>
+        <w:t>Investigating variation in tonal scaling and alignment in young bilingual children</w:t>
+      </w:r>
+      <w:r>
+        <w:rPr>
+          <w:rFonts w:ascii="Helvetica" w:hAnsi="Helvetica"/>
+          <w:color w:val="000000" w:themeColor="text1"/>
+          <w:sz w:val="20"/>
+          <w:szCs w:val="20"/>
+        </w:rPr>
+        <w:t>. Presented at the Experimental Phonetics and Phonology seminar, University of Cambridge.</w:t>
       </w:r>
     </w:p>
     <w:p>
@@ -5171,7 +5521,6 @@
         <w:ind w:left="709" w:hanging="709"/>
         <w:rPr>
           <w:rFonts w:ascii="Helvetica" w:hAnsi="Helvetica"/>
-          <w:b/>
           <w:color w:val="000000" w:themeColor="text1"/>
           <w:sz w:val="20"/>
           <w:szCs w:val="20"/>
@@ -5183,46 +5532,6 @@
         <w:ind w:left="709" w:hanging="709"/>
         <w:rPr>
           <w:rFonts w:ascii="Helvetica" w:hAnsi="Helvetica"/>
-          <w:b/>
-          <w:color w:val="000000" w:themeColor="text1"/>
-          <w:sz w:val="20"/>
-          <w:szCs w:val="20"/>
-        </w:rPr>
-      </w:pPr>
-    </w:p>
-    <w:p>
-      <w:pPr>
-        <w:rPr>
-          <w:rFonts w:ascii="Helvetica" w:hAnsi="Helvetica"/>
-          <w:b/>
-          <w:color w:val="000000" w:themeColor="text1"/>
-        </w:rPr>
-      </w:pPr>
-      <w:r>
-        <w:rPr>
-          <w:rFonts w:ascii="Helvetica" w:hAnsi="Helvetica"/>
-          <w:b/>
-          <w:color w:val="000000" w:themeColor="text1"/>
-        </w:rPr>
-        <w:t>Presentations and seminars</w:t>
-      </w:r>
-    </w:p>
-    <w:p>
-      <w:pPr>
-        <w:ind w:left="709" w:hanging="709"/>
-        <w:rPr>
-          <w:rFonts w:ascii="Helvetica" w:hAnsi="Helvetica"/>
-          <w:color w:val="000000" w:themeColor="text1"/>
-          <w:sz w:val="20"/>
-          <w:szCs w:val="20"/>
-        </w:rPr>
-      </w:pPr>
-    </w:p>
-    <w:p>
-      <w:pPr>
-        <w:ind w:left="709" w:hanging="709"/>
-        <w:rPr>
-          <w:rFonts w:ascii="Helvetica" w:hAnsi="Helvetica"/>
           <w:color w:val="000000" w:themeColor="text1"/>
           <w:sz w:val="20"/>
           <w:szCs w:val="20"/>
@@ -5246,7 +5555,7 @@
           <w:sz w:val="20"/>
           <w:szCs w:val="20"/>
         </w:rPr>
-        <w:t xml:space="preserve"> &amp; Post, B. (2021, Apr). </w:t>
+        <w:t xml:space="preserve"> (2019, Nov). </w:t>
       </w:r>
       <w:r>
         <w:rPr>
@@ -5257,16 +5566,16 @@
           <w:sz w:val="20"/>
           <w:szCs w:val="20"/>
         </w:rPr>
-        <w:t>Maternal input and variability in the development of coda stops in bilingual children</w:t>
-      </w:r>
-      <w:r>
-        <w:rPr>
-          <w:rFonts w:ascii="Helvetica" w:hAnsi="Helvetica"/>
-          <w:color w:val="000000" w:themeColor="text1"/>
-          <w:sz w:val="20"/>
-          <w:szCs w:val="20"/>
-        </w:rPr>
-        <w:t>. British Association of Academic Phoneticians Work in Progress (online)</w:t>
+        <w:t>Phonological acquisition of contact varieties of English in simultaneous bilinguals: variation in maternal input and effects on child phonological acquisition</w:t>
+      </w:r>
+      <w:r>
+        <w:rPr>
+          <w:rFonts w:ascii="Helvetica" w:hAnsi="Helvetica"/>
+          <w:color w:val="000000" w:themeColor="text1"/>
+          <w:sz w:val="20"/>
+          <w:szCs w:val="20"/>
+        </w:rPr>
+        <w:t>. Presented at the Jesus College Language and Linguistics Forum.</w:t>
       </w:r>
     </w:p>
     <w:p>
@@ -5308,7 +5617,7 @@
           <w:sz w:val="20"/>
           <w:szCs w:val="20"/>
         </w:rPr>
-        <w:t xml:space="preserve"> (2021, Mar). </w:t>
+        <w:t xml:space="preserve"> (2019, Jan). </w:t>
       </w:r>
       <w:r>
         <w:rPr>
@@ -5319,16 +5628,16 @@
           <w:sz w:val="20"/>
           <w:szCs w:val="20"/>
         </w:rPr>
-        <w:t>Investigating coda stops in bilingual children</w:t>
-      </w:r>
-      <w:r>
-        <w:rPr>
-          <w:rFonts w:ascii="Helvetica" w:hAnsi="Helvetica"/>
-          <w:color w:val="000000" w:themeColor="text1"/>
-          <w:sz w:val="20"/>
-          <w:szCs w:val="20"/>
-        </w:rPr>
-        <w:t>. Presented at MPhil seminar, University of Cambridge.</w:t>
+        <w:t>Phonological acquisition of variable input: children in bi-dialectal homes.</w:t>
+      </w:r>
+      <w:r>
+        <w:rPr>
+          <w:rFonts w:ascii="Helvetica" w:hAnsi="Helvetica"/>
+          <w:color w:val="000000" w:themeColor="text1"/>
+          <w:sz w:val="20"/>
+          <w:szCs w:val="20"/>
+        </w:rPr>
+        <w:t xml:space="preserve"> Presented at the Experimental Phonetics and Phonology seminar, University of Cambridge.</w:t>
       </w:r>
     </w:p>
     <w:p>
@@ -5361,6 +5670,7 @@
           <w:sz w:val="20"/>
           <w:szCs w:val="20"/>
         </w:rPr>
+        <w:lastRenderedPageBreak/>
         <w:t>Sim, J. H.</w:t>
       </w:r>
       <w:r>
@@ -5370,7 +5680,7 @@
           <w:sz w:val="20"/>
           <w:szCs w:val="20"/>
         </w:rPr>
-        <w:t xml:space="preserve"> (2020, Aug). </w:t>
+        <w:t xml:space="preserve"> (2018, Oct). </w:t>
       </w:r>
       <w:r>
         <w:rPr>
@@ -5381,7 +5691,7 @@
           <w:sz w:val="20"/>
           <w:szCs w:val="20"/>
         </w:rPr>
-        <w:t>Investigating variation in tonal scaling and alignment in young bilingual children</w:t>
+        <w:t>Language dominance and accent variation: a phonetic study of two groups of educated Malay speakers of Singapore English</w:t>
       </w:r>
       <w:r>
         <w:rPr>
@@ -5432,7 +5742,7 @@
           <w:sz w:val="20"/>
           <w:szCs w:val="20"/>
         </w:rPr>
-        <w:t xml:space="preserve"> (2019, Nov). </w:t>
+        <w:t xml:space="preserve"> (2015, May). </w:t>
       </w:r>
       <w:r>
         <w:rPr>
@@ -5443,16 +5753,16 @@
           <w:sz w:val="20"/>
           <w:szCs w:val="20"/>
         </w:rPr>
-        <w:t>Phonological acquisition of contact varieties of English in simultaneous bilinguals: variation in maternal input and effects on child phonological acquisition</w:t>
-      </w:r>
-      <w:r>
-        <w:rPr>
-          <w:rFonts w:ascii="Helvetica" w:hAnsi="Helvetica"/>
-          <w:color w:val="000000" w:themeColor="text1"/>
-          <w:sz w:val="20"/>
-          <w:szCs w:val="20"/>
-        </w:rPr>
-        <w:t>. Presented at the Jesus College Language and Linguistics Forum.</w:t>
+        <w:t>Language dominance and accent variation: a phonetic study of two groups of educated Malay speakers of Singapore English</w:t>
+      </w:r>
+      <w:r>
+        <w:rPr>
+          <w:rFonts w:ascii="Helvetica" w:hAnsi="Helvetica"/>
+          <w:color w:val="000000" w:themeColor="text1"/>
+          <w:sz w:val="20"/>
+          <w:szCs w:val="20"/>
+        </w:rPr>
+        <w:t>. Presented at the Experimental Phonetics and Phonology seminar, University of Cambridge.</w:t>
       </w:r>
     </w:p>
     <w:p>
@@ -5460,6 +5770,7 @@
         <w:ind w:left="709" w:hanging="709"/>
         <w:rPr>
           <w:rFonts w:ascii="Helvetica" w:hAnsi="Helvetica"/>
+          <w:b/>
           <w:color w:val="000000" w:themeColor="text1"/>
           <w:sz w:val="20"/>
           <w:szCs w:val="20"/>
@@ -5471,6 +5782,46 @@
         <w:ind w:left="709" w:hanging="709"/>
         <w:rPr>
           <w:rFonts w:ascii="Helvetica" w:hAnsi="Helvetica"/>
+          <w:b/>
+          <w:color w:val="000000" w:themeColor="text1"/>
+          <w:sz w:val="20"/>
+          <w:szCs w:val="20"/>
+        </w:rPr>
+      </w:pPr>
+    </w:p>
+    <w:p>
+      <w:pPr>
+        <w:rPr>
+          <w:rFonts w:ascii="Helvetica" w:hAnsi="Helvetica"/>
+          <w:b/>
+          <w:color w:val="000000" w:themeColor="text1"/>
+        </w:rPr>
+      </w:pPr>
+      <w:r>
+        <w:rPr>
+          <w:rFonts w:ascii="Helvetica" w:hAnsi="Helvetica"/>
+          <w:b/>
+          <w:color w:val="000000" w:themeColor="text1"/>
+        </w:rPr>
+        <w:t>Invited presentations</w:t>
+      </w:r>
+    </w:p>
+    <w:p>
+      <w:pPr>
+        <w:ind w:left="709" w:hanging="709"/>
+        <w:rPr>
+          <w:rFonts w:ascii="Helvetica" w:hAnsi="Helvetica"/>
+          <w:color w:val="262626" w:themeColor="text1" w:themeTint="D9"/>
+          <w:sz w:val="20"/>
+          <w:szCs w:val="20"/>
+        </w:rPr>
+      </w:pPr>
+    </w:p>
+    <w:p>
+      <w:pPr>
+        <w:ind w:left="709" w:hanging="709"/>
+        <w:rPr>
+          <w:rFonts w:ascii="Helvetica" w:hAnsi="Helvetica"/>
           <w:color w:val="000000" w:themeColor="text1"/>
           <w:sz w:val="20"/>
           <w:szCs w:val="20"/>
@@ -5494,7 +5845,7 @@
           <w:sz w:val="20"/>
           <w:szCs w:val="20"/>
         </w:rPr>
-        <w:t xml:space="preserve"> (2019, Jan). </w:t>
+        <w:t xml:space="preserve"> (2021, April). </w:t>
       </w:r>
       <w:r>
         <w:rPr>
@@ -5505,16 +5856,16 @@
           <w:sz w:val="20"/>
           <w:szCs w:val="20"/>
         </w:rPr>
-        <w:t>Phonological acquisition of variable input: children in bi-dialectal homes.</w:t>
-      </w:r>
-      <w:r>
-        <w:rPr>
-          <w:rFonts w:ascii="Helvetica" w:hAnsi="Helvetica"/>
-          <w:color w:val="000000" w:themeColor="text1"/>
-          <w:sz w:val="20"/>
-          <w:szCs w:val="20"/>
-        </w:rPr>
-        <w:t xml:space="preserve"> Presented at the Experimental Phonetics and Phonology seminar, University of Cambridge.</w:t>
+        <w:t>Indexical properties of /l/ in Singapore English</w:t>
+      </w:r>
+      <w:r>
+        <w:rPr>
+          <w:rFonts w:ascii="Helvetica" w:hAnsi="Helvetica"/>
+          <w:color w:val="000000" w:themeColor="text1"/>
+          <w:sz w:val="20"/>
+          <w:szCs w:val="20"/>
+        </w:rPr>
+        <w:t>. Presented at the Aarhus University Phonetics and Phonology seminar.</w:t>
       </w:r>
     </w:p>
     <w:p>
@@ -5522,6 +5873,7 @@
         <w:ind w:left="709" w:hanging="709"/>
         <w:rPr>
           <w:rFonts w:ascii="Helvetica" w:hAnsi="Helvetica"/>
+          <w:b/>
           <w:color w:val="000000" w:themeColor="text1"/>
           <w:sz w:val="20"/>
           <w:szCs w:val="20"/>
@@ -5547,7 +5899,6 @@
           <w:sz w:val="20"/>
           <w:szCs w:val="20"/>
         </w:rPr>
-        <w:lastRenderedPageBreak/>
         <w:t>Sim, J. H.</w:t>
       </w:r>
       <w:r>
@@ -5557,7 +5908,7 @@
           <w:sz w:val="20"/>
           <w:szCs w:val="20"/>
         </w:rPr>
-        <w:t xml:space="preserve"> (2018, Oct). </w:t>
+        <w:t xml:space="preserve"> (2021, May). </w:t>
       </w:r>
       <w:r>
         <w:rPr>
@@ -5568,16 +5919,16 @@
           <w:sz w:val="20"/>
           <w:szCs w:val="20"/>
         </w:rPr>
-        <w:t>Language dominance and accent variation: a phonetic study of two groups of educated Malay speakers of Singapore English</w:t>
-      </w:r>
-      <w:r>
-        <w:rPr>
-          <w:rFonts w:ascii="Helvetica" w:hAnsi="Helvetica"/>
-          <w:color w:val="000000" w:themeColor="text1"/>
-          <w:sz w:val="20"/>
-          <w:szCs w:val="20"/>
-        </w:rPr>
-        <w:t>. Presented at the Experimental Phonetics and Phonology seminar, University of Cambridge.</w:t>
+        <w:t>The social life of L in Singapore English</w:t>
+      </w:r>
+      <w:r>
+        <w:rPr>
+          <w:rFonts w:ascii="Helvetica" w:hAnsi="Helvetica"/>
+          <w:color w:val="000000" w:themeColor="text1"/>
+          <w:sz w:val="20"/>
+          <w:szCs w:val="20"/>
+        </w:rPr>
+        <w:t>. Presented at the Jesus College Language and Linguistics Forum.</w:t>
       </w:r>
     </w:p>
     <w:p>
@@ -5585,238 +5936,19 @@
         <w:ind w:left="709" w:hanging="709"/>
         <w:rPr>
           <w:rFonts w:ascii="Helvetica" w:hAnsi="Helvetica"/>
-          <w:color w:val="000000" w:themeColor="text1"/>
-          <w:sz w:val="20"/>
-          <w:szCs w:val="20"/>
-        </w:rPr>
-      </w:pPr>
-    </w:p>
-    <w:p>
-      <w:pPr>
-        <w:ind w:left="709" w:hanging="709"/>
-        <w:rPr>
-          <w:rFonts w:ascii="Helvetica" w:hAnsi="Helvetica"/>
-          <w:color w:val="000000" w:themeColor="text1"/>
-          <w:sz w:val="20"/>
-          <w:szCs w:val="20"/>
-        </w:rPr>
-      </w:pPr>
-      <w:r>
-        <w:rPr>
-          <w:rFonts w:ascii="Helvetica" w:hAnsi="Helvetica"/>
-          <w:b/>
-          <w:bCs/>
-          <w:color w:val="000000" w:themeColor="text1"/>
-          <w:sz w:val="20"/>
-          <w:szCs w:val="20"/>
-        </w:rPr>
-        <w:t>Sim, J. H.</w:t>
-      </w:r>
-      <w:r>
-        <w:rPr>
-          <w:rFonts w:ascii="Helvetica" w:hAnsi="Helvetica"/>
-          <w:color w:val="000000" w:themeColor="text1"/>
-          <w:sz w:val="20"/>
-          <w:szCs w:val="20"/>
-        </w:rPr>
-        <w:t xml:space="preserve"> (2015, May). </w:t>
-      </w:r>
-      <w:r>
-        <w:rPr>
-          <w:rFonts w:ascii="Helvetica" w:hAnsi="Helvetica"/>
-          <w:i/>
-          <w:iCs/>
-          <w:color w:val="000000" w:themeColor="text1"/>
-          <w:sz w:val="20"/>
-          <w:szCs w:val="20"/>
-        </w:rPr>
-        <w:t>Language dominance and accent variation: a phonetic study of two groups of educated Malay speakers of Singapore English</w:t>
-      </w:r>
-      <w:r>
-        <w:rPr>
-          <w:rFonts w:ascii="Helvetica" w:hAnsi="Helvetica"/>
-          <w:color w:val="000000" w:themeColor="text1"/>
-          <w:sz w:val="20"/>
-          <w:szCs w:val="20"/>
-        </w:rPr>
-        <w:t>. Presented at the Experimental Phonetics and Phonology seminar, University of Cambridge.</w:t>
-      </w:r>
-    </w:p>
-    <w:p>
-      <w:pPr>
-        <w:ind w:left="709" w:hanging="709"/>
-        <w:rPr>
-          <w:rFonts w:ascii="Helvetica" w:hAnsi="Helvetica"/>
-          <w:b/>
-          <w:color w:val="000000" w:themeColor="text1"/>
-          <w:sz w:val="20"/>
-          <w:szCs w:val="20"/>
-        </w:rPr>
-      </w:pPr>
-    </w:p>
-    <w:p>
-      <w:pPr>
-        <w:ind w:left="709" w:hanging="709"/>
-        <w:rPr>
-          <w:rFonts w:ascii="Helvetica" w:hAnsi="Helvetica"/>
-          <w:b/>
-          <w:color w:val="000000" w:themeColor="text1"/>
-          <w:sz w:val="20"/>
-          <w:szCs w:val="20"/>
-        </w:rPr>
-      </w:pPr>
-    </w:p>
-    <w:p>
-      <w:pPr>
-        <w:rPr>
-          <w:rFonts w:ascii="Helvetica" w:hAnsi="Helvetica"/>
-          <w:b/>
-          <w:color w:val="000000" w:themeColor="text1"/>
-        </w:rPr>
-      </w:pPr>
-      <w:r>
-        <w:rPr>
-          <w:rFonts w:ascii="Helvetica" w:hAnsi="Helvetica"/>
-          <w:b/>
-          <w:color w:val="000000" w:themeColor="text1"/>
-        </w:rPr>
-        <w:t>Invited presentations</w:t>
-      </w:r>
-    </w:p>
-    <w:p>
-      <w:pPr>
-        <w:ind w:left="709" w:hanging="709"/>
-        <w:rPr>
-          <w:rFonts w:ascii="Helvetica" w:hAnsi="Helvetica"/>
-          <w:color w:val="262626" w:themeColor="text1" w:themeTint="D9"/>
-          <w:sz w:val="20"/>
-          <w:szCs w:val="20"/>
-        </w:rPr>
-      </w:pPr>
-    </w:p>
-    <w:p>
-      <w:pPr>
-        <w:ind w:left="709" w:hanging="709"/>
-        <w:rPr>
-          <w:rFonts w:ascii="Helvetica" w:hAnsi="Helvetica"/>
-          <w:color w:val="000000" w:themeColor="text1"/>
-          <w:sz w:val="20"/>
-          <w:szCs w:val="20"/>
-        </w:rPr>
-      </w:pPr>
-      <w:r>
-        <w:rPr>
-          <w:rFonts w:ascii="Helvetica" w:hAnsi="Helvetica"/>
-          <w:b/>
-          <w:bCs/>
-          <w:color w:val="000000" w:themeColor="text1"/>
-          <w:sz w:val="20"/>
-          <w:szCs w:val="20"/>
-        </w:rPr>
-        <w:t>Sim, J. H.</w:t>
-      </w:r>
-      <w:r>
-        <w:rPr>
-          <w:rFonts w:ascii="Helvetica" w:hAnsi="Helvetica"/>
-          <w:color w:val="000000" w:themeColor="text1"/>
-          <w:sz w:val="20"/>
-          <w:szCs w:val="20"/>
-        </w:rPr>
-        <w:t xml:space="preserve"> (2021, April). </w:t>
-      </w:r>
-      <w:r>
-        <w:rPr>
-          <w:rFonts w:ascii="Helvetica" w:hAnsi="Helvetica"/>
-          <w:i/>
-          <w:iCs/>
-          <w:color w:val="000000" w:themeColor="text1"/>
-          <w:sz w:val="20"/>
-          <w:szCs w:val="20"/>
-        </w:rPr>
-        <w:t>Indexical properties of /l/ in Singapore English</w:t>
-      </w:r>
-      <w:r>
-        <w:rPr>
-          <w:rFonts w:ascii="Helvetica" w:hAnsi="Helvetica"/>
-          <w:color w:val="000000" w:themeColor="text1"/>
-          <w:sz w:val="20"/>
-          <w:szCs w:val="20"/>
-        </w:rPr>
-        <w:t>. Presented at the Aarhus University Phonetics and Phonology seminar.</w:t>
-      </w:r>
-    </w:p>
-    <w:p>
-      <w:pPr>
-        <w:ind w:left="709" w:hanging="709"/>
-        <w:rPr>
-          <w:rFonts w:ascii="Helvetica" w:hAnsi="Helvetica"/>
-          <w:b/>
-          <w:color w:val="000000" w:themeColor="text1"/>
-          <w:sz w:val="20"/>
-          <w:szCs w:val="20"/>
-        </w:rPr>
-      </w:pPr>
-    </w:p>
-    <w:p>
-      <w:pPr>
-        <w:ind w:left="709" w:hanging="709"/>
-        <w:rPr>
-          <w:rFonts w:ascii="Helvetica" w:hAnsi="Helvetica"/>
-          <w:color w:val="000000" w:themeColor="text1"/>
-          <w:sz w:val="20"/>
-          <w:szCs w:val="20"/>
-        </w:rPr>
-      </w:pPr>
-      <w:r>
-        <w:rPr>
-          <w:rFonts w:ascii="Helvetica" w:hAnsi="Helvetica"/>
-          <w:b/>
-          <w:bCs/>
-          <w:color w:val="000000" w:themeColor="text1"/>
-          <w:sz w:val="20"/>
-          <w:szCs w:val="20"/>
-        </w:rPr>
-        <w:t>Sim, J. H.</w:t>
-      </w:r>
-      <w:r>
-        <w:rPr>
-          <w:rFonts w:ascii="Helvetica" w:hAnsi="Helvetica"/>
-          <w:color w:val="000000" w:themeColor="text1"/>
-          <w:sz w:val="20"/>
-          <w:szCs w:val="20"/>
-        </w:rPr>
-        <w:t xml:space="preserve"> (2021, May). </w:t>
-      </w:r>
-      <w:r>
-        <w:rPr>
-          <w:rFonts w:ascii="Helvetica" w:hAnsi="Helvetica"/>
-          <w:i/>
-          <w:iCs/>
-          <w:color w:val="000000" w:themeColor="text1"/>
-          <w:sz w:val="20"/>
-          <w:szCs w:val="20"/>
-        </w:rPr>
-        <w:t>The social life of L in Singapore English</w:t>
-      </w:r>
-      <w:r>
-        <w:rPr>
-          <w:rFonts w:ascii="Helvetica" w:hAnsi="Helvetica"/>
-          <w:color w:val="000000" w:themeColor="text1"/>
-          <w:sz w:val="20"/>
-          <w:szCs w:val="20"/>
-        </w:rPr>
-        <w:t>. Presented at the Jesus College Language and Linguistics Forum.</w:t>
-      </w:r>
-    </w:p>
-    <w:p>
-      <w:pPr>
-        <w:ind w:left="709" w:hanging="709"/>
-        <w:rPr>
-          <w:rFonts w:ascii="Helvetica" w:hAnsi="Helvetica"/>
-          <w:b/>
-          <w:color w:val="000000" w:themeColor="text1"/>
-          <w:sz w:val="20"/>
-          <w:szCs w:val="20"/>
+          <w:b/>
+          <w:color w:val="000000" w:themeColor="text1"/>
+          <w:sz w:val="20"/>
+          <w:szCs w:val="20"/>
+        </w:rPr>
+      </w:pPr>
+    </w:p>
+    <w:p>
+      <w:pPr>
+        <w:rPr>
+          <w:rFonts w:ascii="Helvetica" w:hAnsi="Helvetica"/>
+          <w:b/>
+          <w:color w:val="000000" w:themeColor="text1"/>
         </w:rPr>
       </w:pPr>
     </w:p>
@@ -6229,17 +6361,17 @@
                 <w:sz w:val="20"/>
                 <w:szCs w:val="20"/>
               </w:rPr>
+              <w:t xml:space="preserve">PaPE4, EMLAR2021, SS23) </w:t>
+            </w:r>
+            <w:r>
+              <w:rPr>
+                <w:rFonts w:ascii="Helvetica" w:hAnsi="Helvetica" w:cs="Arial"/>
+                <w:bCs/>
+                <w:color w:val="262626" w:themeColor="text1" w:themeTint="D9"/>
+                <w:sz w:val="20"/>
+                <w:szCs w:val="20"/>
+              </w:rPr>
               <w:t>£98</w:t>
-            </w:r>
-            <w:r>
-              <w:rPr>
-                <w:rFonts w:ascii="Helvetica" w:hAnsi="Helvetica" w:cs="Arial"/>
-                <w:bCs/>
-                <w:color w:val="262626" w:themeColor="text1" w:themeTint="D9"/>
-                <w:sz w:val="20"/>
-                <w:szCs w:val="20"/>
-              </w:rPr>
-              <w:t>)</w:t>
             </w:r>
           </w:p>
         </w:tc>
@@ -7710,6 +7842,7 @@
                 <w:sz w:val="20"/>
                 <w:szCs w:val="20"/>
               </w:rPr>
+              <w:lastRenderedPageBreak/>
               <w:t>2015</w:t>
             </w:r>
           </w:p>
@@ -8503,6 +8636,24 @@
         </w:tc>
       </w:tr>
     </w:tbl>
+    <w:p>
+      <w:pPr>
+        <w:rPr>
+          <w:rFonts w:ascii="Helvetica" w:hAnsi="Helvetica"/>
+          <w:b/>
+          <w:color w:val="262626" w:themeColor="text1" w:themeTint="D9"/>
+        </w:rPr>
+      </w:pPr>
+    </w:p>
+    <w:p>
+      <w:pPr>
+        <w:rPr>
+          <w:rFonts w:ascii="Helvetica" w:hAnsi="Helvetica"/>
+          <w:b/>
+          <w:color w:val="262626" w:themeColor="text1" w:themeTint="D9"/>
+        </w:rPr>
+      </w:pPr>
+    </w:p>
     <w:p>
       <w:pPr>
         <w:rPr>
@@ -10107,6 +10258,7 @@
           <w:sz w:val="20"/>
           <w:szCs w:val="20"/>
         </w:rPr>
+        <w:lastRenderedPageBreak/>
         <w:t>Phonetics:</w:t>
       </w:r>
       <w:r>

</xml_diff>